<commit_message>
Reflectie en groepsreflectie toegevoegd
</commit_message>
<xml_diff>
--- a/Bestanden/verslag/Verslag.docx
+++ b/Bestanden/verslag/Verslag.docx
@@ -316,8 +316,6 @@
         <w:tab/>
         <w:t xml:space="preserve"> </w:t>
       </w:r>
-      <w:bookmarkStart w:id="1" w:name="_GoBack"/>
-      <w:bookmarkEnd w:id="1"/>
       <w:r>
         <w:rPr>
           <w:rFonts w:asciiTheme="minorHAnsi" w:hAnsiTheme="minorHAnsi"/>
@@ -468,8 +466,8 @@
           <w:lang w:val="nl-NL"/>
         </w:rPr>
       </w:pPr>
-      <w:bookmarkStart w:id="2" w:name="h.kydmdto1wfde" w:colFirst="0" w:colLast="0"/>
-      <w:bookmarkEnd w:id="2"/>
+      <w:bookmarkStart w:id="1" w:name="h.kydmdto1wfde" w:colFirst="0" w:colLast="0"/>
+      <w:bookmarkEnd w:id="1"/>
       <w:r>
         <w:rPr>
           <w:rFonts w:asciiTheme="minorHAnsi" w:hAnsiTheme="minorHAnsi"/>
@@ -482,6 +480,10 @@
     <w:sdt>
       <w:sdtPr>
         <w:rPr>
+          <w:rFonts w:ascii="Arial" w:eastAsia="Arial" w:hAnsi="Arial" w:cs="Arial"/>
+          <w:color w:val="000000"/>
+          <w:sz w:val="22"/>
+          <w:szCs w:val="20"/>
           <w:lang w:val="nl-NL"/>
         </w:rPr>
         <w:id w:val="-1408606808"/>
@@ -492,12 +494,8 @@
       </w:sdtPr>
       <w:sdtEndPr>
         <w:rPr>
-          <w:rFonts w:ascii="Arial" w:eastAsia="Arial" w:hAnsi="Arial" w:cs="Arial"/>
           <w:b/>
           <w:bCs/>
-          <w:color w:val="000000"/>
-          <w:sz w:val="22"/>
-          <w:szCs w:val="20"/>
         </w:rPr>
       </w:sdtEndPr>
       <w:sdtContent>
@@ -2492,12 +2490,12 @@
           <w:sz w:val="28"/>
         </w:rPr>
       </w:pPr>
-      <w:bookmarkStart w:id="3" w:name="_Toc402947856"/>
+      <w:bookmarkStart w:id="2" w:name="_Toc402947856"/>
       <w:r>
         <w:lastRenderedPageBreak/>
         <w:t>H1 Use cases</w:t>
       </w:r>
-      <w:bookmarkEnd w:id="3"/>
+      <w:bookmarkEnd w:id="2"/>
     </w:p>
     <w:p>
       <w:pPr>
@@ -2516,50 +2514,44 @@
           <w:sz w:val="32"/>
         </w:rPr>
       </w:pPr>
-      <w:bookmarkStart w:id="4" w:name="h.2v0fu0p9tjti" w:colFirst="0" w:colLast="0"/>
-      <w:bookmarkStart w:id="5" w:name="_Toc402947857"/>
-      <w:bookmarkEnd w:id="4"/>
+      <w:bookmarkStart w:id="3" w:name="h.2v0fu0p9tjti" w:colFirst="0" w:colLast="0"/>
+      <w:bookmarkStart w:id="4" w:name="_Toc402947857"/>
+      <w:bookmarkEnd w:id="3"/>
       <w:proofErr w:type="spellStart"/>
       <w:r>
         <w:rPr>
           <w:rFonts w:asciiTheme="minorHAnsi" w:hAnsiTheme="minorHAnsi"/>
           <w:sz w:val="32"/>
         </w:rPr>
-        <w:t>I</w:t>
+        <w:t>Inkopen</w:t>
       </w:r>
+      <w:bookmarkEnd w:id="4"/>
+      <w:proofErr w:type="spellEnd"/>
+    </w:p>
+    <w:p>
+      <w:pPr>
+        <w:rPr>
+          <w:rFonts w:asciiTheme="minorHAnsi" w:hAnsiTheme="minorHAnsi"/>
+          <w:sz w:val="28"/>
+        </w:rPr>
+      </w:pPr>
+    </w:p>
+    <w:p>
+      <w:pPr>
+        <w:rPr>
+          <w:rFonts w:asciiTheme="minorHAnsi" w:hAnsiTheme="minorHAnsi"/>
+          <w:sz w:val="28"/>
+        </w:rPr>
+      </w:pPr>
+    </w:p>
+    <w:p>
+      <w:pPr>
+        <w:pStyle w:val="Geenafstand"/>
+      </w:pPr>
       <w:r>
         <w:rPr>
-          <w:rFonts w:asciiTheme="minorHAnsi" w:hAnsiTheme="minorHAnsi"/>
-          <w:sz w:val="32"/>
-        </w:rPr>
-        <w:t>nkopen</w:t>
-      </w:r>
-      <w:bookmarkEnd w:id="5"/>
-      <w:proofErr w:type="spellEnd"/>
-    </w:p>
-    <w:p>
-      <w:pPr>
-        <w:rPr>
-          <w:rFonts w:asciiTheme="minorHAnsi" w:hAnsiTheme="minorHAnsi"/>
-          <w:sz w:val="28"/>
-        </w:rPr>
-      </w:pPr>
-    </w:p>
-    <w:p>
-      <w:pPr>
-        <w:rPr>
-          <w:rFonts w:asciiTheme="minorHAnsi" w:hAnsiTheme="minorHAnsi"/>
-          <w:sz w:val="28"/>
-        </w:rPr>
-      </w:pPr>
-    </w:p>
-    <w:p>
-      <w:pPr>
-        <w:pStyle w:val="Geenafstand"/>
-      </w:pPr>
-      <w:r>
-        <w:rPr>
           <w:noProof/>
+          <w:lang w:val="nl-NL" w:eastAsia="nl-NL"/>
         </w:rPr>
         <w:drawing>
           <wp:inline distT="114300" distB="114300" distL="114300" distR="114300" wp14:anchorId="2429F4A5" wp14:editId="789B1D1A">
@@ -2575,7 +2567,7 @@
                     <pic:cNvPicPr preferRelativeResize="0"/>
                   </pic:nvPicPr>
                   <pic:blipFill>
-                    <a:blip r:embed="rId5"/>
+                    <a:blip r:embed="rId7"/>
                     <a:srcRect/>
                     <a:stretch>
                       <a:fillRect/>
@@ -2628,12 +2620,6 @@
           <w:insideV w:val="single" w:sz="6" w:space="0" w:color="000000"/>
         </w:tblBorders>
         <w:tblLayout w:type="fixed"/>
-        <w:tblCellMar>
-          <w:top w:w="0" w:type="dxa"/>
-          <w:left w:w="0" w:type="dxa"/>
-          <w:bottom w:w="0" w:type="dxa"/>
-          <w:right w:w="0" w:type="dxa"/>
-        </w:tblCellMar>
         <w:tblLook w:val="0600" w:firstRow="0" w:lastRow="0" w:firstColumn="0" w:lastColumn="0" w:noHBand="1" w:noVBand="1"/>
       </w:tblPr>
       <w:tblGrid>
@@ -2641,14 +2627,6 @@
         <w:gridCol w:w="7005"/>
       </w:tblGrid>
       <w:tr>
-        <w:tblPrEx>
-          <w:tblCellMar>
-            <w:top w:w="0" w:type="dxa"/>
-            <w:left w:w="0" w:type="dxa"/>
-            <w:bottom w:w="0" w:type="dxa"/>
-            <w:right w:w="0" w:type="dxa"/>
-          </w:tblCellMar>
-        </w:tblPrEx>
         <w:tc>
           <w:tcPr>
             <w:tcW w:w="1875" w:type="dxa"/>
@@ -2740,14 +2718,6 @@
         </w:tc>
       </w:tr>
       <w:tr>
-        <w:tblPrEx>
-          <w:tblCellMar>
-            <w:top w:w="0" w:type="dxa"/>
-            <w:left w:w="0" w:type="dxa"/>
-            <w:bottom w:w="0" w:type="dxa"/>
-            <w:right w:w="0" w:type="dxa"/>
-          </w:tblCellMar>
-        </w:tblPrEx>
         <w:tc>
           <w:tcPr>
             <w:tcW w:w="1875" w:type="dxa"/>
@@ -2815,14 +2785,6 @@
         </w:tc>
       </w:tr>
       <w:tr>
-        <w:tblPrEx>
-          <w:tblCellMar>
-            <w:top w:w="0" w:type="dxa"/>
-            <w:left w:w="0" w:type="dxa"/>
-            <w:bottom w:w="0" w:type="dxa"/>
-            <w:right w:w="0" w:type="dxa"/>
-          </w:tblCellMar>
-        </w:tblPrEx>
         <w:tc>
           <w:tcPr>
             <w:tcW w:w="1875" w:type="dxa"/>
@@ -2913,14 +2875,6 @@
         </w:tc>
       </w:tr>
       <w:tr>
-        <w:tblPrEx>
-          <w:tblCellMar>
-            <w:top w:w="0" w:type="dxa"/>
-            <w:left w:w="0" w:type="dxa"/>
-            <w:bottom w:w="0" w:type="dxa"/>
-            <w:right w:w="0" w:type="dxa"/>
-          </w:tblCellMar>
-        </w:tblPrEx>
         <w:tc>
           <w:tcPr>
             <w:tcW w:w="1875" w:type="dxa"/>
@@ -2988,14 +2942,6 @@
         </w:tc>
       </w:tr>
       <w:tr>
-        <w:tblPrEx>
-          <w:tblCellMar>
-            <w:top w:w="0" w:type="dxa"/>
-            <w:left w:w="0" w:type="dxa"/>
-            <w:bottom w:w="0" w:type="dxa"/>
-            <w:right w:w="0" w:type="dxa"/>
-          </w:tblCellMar>
-        </w:tblPrEx>
         <w:tc>
           <w:tcPr>
             <w:tcW w:w="1875" w:type="dxa"/>
@@ -3063,14 +3009,6 @@
         </w:tc>
       </w:tr>
       <w:tr>
-        <w:tblPrEx>
-          <w:tblCellMar>
-            <w:top w:w="0" w:type="dxa"/>
-            <w:left w:w="0" w:type="dxa"/>
-            <w:bottom w:w="0" w:type="dxa"/>
-            <w:right w:w="0" w:type="dxa"/>
-          </w:tblCellMar>
-        </w:tblPrEx>
         <w:tc>
           <w:tcPr>
             <w:tcW w:w="1875" w:type="dxa"/>
@@ -3169,12 +3107,6 @@
           <w:insideV w:val="single" w:sz="6" w:space="0" w:color="000000"/>
         </w:tblBorders>
         <w:tblLayout w:type="fixed"/>
-        <w:tblCellMar>
-          <w:top w:w="0" w:type="dxa"/>
-          <w:left w:w="0" w:type="dxa"/>
-          <w:bottom w:w="0" w:type="dxa"/>
-          <w:right w:w="0" w:type="dxa"/>
-        </w:tblCellMar>
         <w:tblLook w:val="0600" w:firstRow="0" w:lastRow="0" w:firstColumn="0" w:lastColumn="0" w:noHBand="1" w:noVBand="1"/>
       </w:tblPr>
       <w:tblGrid>
@@ -3182,14 +3114,6 @@
         <w:gridCol w:w="7005"/>
       </w:tblGrid>
       <w:tr>
-        <w:tblPrEx>
-          <w:tblCellMar>
-            <w:top w:w="0" w:type="dxa"/>
-            <w:left w:w="0" w:type="dxa"/>
-            <w:bottom w:w="0" w:type="dxa"/>
-            <w:right w:w="0" w:type="dxa"/>
-          </w:tblCellMar>
-        </w:tblPrEx>
         <w:tc>
           <w:tcPr>
             <w:tcW w:w="1875" w:type="dxa"/>
@@ -3272,14 +3196,6 @@
         </w:tc>
       </w:tr>
       <w:tr>
-        <w:tblPrEx>
-          <w:tblCellMar>
-            <w:top w:w="0" w:type="dxa"/>
-            <w:left w:w="0" w:type="dxa"/>
-            <w:bottom w:w="0" w:type="dxa"/>
-            <w:right w:w="0" w:type="dxa"/>
-          </w:tblCellMar>
-        </w:tblPrEx>
         <w:tc>
           <w:tcPr>
             <w:tcW w:w="1875" w:type="dxa"/>
@@ -3347,14 +3263,6 @@
         </w:tc>
       </w:tr>
       <w:tr>
-        <w:tblPrEx>
-          <w:tblCellMar>
-            <w:top w:w="0" w:type="dxa"/>
-            <w:left w:w="0" w:type="dxa"/>
-            <w:bottom w:w="0" w:type="dxa"/>
-            <w:right w:w="0" w:type="dxa"/>
-          </w:tblCellMar>
-        </w:tblPrEx>
         <w:tc>
           <w:tcPr>
             <w:tcW w:w="1875" w:type="dxa"/>
@@ -3422,14 +3330,6 @@
         </w:tc>
       </w:tr>
       <w:tr>
-        <w:tblPrEx>
-          <w:tblCellMar>
-            <w:top w:w="0" w:type="dxa"/>
-            <w:left w:w="0" w:type="dxa"/>
-            <w:bottom w:w="0" w:type="dxa"/>
-            <w:right w:w="0" w:type="dxa"/>
-          </w:tblCellMar>
-        </w:tblPrEx>
         <w:tc>
           <w:tcPr>
             <w:tcW w:w="1875" w:type="dxa"/>
@@ -3497,14 +3397,6 @@
         </w:tc>
       </w:tr>
       <w:tr>
-        <w:tblPrEx>
-          <w:tblCellMar>
-            <w:top w:w="0" w:type="dxa"/>
-            <w:left w:w="0" w:type="dxa"/>
-            <w:bottom w:w="0" w:type="dxa"/>
-            <w:right w:w="0" w:type="dxa"/>
-          </w:tblCellMar>
-        </w:tblPrEx>
         <w:tc>
           <w:tcPr>
             <w:tcW w:w="1875" w:type="dxa"/>
@@ -3572,14 +3464,6 @@
         </w:tc>
       </w:tr>
       <w:tr>
-        <w:tblPrEx>
-          <w:tblCellMar>
-            <w:top w:w="0" w:type="dxa"/>
-            <w:left w:w="0" w:type="dxa"/>
-            <w:bottom w:w="0" w:type="dxa"/>
-            <w:right w:w="0" w:type="dxa"/>
-          </w:tblCellMar>
-        </w:tblPrEx>
         <w:tc>
           <w:tcPr>
             <w:tcW w:w="1875" w:type="dxa"/>
@@ -3678,12 +3562,6 @@
           <w:insideV w:val="single" w:sz="6" w:space="0" w:color="000000"/>
         </w:tblBorders>
         <w:tblLayout w:type="fixed"/>
-        <w:tblCellMar>
-          <w:top w:w="0" w:type="dxa"/>
-          <w:left w:w="0" w:type="dxa"/>
-          <w:bottom w:w="0" w:type="dxa"/>
-          <w:right w:w="0" w:type="dxa"/>
-        </w:tblCellMar>
         <w:tblLook w:val="0600" w:firstRow="0" w:lastRow="0" w:firstColumn="0" w:lastColumn="0" w:noHBand="1" w:noVBand="1"/>
       </w:tblPr>
       <w:tblGrid>
@@ -3691,14 +3569,6 @@
         <w:gridCol w:w="7005"/>
       </w:tblGrid>
       <w:tr>
-        <w:tblPrEx>
-          <w:tblCellMar>
-            <w:top w:w="0" w:type="dxa"/>
-            <w:left w:w="0" w:type="dxa"/>
-            <w:bottom w:w="0" w:type="dxa"/>
-            <w:right w:w="0" w:type="dxa"/>
-          </w:tblCellMar>
-        </w:tblPrEx>
         <w:tc>
           <w:tcPr>
             <w:tcW w:w="1875" w:type="dxa"/>
@@ -3780,14 +3650,6 @@
         </w:tc>
       </w:tr>
       <w:tr>
-        <w:tblPrEx>
-          <w:tblCellMar>
-            <w:top w:w="0" w:type="dxa"/>
-            <w:left w:w="0" w:type="dxa"/>
-            <w:bottom w:w="0" w:type="dxa"/>
-            <w:right w:w="0" w:type="dxa"/>
-          </w:tblCellMar>
-        </w:tblPrEx>
         <w:tc>
           <w:tcPr>
             <w:tcW w:w="1875" w:type="dxa"/>
@@ -3855,14 +3717,6 @@
         </w:tc>
       </w:tr>
       <w:tr>
-        <w:tblPrEx>
-          <w:tblCellMar>
-            <w:top w:w="0" w:type="dxa"/>
-            <w:left w:w="0" w:type="dxa"/>
-            <w:bottom w:w="0" w:type="dxa"/>
-            <w:right w:w="0" w:type="dxa"/>
-          </w:tblCellMar>
-        </w:tblPrEx>
         <w:tc>
           <w:tcPr>
             <w:tcW w:w="1875" w:type="dxa"/>
@@ -3978,14 +3832,6 @@
         </w:tc>
       </w:tr>
       <w:tr>
-        <w:tblPrEx>
-          <w:tblCellMar>
-            <w:top w:w="0" w:type="dxa"/>
-            <w:left w:w="0" w:type="dxa"/>
-            <w:bottom w:w="0" w:type="dxa"/>
-            <w:right w:w="0" w:type="dxa"/>
-          </w:tblCellMar>
-        </w:tblPrEx>
         <w:tc>
           <w:tcPr>
             <w:tcW w:w="1875" w:type="dxa"/>
@@ -4053,14 +3899,6 @@
         </w:tc>
       </w:tr>
       <w:tr>
-        <w:tblPrEx>
-          <w:tblCellMar>
-            <w:top w:w="0" w:type="dxa"/>
-            <w:left w:w="0" w:type="dxa"/>
-            <w:bottom w:w="0" w:type="dxa"/>
-            <w:right w:w="0" w:type="dxa"/>
-          </w:tblCellMar>
-        </w:tblPrEx>
         <w:tc>
           <w:tcPr>
             <w:tcW w:w="1875" w:type="dxa"/>
@@ -4128,14 +3966,6 @@
         </w:tc>
       </w:tr>
       <w:tr>
-        <w:tblPrEx>
-          <w:tblCellMar>
-            <w:top w:w="0" w:type="dxa"/>
-            <w:left w:w="0" w:type="dxa"/>
-            <w:bottom w:w="0" w:type="dxa"/>
-            <w:right w:w="0" w:type="dxa"/>
-          </w:tblCellMar>
-        </w:tblPrEx>
         <w:tc>
           <w:tcPr>
             <w:tcW w:w="1875" w:type="dxa"/>
@@ -4234,12 +4064,6 @@
           <w:insideV w:val="single" w:sz="6" w:space="0" w:color="000000"/>
         </w:tblBorders>
         <w:tblLayout w:type="fixed"/>
-        <w:tblCellMar>
-          <w:top w:w="0" w:type="dxa"/>
-          <w:left w:w="0" w:type="dxa"/>
-          <w:bottom w:w="0" w:type="dxa"/>
-          <w:right w:w="0" w:type="dxa"/>
-        </w:tblCellMar>
         <w:tblLook w:val="0600" w:firstRow="0" w:lastRow="0" w:firstColumn="0" w:lastColumn="0" w:noHBand="1" w:noVBand="1"/>
       </w:tblPr>
       <w:tblGrid>
@@ -4247,14 +4071,6 @@
         <w:gridCol w:w="7005"/>
       </w:tblGrid>
       <w:tr>
-        <w:tblPrEx>
-          <w:tblCellMar>
-            <w:top w:w="0" w:type="dxa"/>
-            <w:left w:w="0" w:type="dxa"/>
-            <w:bottom w:w="0" w:type="dxa"/>
-            <w:right w:w="0" w:type="dxa"/>
-          </w:tblCellMar>
-        </w:tblPrEx>
         <w:tc>
           <w:tcPr>
             <w:tcW w:w="1875" w:type="dxa"/>
@@ -4336,14 +4152,6 @@
         </w:tc>
       </w:tr>
       <w:tr>
-        <w:tblPrEx>
-          <w:tblCellMar>
-            <w:top w:w="0" w:type="dxa"/>
-            <w:left w:w="0" w:type="dxa"/>
-            <w:bottom w:w="0" w:type="dxa"/>
-            <w:right w:w="0" w:type="dxa"/>
-          </w:tblCellMar>
-        </w:tblPrEx>
         <w:tc>
           <w:tcPr>
             <w:tcW w:w="1875" w:type="dxa"/>
@@ -4411,14 +4219,6 @@
         </w:tc>
       </w:tr>
       <w:tr>
-        <w:tblPrEx>
-          <w:tblCellMar>
-            <w:top w:w="0" w:type="dxa"/>
-            <w:left w:w="0" w:type="dxa"/>
-            <w:bottom w:w="0" w:type="dxa"/>
-            <w:right w:w="0" w:type="dxa"/>
-          </w:tblCellMar>
-        </w:tblPrEx>
         <w:tc>
           <w:tcPr>
             <w:tcW w:w="1875" w:type="dxa"/>
@@ -4509,14 +4309,6 @@
         </w:tc>
       </w:tr>
       <w:tr>
-        <w:tblPrEx>
-          <w:tblCellMar>
-            <w:top w:w="0" w:type="dxa"/>
-            <w:left w:w="0" w:type="dxa"/>
-            <w:bottom w:w="0" w:type="dxa"/>
-            <w:right w:w="0" w:type="dxa"/>
-          </w:tblCellMar>
-        </w:tblPrEx>
         <w:tc>
           <w:tcPr>
             <w:tcW w:w="1875" w:type="dxa"/>
@@ -4584,14 +4376,6 @@
         </w:tc>
       </w:tr>
       <w:tr>
-        <w:tblPrEx>
-          <w:tblCellMar>
-            <w:top w:w="0" w:type="dxa"/>
-            <w:left w:w="0" w:type="dxa"/>
-            <w:bottom w:w="0" w:type="dxa"/>
-            <w:right w:w="0" w:type="dxa"/>
-          </w:tblCellMar>
-        </w:tblPrEx>
         <w:tc>
           <w:tcPr>
             <w:tcW w:w="1875" w:type="dxa"/>
@@ -4659,14 +4443,6 @@
         </w:tc>
       </w:tr>
       <w:tr>
-        <w:tblPrEx>
-          <w:tblCellMar>
-            <w:top w:w="0" w:type="dxa"/>
-            <w:left w:w="0" w:type="dxa"/>
-            <w:bottom w:w="0" w:type="dxa"/>
-            <w:right w:w="0" w:type="dxa"/>
-          </w:tblCellMar>
-        </w:tblPrEx>
         <w:tc>
           <w:tcPr>
             <w:tcW w:w="1875" w:type="dxa"/>
@@ -4785,12 +4561,6 @@
           <w:insideV w:val="single" w:sz="6" w:space="0" w:color="000000"/>
         </w:tblBorders>
         <w:tblLayout w:type="fixed"/>
-        <w:tblCellMar>
-          <w:top w:w="0" w:type="dxa"/>
-          <w:left w:w="0" w:type="dxa"/>
-          <w:bottom w:w="0" w:type="dxa"/>
-          <w:right w:w="0" w:type="dxa"/>
-        </w:tblCellMar>
         <w:tblLook w:val="0600" w:firstRow="0" w:lastRow="0" w:firstColumn="0" w:lastColumn="0" w:noHBand="1" w:noVBand="1"/>
       </w:tblPr>
       <w:tblGrid>
@@ -4798,14 +4568,6 @@
         <w:gridCol w:w="7005"/>
       </w:tblGrid>
       <w:tr>
-        <w:tblPrEx>
-          <w:tblCellMar>
-            <w:top w:w="0" w:type="dxa"/>
-            <w:left w:w="0" w:type="dxa"/>
-            <w:bottom w:w="0" w:type="dxa"/>
-            <w:right w:w="0" w:type="dxa"/>
-          </w:tblCellMar>
-        </w:tblPrEx>
         <w:tc>
           <w:tcPr>
             <w:tcW w:w="1875" w:type="dxa"/>
@@ -4915,14 +4677,6 @@
         </w:tc>
       </w:tr>
       <w:tr>
-        <w:tblPrEx>
-          <w:tblCellMar>
-            <w:top w:w="0" w:type="dxa"/>
-            <w:left w:w="0" w:type="dxa"/>
-            <w:bottom w:w="0" w:type="dxa"/>
-            <w:right w:w="0" w:type="dxa"/>
-          </w:tblCellMar>
-        </w:tblPrEx>
         <w:tc>
           <w:tcPr>
             <w:tcW w:w="1875" w:type="dxa"/>
@@ -4991,14 +4745,6 @@
         </w:tc>
       </w:tr>
       <w:tr>
-        <w:tblPrEx>
-          <w:tblCellMar>
-            <w:top w:w="0" w:type="dxa"/>
-            <w:left w:w="0" w:type="dxa"/>
-            <w:bottom w:w="0" w:type="dxa"/>
-            <w:right w:w="0" w:type="dxa"/>
-          </w:tblCellMar>
-        </w:tblPrEx>
         <w:tc>
           <w:tcPr>
             <w:tcW w:w="1875" w:type="dxa"/>
@@ -5066,14 +4812,6 @@
         </w:tc>
       </w:tr>
       <w:tr>
-        <w:tblPrEx>
-          <w:tblCellMar>
-            <w:top w:w="0" w:type="dxa"/>
-            <w:left w:w="0" w:type="dxa"/>
-            <w:bottom w:w="0" w:type="dxa"/>
-            <w:right w:w="0" w:type="dxa"/>
-          </w:tblCellMar>
-        </w:tblPrEx>
         <w:tc>
           <w:tcPr>
             <w:tcW w:w="1875" w:type="dxa"/>
@@ -5135,15 +4873,7 @@
                 <w:sz w:val="24"/>
                 <w:lang w:val="nl-NL"/>
               </w:rPr>
-              <w:t>de medewerkers van de keuken controleren aan de hand van de pakbon of het geleverde klopt met de geplaatste inkooporder. Deze gegevens zijn terug te vinden op het systeem dat zich in de keuken bevindt. Er wordt natuurlijk wel gecontroleerd of</w:t>
-            </w:r>
-            <w:r>
-              <w:rPr>
-                <w:rFonts w:asciiTheme="minorHAnsi" w:hAnsiTheme="minorHAnsi"/>
-                <w:sz w:val="24"/>
-                <w:lang w:val="nl-NL"/>
-              </w:rPr>
-              <w:t xml:space="preserve"> de versproducten aan de gestelde HACCP-eisen voldoen,</w:t>
+              <w:t>de medewerkers van de keuken controleren aan de hand van de pakbon of het geleverde klopt met de geplaatste inkooporder. Deze gegevens zijn terug te vinden op het systeem dat zich in de keuken bevindt. Er wordt natuurlijk wel gecontroleerd of de versproducten aan de gestelde HACCP-eisen voldoen,</w:t>
             </w:r>
           </w:p>
           <w:p>
@@ -5166,14 +4896,6 @@
         </w:tc>
       </w:tr>
       <w:tr>
-        <w:tblPrEx>
-          <w:tblCellMar>
-            <w:top w:w="0" w:type="dxa"/>
-            <w:left w:w="0" w:type="dxa"/>
-            <w:bottom w:w="0" w:type="dxa"/>
-            <w:right w:w="0" w:type="dxa"/>
-          </w:tblCellMar>
-        </w:tblPrEx>
         <w:tc>
           <w:tcPr>
             <w:tcW w:w="1875" w:type="dxa"/>
@@ -5241,14 +4963,6 @@
         </w:tc>
       </w:tr>
       <w:tr>
-        <w:tblPrEx>
-          <w:tblCellMar>
-            <w:top w:w="0" w:type="dxa"/>
-            <w:left w:w="0" w:type="dxa"/>
-            <w:bottom w:w="0" w:type="dxa"/>
-            <w:right w:w="0" w:type="dxa"/>
-          </w:tblCellMar>
-        </w:tblPrEx>
         <w:tc>
           <w:tcPr>
             <w:tcW w:w="1875" w:type="dxa"/>
@@ -5347,12 +5061,6 @@
           <w:insideV w:val="single" w:sz="6" w:space="0" w:color="000000"/>
         </w:tblBorders>
         <w:tblLayout w:type="fixed"/>
-        <w:tblCellMar>
-          <w:top w:w="0" w:type="dxa"/>
-          <w:left w:w="0" w:type="dxa"/>
-          <w:bottom w:w="0" w:type="dxa"/>
-          <w:right w:w="0" w:type="dxa"/>
-        </w:tblCellMar>
         <w:tblLook w:val="0600" w:firstRow="0" w:lastRow="0" w:firstColumn="0" w:lastColumn="0" w:noHBand="1" w:noVBand="1"/>
       </w:tblPr>
       <w:tblGrid>
@@ -5360,14 +5068,6 @@
         <w:gridCol w:w="7005"/>
       </w:tblGrid>
       <w:tr>
-        <w:tblPrEx>
-          <w:tblCellMar>
-            <w:top w:w="0" w:type="dxa"/>
-            <w:left w:w="0" w:type="dxa"/>
-            <w:bottom w:w="0" w:type="dxa"/>
-            <w:right w:w="0" w:type="dxa"/>
-          </w:tblCellMar>
-        </w:tblPrEx>
         <w:tc>
           <w:tcPr>
             <w:tcW w:w="1875" w:type="dxa"/>
@@ -5449,14 +5149,6 @@
         </w:tc>
       </w:tr>
       <w:tr>
-        <w:tblPrEx>
-          <w:tblCellMar>
-            <w:top w:w="0" w:type="dxa"/>
-            <w:left w:w="0" w:type="dxa"/>
-            <w:bottom w:w="0" w:type="dxa"/>
-            <w:right w:w="0" w:type="dxa"/>
-          </w:tblCellMar>
-        </w:tblPrEx>
         <w:tc>
           <w:tcPr>
             <w:tcW w:w="1875" w:type="dxa"/>
@@ -5524,14 +5216,6 @@
         </w:tc>
       </w:tr>
       <w:tr>
-        <w:tblPrEx>
-          <w:tblCellMar>
-            <w:top w:w="0" w:type="dxa"/>
-            <w:left w:w="0" w:type="dxa"/>
-            <w:bottom w:w="0" w:type="dxa"/>
-            <w:right w:w="0" w:type="dxa"/>
-          </w:tblCellMar>
-        </w:tblPrEx>
         <w:tc>
           <w:tcPr>
             <w:tcW w:w="1875" w:type="dxa"/>
@@ -5631,14 +5315,6 @@
         </w:tc>
       </w:tr>
       <w:tr>
-        <w:tblPrEx>
-          <w:tblCellMar>
-            <w:top w:w="0" w:type="dxa"/>
-            <w:left w:w="0" w:type="dxa"/>
-            <w:bottom w:w="0" w:type="dxa"/>
-            <w:right w:w="0" w:type="dxa"/>
-          </w:tblCellMar>
-        </w:tblPrEx>
         <w:tc>
           <w:tcPr>
             <w:tcW w:w="1875" w:type="dxa"/>
@@ -5706,14 +5382,6 @@
         </w:tc>
       </w:tr>
       <w:tr>
-        <w:tblPrEx>
-          <w:tblCellMar>
-            <w:top w:w="0" w:type="dxa"/>
-            <w:left w:w="0" w:type="dxa"/>
-            <w:bottom w:w="0" w:type="dxa"/>
-            <w:right w:w="0" w:type="dxa"/>
-          </w:tblCellMar>
-        </w:tblPrEx>
         <w:tc>
           <w:tcPr>
             <w:tcW w:w="1875" w:type="dxa"/>
@@ -5781,14 +5449,6 @@
         </w:tc>
       </w:tr>
       <w:tr>
-        <w:tblPrEx>
-          <w:tblCellMar>
-            <w:top w:w="0" w:type="dxa"/>
-            <w:left w:w="0" w:type="dxa"/>
-            <w:bottom w:w="0" w:type="dxa"/>
-            <w:right w:w="0" w:type="dxa"/>
-          </w:tblCellMar>
-        </w:tblPrEx>
         <w:tc>
           <w:tcPr>
             <w:tcW w:w="1875" w:type="dxa"/>
@@ -5914,12 +5574,6 @@
           <w:insideV w:val="single" w:sz="6" w:space="0" w:color="000000"/>
         </w:tblBorders>
         <w:tblLayout w:type="fixed"/>
-        <w:tblCellMar>
-          <w:top w:w="0" w:type="dxa"/>
-          <w:left w:w="0" w:type="dxa"/>
-          <w:bottom w:w="0" w:type="dxa"/>
-          <w:right w:w="0" w:type="dxa"/>
-        </w:tblCellMar>
         <w:tblLook w:val="0600" w:firstRow="0" w:lastRow="0" w:firstColumn="0" w:lastColumn="0" w:noHBand="1" w:noVBand="1"/>
       </w:tblPr>
       <w:tblGrid>
@@ -5927,14 +5581,6 @@
         <w:gridCol w:w="7005"/>
       </w:tblGrid>
       <w:tr>
-        <w:tblPrEx>
-          <w:tblCellMar>
-            <w:top w:w="0" w:type="dxa"/>
-            <w:left w:w="0" w:type="dxa"/>
-            <w:bottom w:w="0" w:type="dxa"/>
-            <w:right w:w="0" w:type="dxa"/>
-          </w:tblCellMar>
-        </w:tblPrEx>
         <w:tc>
           <w:tcPr>
             <w:tcW w:w="1875" w:type="dxa"/>
@@ -6017,14 +5663,6 @@
         </w:tc>
       </w:tr>
       <w:tr>
-        <w:tblPrEx>
-          <w:tblCellMar>
-            <w:top w:w="0" w:type="dxa"/>
-            <w:left w:w="0" w:type="dxa"/>
-            <w:bottom w:w="0" w:type="dxa"/>
-            <w:right w:w="0" w:type="dxa"/>
-          </w:tblCellMar>
-        </w:tblPrEx>
         <w:tc>
           <w:tcPr>
             <w:tcW w:w="1875" w:type="dxa"/>
@@ -6092,14 +5730,6 @@
         </w:tc>
       </w:tr>
       <w:tr>
-        <w:tblPrEx>
-          <w:tblCellMar>
-            <w:top w:w="0" w:type="dxa"/>
-            <w:left w:w="0" w:type="dxa"/>
-            <w:bottom w:w="0" w:type="dxa"/>
-            <w:right w:w="0" w:type="dxa"/>
-          </w:tblCellMar>
-        </w:tblPrEx>
         <w:tc>
           <w:tcPr>
             <w:tcW w:w="1875" w:type="dxa"/>
@@ -6190,14 +5820,6 @@
         </w:tc>
       </w:tr>
       <w:tr>
-        <w:tblPrEx>
-          <w:tblCellMar>
-            <w:top w:w="0" w:type="dxa"/>
-            <w:left w:w="0" w:type="dxa"/>
-            <w:bottom w:w="0" w:type="dxa"/>
-            <w:right w:w="0" w:type="dxa"/>
-          </w:tblCellMar>
-        </w:tblPrEx>
         <w:tc>
           <w:tcPr>
             <w:tcW w:w="1875" w:type="dxa"/>
@@ -6265,14 +5887,6 @@
         </w:tc>
       </w:tr>
       <w:tr>
-        <w:tblPrEx>
-          <w:tblCellMar>
-            <w:top w:w="0" w:type="dxa"/>
-            <w:left w:w="0" w:type="dxa"/>
-            <w:bottom w:w="0" w:type="dxa"/>
-            <w:right w:w="0" w:type="dxa"/>
-          </w:tblCellMar>
-        </w:tblPrEx>
         <w:tc>
           <w:tcPr>
             <w:tcW w:w="1875" w:type="dxa"/>
@@ -6340,14 +5954,6 @@
         </w:tc>
       </w:tr>
       <w:tr>
-        <w:tblPrEx>
-          <w:tblCellMar>
-            <w:top w:w="0" w:type="dxa"/>
-            <w:left w:w="0" w:type="dxa"/>
-            <w:bottom w:w="0" w:type="dxa"/>
-            <w:right w:w="0" w:type="dxa"/>
-          </w:tblCellMar>
-        </w:tblPrEx>
         <w:tc>
           <w:tcPr>
             <w:tcW w:w="1875" w:type="dxa"/>
@@ -6450,12 +6056,6 @@
           <w:insideV w:val="single" w:sz="6" w:space="0" w:color="000000"/>
         </w:tblBorders>
         <w:tblLayout w:type="fixed"/>
-        <w:tblCellMar>
-          <w:top w:w="0" w:type="dxa"/>
-          <w:left w:w="0" w:type="dxa"/>
-          <w:bottom w:w="0" w:type="dxa"/>
-          <w:right w:w="0" w:type="dxa"/>
-        </w:tblCellMar>
         <w:tblLook w:val="0600" w:firstRow="0" w:lastRow="0" w:firstColumn="0" w:lastColumn="0" w:noHBand="1" w:noVBand="1"/>
       </w:tblPr>
       <w:tblGrid>
@@ -6463,14 +6063,6 @@
         <w:gridCol w:w="7005"/>
       </w:tblGrid>
       <w:tr>
-        <w:tblPrEx>
-          <w:tblCellMar>
-            <w:top w:w="0" w:type="dxa"/>
-            <w:left w:w="0" w:type="dxa"/>
-            <w:bottom w:w="0" w:type="dxa"/>
-            <w:right w:w="0" w:type="dxa"/>
-          </w:tblCellMar>
-        </w:tblPrEx>
         <w:tc>
           <w:tcPr>
             <w:tcW w:w="1875" w:type="dxa"/>
@@ -6562,14 +6154,6 @@
         </w:tc>
       </w:tr>
       <w:tr>
-        <w:tblPrEx>
-          <w:tblCellMar>
-            <w:top w:w="0" w:type="dxa"/>
-            <w:left w:w="0" w:type="dxa"/>
-            <w:bottom w:w="0" w:type="dxa"/>
-            <w:right w:w="0" w:type="dxa"/>
-          </w:tblCellMar>
-        </w:tblPrEx>
         <w:tc>
           <w:tcPr>
             <w:tcW w:w="1875" w:type="dxa"/>
@@ -6653,14 +6237,6 @@
         </w:tc>
       </w:tr>
       <w:tr>
-        <w:tblPrEx>
-          <w:tblCellMar>
-            <w:top w:w="0" w:type="dxa"/>
-            <w:left w:w="0" w:type="dxa"/>
-            <w:bottom w:w="0" w:type="dxa"/>
-            <w:right w:w="0" w:type="dxa"/>
-          </w:tblCellMar>
-        </w:tblPrEx>
         <w:tc>
           <w:tcPr>
             <w:tcW w:w="1875" w:type="dxa"/>
@@ -6760,14 +6336,6 @@
         </w:tc>
       </w:tr>
       <w:tr>
-        <w:tblPrEx>
-          <w:tblCellMar>
-            <w:top w:w="0" w:type="dxa"/>
-            <w:left w:w="0" w:type="dxa"/>
-            <w:bottom w:w="0" w:type="dxa"/>
-            <w:right w:w="0" w:type="dxa"/>
-          </w:tblCellMar>
-        </w:tblPrEx>
         <w:tc>
           <w:tcPr>
             <w:tcW w:w="1875" w:type="dxa"/>
@@ -6835,14 +6403,6 @@
         </w:tc>
       </w:tr>
       <w:tr>
-        <w:tblPrEx>
-          <w:tblCellMar>
-            <w:top w:w="0" w:type="dxa"/>
-            <w:left w:w="0" w:type="dxa"/>
-            <w:bottom w:w="0" w:type="dxa"/>
-            <w:right w:w="0" w:type="dxa"/>
-          </w:tblCellMar>
-        </w:tblPrEx>
         <w:tc>
           <w:tcPr>
             <w:tcW w:w="1875" w:type="dxa"/>
@@ -6910,14 +6470,6 @@
         </w:tc>
       </w:tr>
       <w:tr>
-        <w:tblPrEx>
-          <w:tblCellMar>
-            <w:top w:w="0" w:type="dxa"/>
-            <w:left w:w="0" w:type="dxa"/>
-            <w:bottom w:w="0" w:type="dxa"/>
-            <w:right w:w="0" w:type="dxa"/>
-          </w:tblCellMar>
-        </w:tblPrEx>
         <w:tc>
           <w:tcPr>
             <w:tcW w:w="1875" w:type="dxa"/>
@@ -7037,12 +6589,6 @@
           <w:insideV w:val="single" w:sz="6" w:space="0" w:color="000000"/>
         </w:tblBorders>
         <w:tblLayout w:type="fixed"/>
-        <w:tblCellMar>
-          <w:top w:w="0" w:type="dxa"/>
-          <w:left w:w="0" w:type="dxa"/>
-          <w:bottom w:w="0" w:type="dxa"/>
-          <w:right w:w="0" w:type="dxa"/>
-        </w:tblCellMar>
         <w:tblLook w:val="0600" w:firstRow="0" w:lastRow="0" w:firstColumn="0" w:lastColumn="0" w:noHBand="1" w:noVBand="1"/>
       </w:tblPr>
       <w:tblGrid>
@@ -7050,14 +6596,6 @@
         <w:gridCol w:w="7005"/>
       </w:tblGrid>
       <w:tr>
-        <w:tblPrEx>
-          <w:tblCellMar>
-            <w:top w:w="0" w:type="dxa"/>
-            <w:left w:w="0" w:type="dxa"/>
-            <w:bottom w:w="0" w:type="dxa"/>
-            <w:right w:w="0" w:type="dxa"/>
-          </w:tblCellMar>
-        </w:tblPrEx>
         <w:tc>
           <w:tcPr>
             <w:tcW w:w="1875" w:type="dxa"/>
@@ -7139,14 +6677,6 @@
         </w:tc>
       </w:tr>
       <w:tr>
-        <w:tblPrEx>
-          <w:tblCellMar>
-            <w:top w:w="0" w:type="dxa"/>
-            <w:left w:w="0" w:type="dxa"/>
-            <w:bottom w:w="0" w:type="dxa"/>
-            <w:right w:w="0" w:type="dxa"/>
-          </w:tblCellMar>
-        </w:tblPrEx>
         <w:tc>
           <w:tcPr>
             <w:tcW w:w="1875" w:type="dxa"/>
@@ -7230,14 +6760,6 @@
         </w:tc>
       </w:tr>
       <w:tr>
-        <w:tblPrEx>
-          <w:tblCellMar>
-            <w:top w:w="0" w:type="dxa"/>
-            <w:left w:w="0" w:type="dxa"/>
-            <w:bottom w:w="0" w:type="dxa"/>
-            <w:right w:w="0" w:type="dxa"/>
-          </w:tblCellMar>
-        </w:tblPrEx>
         <w:tc>
           <w:tcPr>
             <w:tcW w:w="1875" w:type="dxa"/>
@@ -7312,14 +6834,6 @@
         </w:tc>
       </w:tr>
       <w:tr>
-        <w:tblPrEx>
-          <w:tblCellMar>
-            <w:top w:w="0" w:type="dxa"/>
-            <w:left w:w="0" w:type="dxa"/>
-            <w:bottom w:w="0" w:type="dxa"/>
-            <w:right w:w="0" w:type="dxa"/>
-          </w:tblCellMar>
-        </w:tblPrEx>
         <w:tc>
           <w:tcPr>
             <w:tcW w:w="1875" w:type="dxa"/>
@@ -7404,14 +6918,6 @@
         </w:tc>
       </w:tr>
       <w:tr>
-        <w:tblPrEx>
-          <w:tblCellMar>
-            <w:top w:w="0" w:type="dxa"/>
-            <w:left w:w="0" w:type="dxa"/>
-            <w:bottom w:w="0" w:type="dxa"/>
-            <w:right w:w="0" w:type="dxa"/>
-          </w:tblCellMar>
-        </w:tblPrEx>
         <w:tc>
           <w:tcPr>
             <w:tcW w:w="1875" w:type="dxa"/>
@@ -7479,14 +6985,6 @@
         </w:tc>
       </w:tr>
       <w:tr>
-        <w:tblPrEx>
-          <w:tblCellMar>
-            <w:top w:w="0" w:type="dxa"/>
-            <w:left w:w="0" w:type="dxa"/>
-            <w:bottom w:w="0" w:type="dxa"/>
-            <w:right w:w="0" w:type="dxa"/>
-          </w:tblCellMar>
-        </w:tblPrEx>
         <w:tc>
           <w:tcPr>
             <w:tcW w:w="1875" w:type="dxa"/>
@@ -7568,12 +7066,6 @@
           <w:insideV w:val="single" w:sz="6" w:space="0" w:color="000000"/>
         </w:tblBorders>
         <w:tblLayout w:type="fixed"/>
-        <w:tblCellMar>
-          <w:top w:w="0" w:type="dxa"/>
-          <w:left w:w="0" w:type="dxa"/>
-          <w:bottom w:w="0" w:type="dxa"/>
-          <w:right w:w="0" w:type="dxa"/>
-        </w:tblCellMar>
         <w:tblLook w:val="0600" w:firstRow="0" w:lastRow="0" w:firstColumn="0" w:lastColumn="0" w:noHBand="1" w:noVBand="1"/>
       </w:tblPr>
       <w:tblGrid>
@@ -7581,14 +7073,6 @@
         <w:gridCol w:w="7005"/>
       </w:tblGrid>
       <w:tr>
-        <w:tblPrEx>
-          <w:tblCellMar>
-            <w:top w:w="0" w:type="dxa"/>
-            <w:left w:w="0" w:type="dxa"/>
-            <w:bottom w:w="0" w:type="dxa"/>
-            <w:right w:w="0" w:type="dxa"/>
-          </w:tblCellMar>
-        </w:tblPrEx>
         <w:tc>
           <w:tcPr>
             <w:tcW w:w="1875" w:type="dxa"/>
@@ -7689,14 +7173,6 @@
         </w:tc>
       </w:tr>
       <w:tr>
-        <w:tblPrEx>
-          <w:tblCellMar>
-            <w:top w:w="0" w:type="dxa"/>
-            <w:left w:w="0" w:type="dxa"/>
-            <w:bottom w:w="0" w:type="dxa"/>
-            <w:right w:w="0" w:type="dxa"/>
-          </w:tblCellMar>
-        </w:tblPrEx>
         <w:tc>
           <w:tcPr>
             <w:tcW w:w="1875" w:type="dxa"/>
@@ -7780,14 +7256,6 @@
         </w:tc>
       </w:tr>
       <w:tr>
-        <w:tblPrEx>
-          <w:tblCellMar>
-            <w:top w:w="0" w:type="dxa"/>
-            <w:left w:w="0" w:type="dxa"/>
-            <w:bottom w:w="0" w:type="dxa"/>
-            <w:right w:w="0" w:type="dxa"/>
-          </w:tblCellMar>
-        </w:tblPrEx>
         <w:tc>
           <w:tcPr>
             <w:tcW w:w="1875" w:type="dxa"/>
@@ -7894,14 +7362,6 @@
         </w:tc>
       </w:tr>
       <w:tr>
-        <w:tblPrEx>
-          <w:tblCellMar>
-            <w:top w:w="0" w:type="dxa"/>
-            <w:left w:w="0" w:type="dxa"/>
-            <w:bottom w:w="0" w:type="dxa"/>
-            <w:right w:w="0" w:type="dxa"/>
-          </w:tblCellMar>
-        </w:tblPrEx>
         <w:tc>
           <w:tcPr>
             <w:tcW w:w="1875" w:type="dxa"/>
@@ -7969,14 +7429,6 @@
         </w:tc>
       </w:tr>
       <w:tr>
-        <w:tblPrEx>
-          <w:tblCellMar>
-            <w:top w:w="0" w:type="dxa"/>
-            <w:left w:w="0" w:type="dxa"/>
-            <w:bottom w:w="0" w:type="dxa"/>
-            <w:right w:w="0" w:type="dxa"/>
-          </w:tblCellMar>
-        </w:tblPrEx>
         <w:tc>
           <w:tcPr>
             <w:tcW w:w="1875" w:type="dxa"/>
@@ -8044,14 +7496,6 @@
         </w:tc>
       </w:tr>
       <w:tr>
-        <w:tblPrEx>
-          <w:tblCellMar>
-            <w:top w:w="0" w:type="dxa"/>
-            <w:left w:w="0" w:type="dxa"/>
-            <w:bottom w:w="0" w:type="dxa"/>
-            <w:right w:w="0" w:type="dxa"/>
-          </w:tblCellMar>
-        </w:tblPrEx>
         <w:tc>
           <w:tcPr>
             <w:tcW w:w="1875" w:type="dxa"/>
@@ -8164,12 +7608,6 @@
           <w:insideV w:val="single" w:sz="6" w:space="0" w:color="000000"/>
         </w:tblBorders>
         <w:tblLayout w:type="fixed"/>
-        <w:tblCellMar>
-          <w:top w:w="0" w:type="dxa"/>
-          <w:left w:w="0" w:type="dxa"/>
-          <w:bottom w:w="0" w:type="dxa"/>
-          <w:right w:w="0" w:type="dxa"/>
-        </w:tblCellMar>
         <w:tblLook w:val="0600" w:firstRow="0" w:lastRow="0" w:firstColumn="0" w:lastColumn="0" w:noHBand="1" w:noVBand="1"/>
       </w:tblPr>
       <w:tblGrid>
@@ -8177,14 +7615,6 @@
         <w:gridCol w:w="7005"/>
       </w:tblGrid>
       <w:tr>
-        <w:tblPrEx>
-          <w:tblCellMar>
-            <w:top w:w="0" w:type="dxa"/>
-            <w:left w:w="0" w:type="dxa"/>
-            <w:bottom w:w="0" w:type="dxa"/>
-            <w:right w:w="0" w:type="dxa"/>
-          </w:tblCellMar>
-        </w:tblPrEx>
         <w:tc>
           <w:tcPr>
             <w:tcW w:w="1875" w:type="dxa"/>
@@ -8284,14 +7714,6 @@
         </w:tc>
       </w:tr>
       <w:tr>
-        <w:tblPrEx>
-          <w:tblCellMar>
-            <w:top w:w="0" w:type="dxa"/>
-            <w:left w:w="0" w:type="dxa"/>
-            <w:bottom w:w="0" w:type="dxa"/>
-            <w:right w:w="0" w:type="dxa"/>
-          </w:tblCellMar>
-        </w:tblPrEx>
         <w:tc>
           <w:tcPr>
             <w:tcW w:w="1875" w:type="dxa"/>
@@ -8375,14 +7797,6 @@
         </w:tc>
       </w:tr>
       <w:tr>
-        <w:tblPrEx>
-          <w:tblCellMar>
-            <w:top w:w="0" w:type="dxa"/>
-            <w:left w:w="0" w:type="dxa"/>
-            <w:bottom w:w="0" w:type="dxa"/>
-            <w:right w:w="0" w:type="dxa"/>
-          </w:tblCellMar>
-        </w:tblPrEx>
         <w:tc>
           <w:tcPr>
             <w:tcW w:w="1875" w:type="dxa"/>
@@ -8450,14 +7864,6 @@
         </w:tc>
       </w:tr>
       <w:tr>
-        <w:tblPrEx>
-          <w:tblCellMar>
-            <w:top w:w="0" w:type="dxa"/>
-            <w:left w:w="0" w:type="dxa"/>
-            <w:bottom w:w="0" w:type="dxa"/>
-            <w:right w:w="0" w:type="dxa"/>
-          </w:tblCellMar>
-        </w:tblPrEx>
         <w:tc>
           <w:tcPr>
             <w:tcW w:w="1875" w:type="dxa"/>
@@ -8542,14 +7948,6 @@
         </w:tc>
       </w:tr>
       <w:tr>
-        <w:tblPrEx>
-          <w:tblCellMar>
-            <w:top w:w="0" w:type="dxa"/>
-            <w:left w:w="0" w:type="dxa"/>
-            <w:bottom w:w="0" w:type="dxa"/>
-            <w:right w:w="0" w:type="dxa"/>
-          </w:tblCellMar>
-        </w:tblPrEx>
         <w:tc>
           <w:tcPr>
             <w:tcW w:w="1875" w:type="dxa"/>
@@ -8617,14 +8015,6 @@
         </w:tc>
       </w:tr>
       <w:tr>
-        <w:tblPrEx>
-          <w:tblCellMar>
-            <w:top w:w="0" w:type="dxa"/>
-            <w:left w:w="0" w:type="dxa"/>
-            <w:bottom w:w="0" w:type="dxa"/>
-            <w:right w:w="0" w:type="dxa"/>
-          </w:tblCellMar>
-        </w:tblPrEx>
         <w:tc>
           <w:tcPr>
             <w:tcW w:w="1875" w:type="dxa"/>
@@ -8737,12 +8127,6 @@
           <w:insideV w:val="single" w:sz="6" w:space="0" w:color="000000"/>
         </w:tblBorders>
         <w:tblLayout w:type="fixed"/>
-        <w:tblCellMar>
-          <w:top w:w="0" w:type="dxa"/>
-          <w:left w:w="0" w:type="dxa"/>
-          <w:bottom w:w="0" w:type="dxa"/>
-          <w:right w:w="0" w:type="dxa"/>
-        </w:tblCellMar>
         <w:tblLook w:val="0600" w:firstRow="0" w:lastRow="0" w:firstColumn="0" w:lastColumn="0" w:noHBand="1" w:noVBand="1"/>
       </w:tblPr>
       <w:tblGrid>
@@ -8750,14 +8134,6 @@
         <w:gridCol w:w="7005"/>
       </w:tblGrid>
       <w:tr>
-        <w:tblPrEx>
-          <w:tblCellMar>
-            <w:top w:w="0" w:type="dxa"/>
-            <w:left w:w="0" w:type="dxa"/>
-            <w:bottom w:w="0" w:type="dxa"/>
-            <w:right w:w="0" w:type="dxa"/>
-          </w:tblCellMar>
-        </w:tblPrEx>
         <w:tc>
           <w:tcPr>
             <w:tcW w:w="1875" w:type="dxa"/>
@@ -8849,14 +8225,6 @@
         </w:tc>
       </w:tr>
       <w:tr>
-        <w:tblPrEx>
-          <w:tblCellMar>
-            <w:top w:w="0" w:type="dxa"/>
-            <w:left w:w="0" w:type="dxa"/>
-            <w:bottom w:w="0" w:type="dxa"/>
-            <w:right w:w="0" w:type="dxa"/>
-          </w:tblCellMar>
-        </w:tblPrEx>
         <w:tc>
           <w:tcPr>
             <w:tcW w:w="1875" w:type="dxa"/>
@@ -8940,14 +8308,6 @@
         </w:tc>
       </w:tr>
       <w:tr>
-        <w:tblPrEx>
-          <w:tblCellMar>
-            <w:top w:w="0" w:type="dxa"/>
-            <w:left w:w="0" w:type="dxa"/>
-            <w:bottom w:w="0" w:type="dxa"/>
-            <w:right w:w="0" w:type="dxa"/>
-          </w:tblCellMar>
-        </w:tblPrEx>
         <w:tc>
           <w:tcPr>
             <w:tcW w:w="1875" w:type="dxa"/>
@@ -9054,14 +8414,6 @@
         </w:tc>
       </w:tr>
       <w:tr>
-        <w:tblPrEx>
-          <w:tblCellMar>
-            <w:top w:w="0" w:type="dxa"/>
-            <w:left w:w="0" w:type="dxa"/>
-            <w:bottom w:w="0" w:type="dxa"/>
-            <w:right w:w="0" w:type="dxa"/>
-          </w:tblCellMar>
-        </w:tblPrEx>
         <w:tc>
           <w:tcPr>
             <w:tcW w:w="1875" w:type="dxa"/>
@@ -9147,14 +8499,6 @@
         </w:tc>
       </w:tr>
       <w:tr>
-        <w:tblPrEx>
-          <w:tblCellMar>
-            <w:top w:w="0" w:type="dxa"/>
-            <w:left w:w="0" w:type="dxa"/>
-            <w:bottom w:w="0" w:type="dxa"/>
-            <w:right w:w="0" w:type="dxa"/>
-          </w:tblCellMar>
-        </w:tblPrEx>
         <w:tc>
           <w:tcPr>
             <w:tcW w:w="1875" w:type="dxa"/>
@@ -9222,14 +8566,6 @@
         </w:tc>
       </w:tr>
       <w:tr>
-        <w:tblPrEx>
-          <w:tblCellMar>
-            <w:top w:w="0" w:type="dxa"/>
-            <w:left w:w="0" w:type="dxa"/>
-            <w:bottom w:w="0" w:type="dxa"/>
-            <w:right w:w="0" w:type="dxa"/>
-          </w:tblCellMar>
-        </w:tblPrEx>
         <w:tc>
           <w:tcPr>
             <w:tcW w:w="1875" w:type="dxa"/>
@@ -9342,12 +8678,6 @@
           <w:insideV w:val="single" w:sz="6" w:space="0" w:color="000000"/>
         </w:tblBorders>
         <w:tblLayout w:type="fixed"/>
-        <w:tblCellMar>
-          <w:top w:w="0" w:type="dxa"/>
-          <w:left w:w="0" w:type="dxa"/>
-          <w:bottom w:w="0" w:type="dxa"/>
-          <w:right w:w="0" w:type="dxa"/>
-        </w:tblCellMar>
         <w:tblLook w:val="0600" w:firstRow="0" w:lastRow="0" w:firstColumn="0" w:lastColumn="0" w:noHBand="1" w:noVBand="1"/>
       </w:tblPr>
       <w:tblGrid>
@@ -9355,14 +8685,6 @@
         <w:gridCol w:w="7005"/>
       </w:tblGrid>
       <w:tr>
-        <w:tblPrEx>
-          <w:tblCellMar>
-            <w:top w:w="0" w:type="dxa"/>
-            <w:left w:w="0" w:type="dxa"/>
-            <w:bottom w:w="0" w:type="dxa"/>
-            <w:right w:w="0" w:type="dxa"/>
-          </w:tblCellMar>
-        </w:tblPrEx>
         <w:tc>
           <w:tcPr>
             <w:tcW w:w="1875" w:type="dxa"/>
@@ -9491,14 +8813,6 @@
         </w:tc>
       </w:tr>
       <w:tr>
-        <w:tblPrEx>
-          <w:tblCellMar>
-            <w:top w:w="0" w:type="dxa"/>
-            <w:left w:w="0" w:type="dxa"/>
-            <w:bottom w:w="0" w:type="dxa"/>
-            <w:right w:w="0" w:type="dxa"/>
-          </w:tblCellMar>
-        </w:tblPrEx>
         <w:tc>
           <w:tcPr>
             <w:tcW w:w="1875" w:type="dxa"/>
@@ -9582,14 +8896,6 @@
         </w:tc>
       </w:tr>
       <w:tr>
-        <w:tblPrEx>
-          <w:tblCellMar>
-            <w:top w:w="0" w:type="dxa"/>
-            <w:left w:w="0" w:type="dxa"/>
-            <w:bottom w:w="0" w:type="dxa"/>
-            <w:right w:w="0" w:type="dxa"/>
-          </w:tblCellMar>
-        </w:tblPrEx>
         <w:tc>
           <w:tcPr>
             <w:tcW w:w="1875" w:type="dxa"/>
@@ -9657,14 +8963,6 @@
         </w:tc>
       </w:tr>
       <w:tr>
-        <w:tblPrEx>
-          <w:tblCellMar>
-            <w:top w:w="0" w:type="dxa"/>
-            <w:left w:w="0" w:type="dxa"/>
-            <w:bottom w:w="0" w:type="dxa"/>
-            <w:right w:w="0" w:type="dxa"/>
-          </w:tblCellMar>
-        </w:tblPrEx>
         <w:tc>
           <w:tcPr>
             <w:tcW w:w="1875" w:type="dxa"/>
@@ -9760,14 +9058,6 @@
         </w:tc>
       </w:tr>
       <w:tr>
-        <w:tblPrEx>
-          <w:tblCellMar>
-            <w:top w:w="0" w:type="dxa"/>
-            <w:left w:w="0" w:type="dxa"/>
-            <w:bottom w:w="0" w:type="dxa"/>
-            <w:right w:w="0" w:type="dxa"/>
-          </w:tblCellMar>
-        </w:tblPrEx>
         <w:tc>
           <w:tcPr>
             <w:tcW w:w="1875" w:type="dxa"/>
@@ -9835,14 +9125,6 @@
         </w:tc>
       </w:tr>
       <w:tr>
-        <w:tblPrEx>
-          <w:tblCellMar>
-            <w:top w:w="0" w:type="dxa"/>
-            <w:left w:w="0" w:type="dxa"/>
-            <w:bottom w:w="0" w:type="dxa"/>
-            <w:right w:w="0" w:type="dxa"/>
-          </w:tblCellMar>
-        </w:tblPrEx>
         <w:tc>
           <w:tcPr>
             <w:tcW w:w="1875" w:type="dxa"/>
@@ -9991,9 +9273,9 @@
           <w:sz w:val="32"/>
         </w:rPr>
       </w:pPr>
-      <w:bookmarkStart w:id="6" w:name="h.gy2s8z39zau" w:colFirst="0" w:colLast="0"/>
-      <w:bookmarkStart w:id="7" w:name="_Toc402947858"/>
-      <w:bookmarkEnd w:id="6"/>
+      <w:bookmarkStart w:id="5" w:name="h.gy2s8z39zau" w:colFirst="0" w:colLast="0"/>
+      <w:bookmarkStart w:id="6" w:name="_Toc402947858"/>
+      <w:bookmarkEnd w:id="5"/>
       <w:proofErr w:type="spellStart"/>
       <w:r>
         <w:rPr>
@@ -10003,18 +9285,19 @@
         <w:lastRenderedPageBreak/>
         <w:t>Verkopen</w:t>
       </w:r>
+      <w:bookmarkEnd w:id="6"/>
+      <w:proofErr w:type="spellEnd"/>
+    </w:p>
+    <w:p>
+      <w:pPr>
+        <w:pStyle w:val="Geenafstand"/>
+      </w:pPr>
+      <w:bookmarkStart w:id="7" w:name="h.3in8e1wnk2cb" w:colFirst="0" w:colLast="0"/>
       <w:bookmarkEnd w:id="7"/>
-      <w:proofErr w:type="spellEnd"/>
-    </w:p>
-    <w:p>
-      <w:pPr>
-        <w:pStyle w:val="Geenafstand"/>
-      </w:pPr>
-      <w:bookmarkStart w:id="8" w:name="h.3in8e1wnk2cb" w:colFirst="0" w:colLast="0"/>
-      <w:bookmarkEnd w:id="8"/>
       <w:r>
         <w:rPr>
           <w:noProof/>
+          <w:lang w:val="nl-NL" w:eastAsia="nl-NL"/>
         </w:rPr>
         <w:drawing>
           <wp:inline distT="114300" distB="114300" distL="114300" distR="114300" wp14:anchorId="71B8735E" wp14:editId="4C2EBFFA">
@@ -10030,7 +9313,7 @@
                     <pic:cNvPicPr preferRelativeResize="0"/>
                   </pic:nvPicPr>
                   <pic:blipFill>
-                    <a:blip r:embed="rId6"/>
+                    <a:blip r:embed="rId8"/>
                     <a:srcRect/>
                     <a:stretch>
                       <a:fillRect/>
@@ -10075,12 +9358,6 @@
           <w:insideV w:val="single" w:sz="6" w:space="0" w:color="000000"/>
         </w:tblBorders>
         <w:tblLayout w:type="fixed"/>
-        <w:tblCellMar>
-          <w:top w:w="0" w:type="dxa"/>
-          <w:left w:w="0" w:type="dxa"/>
-          <w:bottom w:w="0" w:type="dxa"/>
-          <w:right w:w="0" w:type="dxa"/>
-        </w:tblCellMar>
         <w:tblLook w:val="0600" w:firstRow="0" w:lastRow="0" w:firstColumn="0" w:lastColumn="0" w:noHBand="1" w:noVBand="1"/>
       </w:tblPr>
       <w:tblGrid>
@@ -10088,14 +9365,6 @@
         <w:gridCol w:w="6900"/>
       </w:tblGrid>
       <w:tr>
-        <w:tblPrEx>
-          <w:tblCellMar>
-            <w:top w:w="0" w:type="dxa"/>
-            <w:left w:w="0" w:type="dxa"/>
-            <w:bottom w:w="0" w:type="dxa"/>
-            <w:right w:w="0" w:type="dxa"/>
-          </w:tblCellMar>
-        </w:tblPrEx>
         <w:tc>
           <w:tcPr>
             <w:tcW w:w="1785" w:type="dxa"/>
@@ -10172,14 +9441,6 @@
         </w:tc>
       </w:tr>
       <w:tr>
-        <w:tblPrEx>
-          <w:tblCellMar>
-            <w:top w:w="0" w:type="dxa"/>
-            <w:left w:w="0" w:type="dxa"/>
-            <w:bottom w:w="0" w:type="dxa"/>
-            <w:right w:w="0" w:type="dxa"/>
-          </w:tblCellMar>
-        </w:tblPrEx>
         <w:tc>
           <w:tcPr>
             <w:tcW w:w="1785" w:type="dxa"/>
@@ -10265,14 +9526,6 @@
         </w:tc>
       </w:tr>
       <w:tr>
-        <w:tblPrEx>
-          <w:tblCellMar>
-            <w:top w:w="0" w:type="dxa"/>
-            <w:left w:w="0" w:type="dxa"/>
-            <w:bottom w:w="0" w:type="dxa"/>
-            <w:right w:w="0" w:type="dxa"/>
-          </w:tblCellMar>
-        </w:tblPrEx>
         <w:tc>
           <w:tcPr>
             <w:tcW w:w="1785" w:type="dxa"/>
@@ -10342,14 +9595,6 @@
         </w:tc>
       </w:tr>
       <w:tr>
-        <w:tblPrEx>
-          <w:tblCellMar>
-            <w:top w:w="0" w:type="dxa"/>
-            <w:left w:w="0" w:type="dxa"/>
-            <w:bottom w:w="0" w:type="dxa"/>
-            <w:right w:w="0" w:type="dxa"/>
-          </w:tblCellMar>
-        </w:tblPrEx>
         <w:tc>
           <w:tcPr>
             <w:tcW w:w="1785" w:type="dxa"/>
@@ -10419,14 +9664,6 @@
         </w:tc>
       </w:tr>
       <w:tr>
-        <w:tblPrEx>
-          <w:tblCellMar>
-            <w:top w:w="0" w:type="dxa"/>
-            <w:left w:w="0" w:type="dxa"/>
-            <w:bottom w:w="0" w:type="dxa"/>
-            <w:right w:w="0" w:type="dxa"/>
-          </w:tblCellMar>
-        </w:tblPrEx>
         <w:tc>
           <w:tcPr>
             <w:tcW w:w="1785" w:type="dxa"/>
@@ -10496,14 +9733,6 @@
         </w:tc>
       </w:tr>
       <w:tr>
-        <w:tblPrEx>
-          <w:tblCellMar>
-            <w:top w:w="0" w:type="dxa"/>
-            <w:left w:w="0" w:type="dxa"/>
-            <w:bottom w:w="0" w:type="dxa"/>
-            <w:right w:w="0" w:type="dxa"/>
-          </w:tblCellMar>
-        </w:tblPrEx>
         <w:tc>
           <w:tcPr>
             <w:tcW w:w="1785" w:type="dxa"/>
@@ -10618,12 +9847,6 @@
           <w:insideV w:val="single" w:sz="6" w:space="0" w:color="000000"/>
         </w:tblBorders>
         <w:tblLayout w:type="fixed"/>
-        <w:tblCellMar>
-          <w:top w:w="0" w:type="dxa"/>
-          <w:left w:w="0" w:type="dxa"/>
-          <w:bottom w:w="0" w:type="dxa"/>
-          <w:right w:w="0" w:type="dxa"/>
-        </w:tblCellMar>
         <w:tblLook w:val="0600" w:firstRow="0" w:lastRow="0" w:firstColumn="0" w:lastColumn="0" w:noHBand="1" w:noVBand="1"/>
       </w:tblPr>
       <w:tblGrid>
@@ -10631,14 +9854,6 @@
         <w:gridCol w:w="6900"/>
       </w:tblGrid>
       <w:tr>
-        <w:tblPrEx>
-          <w:tblCellMar>
-            <w:top w:w="0" w:type="dxa"/>
-            <w:left w:w="0" w:type="dxa"/>
-            <w:bottom w:w="0" w:type="dxa"/>
-            <w:right w:w="0" w:type="dxa"/>
-          </w:tblCellMar>
-        </w:tblPrEx>
         <w:tc>
           <w:tcPr>
             <w:tcW w:w="1785" w:type="dxa"/>
@@ -10714,14 +9929,6 @@
         </w:tc>
       </w:tr>
       <w:tr>
-        <w:tblPrEx>
-          <w:tblCellMar>
-            <w:top w:w="0" w:type="dxa"/>
-            <w:left w:w="0" w:type="dxa"/>
-            <w:bottom w:w="0" w:type="dxa"/>
-            <w:right w:w="0" w:type="dxa"/>
-          </w:tblCellMar>
-        </w:tblPrEx>
         <w:tc>
           <w:tcPr>
             <w:tcW w:w="1785" w:type="dxa"/>
@@ -10798,14 +10005,6 @@
         </w:tc>
       </w:tr>
       <w:tr>
-        <w:tblPrEx>
-          <w:tblCellMar>
-            <w:top w:w="0" w:type="dxa"/>
-            <w:left w:w="0" w:type="dxa"/>
-            <w:bottom w:w="0" w:type="dxa"/>
-            <w:right w:w="0" w:type="dxa"/>
-          </w:tblCellMar>
-        </w:tblPrEx>
         <w:tc>
           <w:tcPr>
             <w:tcW w:w="1785" w:type="dxa"/>
@@ -10875,14 +10074,6 @@
         </w:tc>
       </w:tr>
       <w:tr>
-        <w:tblPrEx>
-          <w:tblCellMar>
-            <w:top w:w="0" w:type="dxa"/>
-            <w:left w:w="0" w:type="dxa"/>
-            <w:bottom w:w="0" w:type="dxa"/>
-            <w:right w:w="0" w:type="dxa"/>
-          </w:tblCellMar>
-        </w:tblPrEx>
         <w:tc>
           <w:tcPr>
             <w:tcW w:w="1785" w:type="dxa"/>
@@ -10952,14 +10143,6 @@
         </w:tc>
       </w:tr>
       <w:tr>
-        <w:tblPrEx>
-          <w:tblCellMar>
-            <w:top w:w="0" w:type="dxa"/>
-            <w:left w:w="0" w:type="dxa"/>
-            <w:bottom w:w="0" w:type="dxa"/>
-            <w:right w:w="0" w:type="dxa"/>
-          </w:tblCellMar>
-        </w:tblPrEx>
         <w:tc>
           <w:tcPr>
             <w:tcW w:w="1785" w:type="dxa"/>
@@ -11029,14 +10212,6 @@
         </w:tc>
       </w:tr>
       <w:tr>
-        <w:tblPrEx>
-          <w:tblCellMar>
-            <w:top w:w="0" w:type="dxa"/>
-            <w:left w:w="0" w:type="dxa"/>
-            <w:bottom w:w="0" w:type="dxa"/>
-            <w:right w:w="0" w:type="dxa"/>
-          </w:tblCellMar>
-        </w:tblPrEx>
         <w:tc>
           <w:tcPr>
             <w:tcW w:w="1785" w:type="dxa"/>
@@ -11189,12 +10364,6 @@
           <w:insideV w:val="single" w:sz="6" w:space="0" w:color="000000"/>
         </w:tblBorders>
         <w:tblLayout w:type="fixed"/>
-        <w:tblCellMar>
-          <w:top w:w="0" w:type="dxa"/>
-          <w:left w:w="0" w:type="dxa"/>
-          <w:bottom w:w="0" w:type="dxa"/>
-          <w:right w:w="0" w:type="dxa"/>
-        </w:tblCellMar>
         <w:tblLook w:val="0600" w:firstRow="0" w:lastRow="0" w:firstColumn="0" w:lastColumn="0" w:noHBand="1" w:noVBand="1"/>
       </w:tblPr>
       <w:tblGrid>
@@ -11202,14 +10371,6 @@
         <w:gridCol w:w="6900"/>
       </w:tblGrid>
       <w:tr>
-        <w:tblPrEx>
-          <w:tblCellMar>
-            <w:top w:w="0" w:type="dxa"/>
-            <w:left w:w="0" w:type="dxa"/>
-            <w:bottom w:w="0" w:type="dxa"/>
-            <w:right w:w="0" w:type="dxa"/>
-          </w:tblCellMar>
-        </w:tblPrEx>
         <w:tc>
           <w:tcPr>
             <w:tcW w:w="1785" w:type="dxa"/>
@@ -11285,14 +10446,6 @@
         </w:tc>
       </w:tr>
       <w:tr>
-        <w:tblPrEx>
-          <w:tblCellMar>
-            <w:top w:w="0" w:type="dxa"/>
-            <w:left w:w="0" w:type="dxa"/>
-            <w:bottom w:w="0" w:type="dxa"/>
-            <w:right w:w="0" w:type="dxa"/>
-          </w:tblCellMar>
-        </w:tblPrEx>
         <w:tc>
           <w:tcPr>
             <w:tcW w:w="1785" w:type="dxa"/>
@@ -11378,14 +10531,6 @@
         </w:tc>
       </w:tr>
       <w:tr>
-        <w:tblPrEx>
-          <w:tblCellMar>
-            <w:top w:w="0" w:type="dxa"/>
-            <w:left w:w="0" w:type="dxa"/>
-            <w:bottom w:w="0" w:type="dxa"/>
-            <w:right w:w="0" w:type="dxa"/>
-          </w:tblCellMar>
-        </w:tblPrEx>
         <w:tc>
           <w:tcPr>
             <w:tcW w:w="1785" w:type="dxa"/>
@@ -11455,14 +10600,6 @@
         </w:tc>
       </w:tr>
       <w:tr>
-        <w:tblPrEx>
-          <w:tblCellMar>
-            <w:top w:w="0" w:type="dxa"/>
-            <w:left w:w="0" w:type="dxa"/>
-            <w:bottom w:w="0" w:type="dxa"/>
-            <w:right w:w="0" w:type="dxa"/>
-          </w:tblCellMar>
-        </w:tblPrEx>
         <w:tc>
           <w:tcPr>
             <w:tcW w:w="1785" w:type="dxa"/>
@@ -11550,14 +10687,6 @@
         </w:tc>
       </w:tr>
       <w:tr>
-        <w:tblPrEx>
-          <w:tblCellMar>
-            <w:top w:w="0" w:type="dxa"/>
-            <w:left w:w="0" w:type="dxa"/>
-            <w:bottom w:w="0" w:type="dxa"/>
-            <w:right w:w="0" w:type="dxa"/>
-          </w:tblCellMar>
-        </w:tblPrEx>
         <w:tc>
           <w:tcPr>
             <w:tcW w:w="1785" w:type="dxa"/>
@@ -11627,14 +10756,6 @@
         </w:tc>
       </w:tr>
       <w:tr>
-        <w:tblPrEx>
-          <w:tblCellMar>
-            <w:top w:w="0" w:type="dxa"/>
-            <w:left w:w="0" w:type="dxa"/>
-            <w:bottom w:w="0" w:type="dxa"/>
-            <w:right w:w="0" w:type="dxa"/>
-          </w:tblCellMar>
-        </w:tblPrEx>
         <w:tc>
           <w:tcPr>
             <w:tcW w:w="1785" w:type="dxa"/>
@@ -11757,12 +10878,6 @@
           <w:insideV w:val="single" w:sz="6" w:space="0" w:color="000000"/>
         </w:tblBorders>
         <w:tblLayout w:type="fixed"/>
-        <w:tblCellMar>
-          <w:top w:w="0" w:type="dxa"/>
-          <w:left w:w="0" w:type="dxa"/>
-          <w:bottom w:w="0" w:type="dxa"/>
-          <w:right w:w="0" w:type="dxa"/>
-        </w:tblCellMar>
         <w:tblLook w:val="0600" w:firstRow="0" w:lastRow="0" w:firstColumn="0" w:lastColumn="0" w:noHBand="1" w:noVBand="1"/>
       </w:tblPr>
       <w:tblGrid>
@@ -11770,14 +10885,6 @@
         <w:gridCol w:w="6885"/>
       </w:tblGrid>
       <w:tr>
-        <w:tblPrEx>
-          <w:tblCellMar>
-            <w:top w:w="0" w:type="dxa"/>
-            <w:left w:w="0" w:type="dxa"/>
-            <w:bottom w:w="0" w:type="dxa"/>
-            <w:right w:w="0" w:type="dxa"/>
-          </w:tblCellMar>
-        </w:tblPrEx>
         <w:tc>
           <w:tcPr>
             <w:tcW w:w="1800" w:type="dxa"/>
@@ -11854,14 +10961,6 @@
         </w:tc>
       </w:tr>
       <w:tr>
-        <w:tblPrEx>
-          <w:tblCellMar>
-            <w:top w:w="0" w:type="dxa"/>
-            <w:left w:w="0" w:type="dxa"/>
-            <w:bottom w:w="0" w:type="dxa"/>
-            <w:right w:w="0" w:type="dxa"/>
-          </w:tblCellMar>
-        </w:tblPrEx>
         <w:tc>
           <w:tcPr>
             <w:tcW w:w="1800" w:type="dxa"/>
@@ -11931,14 +11030,6 @@
         </w:tc>
       </w:tr>
       <w:tr>
-        <w:tblPrEx>
-          <w:tblCellMar>
-            <w:top w:w="0" w:type="dxa"/>
-            <w:left w:w="0" w:type="dxa"/>
-            <w:bottom w:w="0" w:type="dxa"/>
-            <w:right w:w="0" w:type="dxa"/>
-          </w:tblCellMar>
-        </w:tblPrEx>
         <w:tc>
           <w:tcPr>
             <w:tcW w:w="1800" w:type="dxa"/>
@@ -12056,14 +11147,6 @@
         </w:tc>
       </w:tr>
       <w:tr>
-        <w:tblPrEx>
-          <w:tblCellMar>
-            <w:top w:w="0" w:type="dxa"/>
-            <w:left w:w="0" w:type="dxa"/>
-            <w:bottom w:w="0" w:type="dxa"/>
-            <w:right w:w="0" w:type="dxa"/>
-          </w:tblCellMar>
-        </w:tblPrEx>
         <w:tc>
           <w:tcPr>
             <w:tcW w:w="1800" w:type="dxa"/>
@@ -12212,14 +11295,6 @@
         </w:tc>
       </w:tr>
       <w:tr>
-        <w:tblPrEx>
-          <w:tblCellMar>
-            <w:top w:w="0" w:type="dxa"/>
-            <w:left w:w="0" w:type="dxa"/>
-            <w:bottom w:w="0" w:type="dxa"/>
-            <w:right w:w="0" w:type="dxa"/>
-          </w:tblCellMar>
-        </w:tblPrEx>
         <w:tc>
           <w:tcPr>
             <w:tcW w:w="1800" w:type="dxa"/>
@@ -12289,14 +11364,6 @@
         </w:tc>
       </w:tr>
       <w:tr>
-        <w:tblPrEx>
-          <w:tblCellMar>
-            <w:top w:w="0" w:type="dxa"/>
-            <w:left w:w="0" w:type="dxa"/>
-            <w:bottom w:w="0" w:type="dxa"/>
-            <w:right w:w="0" w:type="dxa"/>
-          </w:tblCellMar>
-        </w:tblPrEx>
         <w:tc>
           <w:tcPr>
             <w:tcW w:w="1800" w:type="dxa"/>
@@ -12441,12 +11508,6 @@
           <w:insideV w:val="single" w:sz="6" w:space="0" w:color="000000"/>
         </w:tblBorders>
         <w:tblLayout w:type="fixed"/>
-        <w:tblCellMar>
-          <w:top w:w="0" w:type="dxa"/>
-          <w:left w:w="0" w:type="dxa"/>
-          <w:bottom w:w="0" w:type="dxa"/>
-          <w:right w:w="0" w:type="dxa"/>
-        </w:tblCellMar>
         <w:tblLook w:val="0600" w:firstRow="0" w:lastRow="0" w:firstColumn="0" w:lastColumn="0" w:noHBand="1" w:noVBand="1"/>
       </w:tblPr>
       <w:tblGrid>
@@ -12454,14 +11515,6 @@
         <w:gridCol w:w="6900"/>
       </w:tblGrid>
       <w:tr>
-        <w:tblPrEx>
-          <w:tblCellMar>
-            <w:top w:w="0" w:type="dxa"/>
-            <w:left w:w="0" w:type="dxa"/>
-            <w:bottom w:w="0" w:type="dxa"/>
-            <w:right w:w="0" w:type="dxa"/>
-          </w:tblCellMar>
-        </w:tblPrEx>
         <w:tc>
           <w:tcPr>
             <w:tcW w:w="1785" w:type="dxa"/>
@@ -12555,14 +11608,6 @@
         </w:tc>
       </w:tr>
       <w:tr>
-        <w:tblPrEx>
-          <w:tblCellMar>
-            <w:top w:w="0" w:type="dxa"/>
-            <w:left w:w="0" w:type="dxa"/>
-            <w:bottom w:w="0" w:type="dxa"/>
-            <w:right w:w="0" w:type="dxa"/>
-          </w:tblCellMar>
-        </w:tblPrEx>
         <w:tc>
           <w:tcPr>
             <w:tcW w:w="1785" w:type="dxa"/>
@@ -12655,14 +11700,6 @@
         </w:tc>
       </w:tr>
       <w:tr>
-        <w:tblPrEx>
-          <w:tblCellMar>
-            <w:top w:w="0" w:type="dxa"/>
-            <w:left w:w="0" w:type="dxa"/>
-            <w:bottom w:w="0" w:type="dxa"/>
-            <w:right w:w="0" w:type="dxa"/>
-          </w:tblCellMar>
-        </w:tblPrEx>
         <w:tc>
           <w:tcPr>
             <w:tcW w:w="1785" w:type="dxa"/>
@@ -12732,14 +11769,6 @@
         </w:tc>
       </w:tr>
       <w:tr>
-        <w:tblPrEx>
-          <w:tblCellMar>
-            <w:top w:w="0" w:type="dxa"/>
-            <w:left w:w="0" w:type="dxa"/>
-            <w:bottom w:w="0" w:type="dxa"/>
-            <w:right w:w="0" w:type="dxa"/>
-          </w:tblCellMar>
-        </w:tblPrEx>
         <w:tc>
           <w:tcPr>
             <w:tcW w:w="1785" w:type="dxa"/>
@@ -12888,14 +11917,6 @@
         </w:tc>
       </w:tr>
       <w:tr>
-        <w:tblPrEx>
-          <w:tblCellMar>
-            <w:top w:w="0" w:type="dxa"/>
-            <w:left w:w="0" w:type="dxa"/>
-            <w:bottom w:w="0" w:type="dxa"/>
-            <w:right w:w="0" w:type="dxa"/>
-          </w:tblCellMar>
-        </w:tblPrEx>
         <w:tc>
           <w:tcPr>
             <w:tcW w:w="1785" w:type="dxa"/>
@@ -12965,14 +11986,6 @@
         </w:tc>
       </w:tr>
       <w:tr>
-        <w:tblPrEx>
-          <w:tblCellMar>
-            <w:top w:w="0" w:type="dxa"/>
-            <w:left w:w="0" w:type="dxa"/>
-            <w:bottom w:w="0" w:type="dxa"/>
-            <w:right w:w="0" w:type="dxa"/>
-          </w:tblCellMar>
-        </w:tblPrEx>
         <w:tc>
           <w:tcPr>
             <w:tcW w:w="1785" w:type="dxa"/>
@@ -13199,12 +12212,6 @@
           <w:insideV w:val="single" w:sz="6" w:space="0" w:color="000000"/>
         </w:tblBorders>
         <w:tblLayout w:type="fixed"/>
-        <w:tblCellMar>
-          <w:top w:w="0" w:type="dxa"/>
-          <w:left w:w="0" w:type="dxa"/>
-          <w:bottom w:w="0" w:type="dxa"/>
-          <w:right w:w="0" w:type="dxa"/>
-        </w:tblCellMar>
         <w:tblLook w:val="0600" w:firstRow="0" w:lastRow="0" w:firstColumn="0" w:lastColumn="0" w:noHBand="1" w:noVBand="1"/>
       </w:tblPr>
       <w:tblGrid>
@@ -13212,14 +12219,6 @@
         <w:gridCol w:w="6885"/>
       </w:tblGrid>
       <w:tr>
-        <w:tblPrEx>
-          <w:tblCellMar>
-            <w:top w:w="0" w:type="dxa"/>
-            <w:left w:w="0" w:type="dxa"/>
-            <w:bottom w:w="0" w:type="dxa"/>
-            <w:right w:w="0" w:type="dxa"/>
-          </w:tblCellMar>
-        </w:tblPrEx>
         <w:tc>
           <w:tcPr>
             <w:tcW w:w="1800" w:type="dxa"/>
@@ -13313,14 +12312,6 @@
         </w:tc>
       </w:tr>
       <w:tr>
-        <w:tblPrEx>
-          <w:tblCellMar>
-            <w:top w:w="0" w:type="dxa"/>
-            <w:left w:w="0" w:type="dxa"/>
-            <w:bottom w:w="0" w:type="dxa"/>
-            <w:right w:w="0" w:type="dxa"/>
-          </w:tblCellMar>
-        </w:tblPrEx>
         <w:tc>
           <w:tcPr>
             <w:tcW w:w="1800" w:type="dxa"/>
@@ -13390,14 +12381,6 @@
         </w:tc>
       </w:tr>
       <w:tr>
-        <w:tblPrEx>
-          <w:tblCellMar>
-            <w:top w:w="0" w:type="dxa"/>
-            <w:left w:w="0" w:type="dxa"/>
-            <w:bottom w:w="0" w:type="dxa"/>
-            <w:right w:w="0" w:type="dxa"/>
-          </w:tblCellMar>
-        </w:tblPrEx>
         <w:tc>
           <w:tcPr>
             <w:tcW w:w="1800" w:type="dxa"/>
@@ -13467,14 +12450,6 @@
         </w:tc>
       </w:tr>
       <w:tr>
-        <w:tblPrEx>
-          <w:tblCellMar>
-            <w:top w:w="0" w:type="dxa"/>
-            <w:left w:w="0" w:type="dxa"/>
-            <w:bottom w:w="0" w:type="dxa"/>
-            <w:right w:w="0" w:type="dxa"/>
-          </w:tblCellMar>
-        </w:tblPrEx>
         <w:tc>
           <w:tcPr>
             <w:tcW w:w="1800" w:type="dxa"/>
@@ -13544,14 +12519,6 @@
         </w:tc>
       </w:tr>
       <w:tr>
-        <w:tblPrEx>
-          <w:tblCellMar>
-            <w:top w:w="0" w:type="dxa"/>
-            <w:left w:w="0" w:type="dxa"/>
-            <w:bottom w:w="0" w:type="dxa"/>
-            <w:right w:w="0" w:type="dxa"/>
-          </w:tblCellMar>
-        </w:tblPrEx>
         <w:tc>
           <w:tcPr>
             <w:tcW w:w="1800" w:type="dxa"/>
@@ -13621,14 +12588,6 @@
         </w:tc>
       </w:tr>
       <w:tr>
-        <w:tblPrEx>
-          <w:tblCellMar>
-            <w:top w:w="0" w:type="dxa"/>
-            <w:left w:w="0" w:type="dxa"/>
-            <w:bottom w:w="0" w:type="dxa"/>
-            <w:right w:w="0" w:type="dxa"/>
-          </w:tblCellMar>
-        </w:tblPrEx>
         <w:tc>
           <w:tcPr>
             <w:tcW w:w="1800" w:type="dxa"/>
@@ -13766,12 +12725,6 @@
           <w:insideV w:val="single" w:sz="6" w:space="0" w:color="000000"/>
         </w:tblBorders>
         <w:tblLayout w:type="fixed"/>
-        <w:tblCellMar>
-          <w:top w:w="0" w:type="dxa"/>
-          <w:left w:w="0" w:type="dxa"/>
-          <w:bottom w:w="0" w:type="dxa"/>
-          <w:right w:w="0" w:type="dxa"/>
-        </w:tblCellMar>
         <w:tblLook w:val="0600" w:firstRow="0" w:lastRow="0" w:firstColumn="0" w:lastColumn="0" w:noHBand="1" w:noVBand="1"/>
       </w:tblPr>
       <w:tblGrid>
@@ -13779,14 +12732,6 @@
         <w:gridCol w:w="6900"/>
       </w:tblGrid>
       <w:tr>
-        <w:tblPrEx>
-          <w:tblCellMar>
-            <w:top w:w="0" w:type="dxa"/>
-            <w:left w:w="0" w:type="dxa"/>
-            <w:bottom w:w="0" w:type="dxa"/>
-            <w:right w:w="0" w:type="dxa"/>
-          </w:tblCellMar>
-        </w:tblPrEx>
         <w:tc>
           <w:tcPr>
             <w:tcW w:w="1785" w:type="dxa"/>
@@ -13880,14 +12825,6 @@
         </w:tc>
       </w:tr>
       <w:tr>
-        <w:tblPrEx>
-          <w:tblCellMar>
-            <w:top w:w="0" w:type="dxa"/>
-            <w:left w:w="0" w:type="dxa"/>
-            <w:bottom w:w="0" w:type="dxa"/>
-            <w:right w:w="0" w:type="dxa"/>
-          </w:tblCellMar>
-        </w:tblPrEx>
         <w:tc>
           <w:tcPr>
             <w:tcW w:w="1785" w:type="dxa"/>
@@ -13980,14 +12917,6 @@
         </w:tc>
       </w:tr>
       <w:tr>
-        <w:tblPrEx>
-          <w:tblCellMar>
-            <w:top w:w="0" w:type="dxa"/>
-            <w:left w:w="0" w:type="dxa"/>
-            <w:bottom w:w="0" w:type="dxa"/>
-            <w:right w:w="0" w:type="dxa"/>
-          </w:tblCellMar>
-        </w:tblPrEx>
         <w:tc>
           <w:tcPr>
             <w:tcW w:w="1785" w:type="dxa"/>
@@ -14057,14 +12986,6 @@
         </w:tc>
       </w:tr>
       <w:tr>
-        <w:tblPrEx>
-          <w:tblCellMar>
-            <w:top w:w="0" w:type="dxa"/>
-            <w:left w:w="0" w:type="dxa"/>
-            <w:bottom w:w="0" w:type="dxa"/>
-            <w:right w:w="0" w:type="dxa"/>
-          </w:tblCellMar>
-        </w:tblPrEx>
         <w:tc>
           <w:tcPr>
             <w:tcW w:w="1785" w:type="dxa"/>
@@ -14134,14 +13055,6 @@
         </w:tc>
       </w:tr>
       <w:tr>
-        <w:tblPrEx>
-          <w:tblCellMar>
-            <w:top w:w="0" w:type="dxa"/>
-            <w:left w:w="0" w:type="dxa"/>
-            <w:bottom w:w="0" w:type="dxa"/>
-            <w:right w:w="0" w:type="dxa"/>
-          </w:tblCellMar>
-        </w:tblPrEx>
         <w:tc>
           <w:tcPr>
             <w:tcW w:w="1785" w:type="dxa"/>
@@ -14211,14 +13124,6 @@
         </w:tc>
       </w:tr>
       <w:tr>
-        <w:tblPrEx>
-          <w:tblCellMar>
-            <w:top w:w="0" w:type="dxa"/>
-            <w:left w:w="0" w:type="dxa"/>
-            <w:bottom w:w="0" w:type="dxa"/>
-            <w:right w:w="0" w:type="dxa"/>
-          </w:tblCellMar>
-        </w:tblPrEx>
         <w:tc>
           <w:tcPr>
             <w:tcW w:w="1785" w:type="dxa"/>
@@ -14354,12 +13259,6 @@
           <w:insideV w:val="single" w:sz="6" w:space="0" w:color="000000"/>
         </w:tblBorders>
         <w:tblLayout w:type="fixed"/>
-        <w:tblCellMar>
-          <w:top w:w="0" w:type="dxa"/>
-          <w:left w:w="0" w:type="dxa"/>
-          <w:bottom w:w="0" w:type="dxa"/>
-          <w:right w:w="0" w:type="dxa"/>
-        </w:tblCellMar>
         <w:tblLook w:val="0600" w:firstRow="0" w:lastRow="0" w:firstColumn="0" w:lastColumn="0" w:noHBand="1" w:noVBand="1"/>
       </w:tblPr>
       <w:tblGrid>
@@ -14367,14 +13266,6 @@
         <w:gridCol w:w="6885"/>
       </w:tblGrid>
       <w:tr>
-        <w:tblPrEx>
-          <w:tblCellMar>
-            <w:top w:w="0" w:type="dxa"/>
-            <w:left w:w="0" w:type="dxa"/>
-            <w:bottom w:w="0" w:type="dxa"/>
-            <w:right w:w="0" w:type="dxa"/>
-          </w:tblCellMar>
-        </w:tblPrEx>
         <w:tc>
           <w:tcPr>
             <w:tcW w:w="1800" w:type="dxa"/>
@@ -14468,14 +13359,6 @@
         </w:tc>
       </w:tr>
       <w:tr>
-        <w:tblPrEx>
-          <w:tblCellMar>
-            <w:top w:w="0" w:type="dxa"/>
-            <w:left w:w="0" w:type="dxa"/>
-            <w:bottom w:w="0" w:type="dxa"/>
-            <w:right w:w="0" w:type="dxa"/>
-          </w:tblCellMar>
-        </w:tblPrEx>
         <w:tc>
           <w:tcPr>
             <w:tcW w:w="1800" w:type="dxa"/>
@@ -14545,14 +13428,6 @@
         </w:tc>
       </w:tr>
       <w:tr>
-        <w:tblPrEx>
-          <w:tblCellMar>
-            <w:top w:w="0" w:type="dxa"/>
-            <w:left w:w="0" w:type="dxa"/>
-            <w:bottom w:w="0" w:type="dxa"/>
-            <w:right w:w="0" w:type="dxa"/>
-          </w:tblCellMar>
-        </w:tblPrEx>
         <w:tc>
           <w:tcPr>
             <w:tcW w:w="1800" w:type="dxa"/>
@@ -14622,14 +13497,6 @@
         </w:tc>
       </w:tr>
       <w:tr>
-        <w:tblPrEx>
-          <w:tblCellMar>
-            <w:top w:w="0" w:type="dxa"/>
-            <w:left w:w="0" w:type="dxa"/>
-            <w:bottom w:w="0" w:type="dxa"/>
-            <w:right w:w="0" w:type="dxa"/>
-          </w:tblCellMar>
-        </w:tblPrEx>
         <w:tc>
           <w:tcPr>
             <w:tcW w:w="1800" w:type="dxa"/>
@@ -14699,14 +13566,6 @@
         </w:tc>
       </w:tr>
       <w:tr>
-        <w:tblPrEx>
-          <w:tblCellMar>
-            <w:top w:w="0" w:type="dxa"/>
-            <w:left w:w="0" w:type="dxa"/>
-            <w:bottom w:w="0" w:type="dxa"/>
-            <w:right w:w="0" w:type="dxa"/>
-          </w:tblCellMar>
-        </w:tblPrEx>
         <w:tc>
           <w:tcPr>
             <w:tcW w:w="1800" w:type="dxa"/>
@@ -14776,14 +13635,6 @@
         </w:tc>
       </w:tr>
       <w:tr>
-        <w:tblPrEx>
-          <w:tblCellMar>
-            <w:top w:w="0" w:type="dxa"/>
-            <w:left w:w="0" w:type="dxa"/>
-            <w:bottom w:w="0" w:type="dxa"/>
-            <w:right w:w="0" w:type="dxa"/>
-          </w:tblCellMar>
-        </w:tblPrEx>
         <w:tc>
           <w:tcPr>
             <w:tcW w:w="1800" w:type="dxa"/>
@@ -14906,8 +13757,8 @@
           <w:sz w:val="48"/>
         </w:rPr>
       </w:pPr>
-      <w:bookmarkStart w:id="9" w:name="h.ldw5owlhvusf" w:colFirst="0" w:colLast="0"/>
-      <w:bookmarkEnd w:id="9"/>
+      <w:bookmarkStart w:id="8" w:name="h.ldw5owlhvusf" w:colFirst="0" w:colLast="0"/>
+      <w:bookmarkEnd w:id="8"/>
       <w:r>
         <w:rPr>
           <w:rFonts w:asciiTheme="minorHAnsi" w:hAnsiTheme="minorHAnsi"/>
@@ -14920,7 +13771,7 @@
       <w:pPr>
         <w:pStyle w:val="Kop1"/>
       </w:pPr>
-      <w:bookmarkStart w:id="10" w:name="_Toc402947859"/>
+      <w:bookmarkStart w:id="9" w:name="_Toc402947859"/>
       <w:r>
         <w:lastRenderedPageBreak/>
         <w:t xml:space="preserve">H2 </w:t>
@@ -14929,7 +13780,7 @@
       <w:r>
         <w:t>Activiteitendiagrammen</w:t>
       </w:r>
-      <w:bookmarkEnd w:id="10"/>
+      <w:bookmarkEnd w:id="9"/>
       <w:proofErr w:type="spellEnd"/>
     </w:p>
     <w:p>
@@ -14941,9 +13792,9 @@
           <w:sz w:val="32"/>
         </w:rPr>
       </w:pPr>
-      <w:bookmarkStart w:id="11" w:name="h.h77928gbucgf" w:colFirst="0" w:colLast="0"/>
-      <w:bookmarkStart w:id="12" w:name="_Toc402947860"/>
-      <w:bookmarkEnd w:id="11"/>
+      <w:bookmarkStart w:id="10" w:name="h.h77928gbucgf" w:colFirst="0" w:colLast="0"/>
+      <w:bookmarkStart w:id="11" w:name="_Toc402947860"/>
+      <w:bookmarkEnd w:id="10"/>
       <w:proofErr w:type="spellStart"/>
       <w:r>
         <w:rPr>
@@ -14952,7 +13803,7 @@
         </w:rPr>
         <w:t>Inkoop</w:t>
       </w:r>
-      <w:bookmarkEnd w:id="12"/>
+      <w:bookmarkEnd w:id="11"/>
       <w:proofErr w:type="spellEnd"/>
     </w:p>
     <w:p>
@@ -14970,6 +13821,7 @@
       <w:r>
         <w:rPr>
           <w:noProof/>
+          <w:lang w:val="nl-NL" w:eastAsia="nl-NL"/>
         </w:rPr>
         <w:drawing>
           <wp:inline distT="114300" distB="114300" distL="114300" distR="114300" wp14:anchorId="3887CA23" wp14:editId="4C628545">
@@ -14985,7 +13837,7 @@
                     <pic:cNvPicPr preferRelativeResize="0"/>
                   </pic:nvPicPr>
                   <pic:blipFill>
-                    <a:blip r:embed="rId7"/>
+                    <a:blip r:embed="rId9"/>
                     <a:srcRect/>
                     <a:stretch>
                       <a:fillRect/>
@@ -15015,6 +13867,7 @@
       <w:r>
         <w:rPr>
           <w:noProof/>
+          <w:lang w:val="nl-NL" w:eastAsia="nl-NL"/>
         </w:rPr>
         <w:lastRenderedPageBreak/>
         <w:drawing>
@@ -15031,7 +13884,7 @@
                     <pic:cNvPicPr preferRelativeResize="0"/>
                   </pic:nvPicPr>
                   <pic:blipFill>
-                    <a:blip r:embed="rId8"/>
+                    <a:blip r:embed="rId10"/>
                     <a:srcRect/>
                     <a:stretch>
                       <a:fillRect/>
@@ -15069,6 +13922,7 @@
       <w:r>
         <w:rPr>
           <w:noProof/>
+          <w:lang w:val="nl-NL" w:eastAsia="nl-NL"/>
         </w:rPr>
         <w:lastRenderedPageBreak/>
         <w:drawing>
@@ -15085,7 +13939,7 @@
                     <pic:cNvPicPr preferRelativeResize="0"/>
                   </pic:nvPicPr>
                   <pic:blipFill>
-                    <a:blip r:embed="rId9"/>
+                    <a:blip r:embed="rId11"/>
                     <a:srcRect/>
                     <a:stretch>
                       <a:fillRect/>
@@ -15115,6 +13969,7 @@
       <w:r>
         <w:rPr>
           <w:noProof/>
+          <w:lang w:val="nl-NL" w:eastAsia="nl-NL"/>
         </w:rPr>
         <w:lastRenderedPageBreak/>
         <w:drawing>
@@ -15131,7 +13986,7 @@
                     <pic:cNvPicPr preferRelativeResize="0"/>
                   </pic:nvPicPr>
                   <pic:blipFill>
-                    <a:blip r:embed="rId10"/>
+                    <a:blip r:embed="rId12"/>
                     <a:srcRect/>
                     <a:stretch>
                       <a:fillRect/>
@@ -15161,6 +14016,7 @@
       <w:r>
         <w:rPr>
           <w:noProof/>
+          <w:lang w:val="nl-NL" w:eastAsia="nl-NL"/>
         </w:rPr>
         <w:lastRenderedPageBreak/>
         <w:drawing>
@@ -15177,7 +14033,7 @@
                     <pic:cNvPicPr preferRelativeResize="0"/>
                   </pic:nvPicPr>
                   <pic:blipFill>
-                    <a:blip r:embed="rId11"/>
+                    <a:blip r:embed="rId13"/>
                     <a:srcRect/>
                     <a:stretch>
                       <a:fillRect/>
@@ -15207,6 +14063,7 @@
       <w:r>
         <w:rPr>
           <w:noProof/>
+          <w:lang w:val="nl-NL" w:eastAsia="nl-NL"/>
         </w:rPr>
         <w:lastRenderedPageBreak/>
         <w:drawing>
@@ -15223,7 +14080,7 @@
                     <pic:cNvPicPr preferRelativeResize="0"/>
                   </pic:nvPicPr>
                   <pic:blipFill>
-                    <a:blip r:embed="rId12"/>
+                    <a:blip r:embed="rId14"/>
                     <a:srcRect/>
                     <a:stretch>
                       <a:fillRect/>
@@ -15269,6 +14126,7 @@
       <w:r>
         <w:rPr>
           <w:noProof/>
+          <w:lang w:val="nl-NL" w:eastAsia="nl-NL"/>
         </w:rPr>
         <w:lastRenderedPageBreak/>
         <w:drawing>
@@ -15285,7 +14143,7 @@
                     <pic:cNvPicPr preferRelativeResize="0"/>
                   </pic:nvPicPr>
                   <pic:blipFill>
-                    <a:blip r:embed="rId13"/>
+                    <a:blip r:embed="rId15"/>
                     <a:srcRect/>
                     <a:stretch>
                       <a:fillRect/>
@@ -15315,6 +14173,7 @@
       <w:r>
         <w:rPr>
           <w:noProof/>
+          <w:lang w:val="nl-NL" w:eastAsia="nl-NL"/>
         </w:rPr>
         <w:lastRenderedPageBreak/>
         <w:drawing>
@@ -15331,7 +14190,7 @@
                     <pic:cNvPicPr preferRelativeResize="0"/>
                   </pic:nvPicPr>
                   <pic:blipFill>
-                    <a:blip r:embed="rId14"/>
+                    <a:blip r:embed="rId16"/>
                     <a:srcRect/>
                     <a:stretch>
                       <a:fillRect/>
@@ -15382,15 +14241,15 @@
       <w:pPr>
         <w:pStyle w:val="Kop2"/>
       </w:pPr>
-      <w:bookmarkStart w:id="13" w:name="h.q3jn873ms1t2" w:colFirst="0" w:colLast="0"/>
-      <w:bookmarkStart w:id="14" w:name="_Toc402947861"/>
-      <w:bookmarkEnd w:id="13"/>
+      <w:bookmarkStart w:id="12" w:name="h.q3jn873ms1t2" w:colFirst="0" w:colLast="0"/>
+      <w:bookmarkStart w:id="13" w:name="_Toc402947861"/>
+      <w:bookmarkEnd w:id="12"/>
       <w:proofErr w:type="spellStart"/>
       <w:r>
         <w:lastRenderedPageBreak/>
         <w:t>Verkoop</w:t>
       </w:r>
-      <w:bookmarkEnd w:id="14"/>
+      <w:bookmarkEnd w:id="13"/>
       <w:proofErr w:type="spellEnd"/>
     </w:p>
     <w:p>
@@ -15400,6 +14259,7 @@
       <w:r>
         <w:rPr>
           <w:noProof/>
+          <w:lang w:val="nl-NL" w:eastAsia="nl-NL"/>
         </w:rPr>
         <w:drawing>
           <wp:inline distT="114300" distB="114300" distL="114300" distR="114300" wp14:anchorId="34A94F4E" wp14:editId="5E543FB9">
@@ -15415,7 +14275,7 @@
                     <pic:cNvPicPr preferRelativeResize="0"/>
                   </pic:nvPicPr>
                   <pic:blipFill>
-                    <a:blip r:embed="rId15"/>
+                    <a:blip r:embed="rId17"/>
                     <a:srcRect/>
                     <a:stretch>
                       <a:fillRect/>
@@ -15445,6 +14305,7 @@
       <w:r>
         <w:rPr>
           <w:noProof/>
+          <w:lang w:val="nl-NL" w:eastAsia="nl-NL"/>
         </w:rPr>
         <w:lastRenderedPageBreak/>
         <w:drawing>
@@ -15461,7 +14322,7 @@
                     <pic:cNvPicPr preferRelativeResize="0"/>
                   </pic:nvPicPr>
                   <pic:blipFill>
-                    <a:blip r:embed="rId16"/>
+                    <a:blip r:embed="rId18"/>
                     <a:srcRect/>
                     <a:stretch>
                       <a:fillRect/>
@@ -15491,6 +14352,7 @@
       <w:r>
         <w:rPr>
           <w:noProof/>
+          <w:lang w:val="nl-NL" w:eastAsia="nl-NL"/>
         </w:rPr>
         <w:lastRenderedPageBreak/>
         <w:drawing>
@@ -15507,7 +14369,7 @@
                     <pic:cNvPicPr preferRelativeResize="0"/>
                   </pic:nvPicPr>
                   <pic:blipFill>
-                    <a:blip r:embed="rId17"/>
+                    <a:blip r:embed="rId19"/>
                     <a:srcRect/>
                     <a:stretch>
                       <a:fillRect/>
@@ -15530,6 +14392,10 @@
         </w:drawing>
       </w:r>
       <w:r>
+        <w:rPr>
+          <w:noProof/>
+          <w:lang w:val="nl-NL" w:eastAsia="nl-NL"/>
+        </w:rPr>
         <w:lastRenderedPageBreak/>
         <w:drawing>
           <wp:inline distT="114300" distB="114300" distL="114300" distR="114300" wp14:anchorId="428CDFA5" wp14:editId="316C968F">
@@ -15545,7 +14411,7 @@
                     <pic:cNvPicPr preferRelativeResize="0"/>
                   </pic:nvPicPr>
                   <pic:blipFill>
-                    <a:blip r:embed="rId18"/>
+                    <a:blip r:embed="rId20"/>
                     <a:srcRect/>
                     <a:stretch>
                       <a:fillRect/>
@@ -15575,6 +14441,7 @@
       <w:r>
         <w:rPr>
           <w:noProof/>
+          <w:lang w:val="nl-NL" w:eastAsia="nl-NL"/>
         </w:rPr>
         <w:lastRenderedPageBreak/>
         <w:drawing>
@@ -15591,7 +14458,7 @@
                     <pic:cNvPicPr preferRelativeResize="0"/>
                   </pic:nvPicPr>
                   <pic:blipFill>
-                    <a:blip r:embed="rId19"/>
+                    <a:blip r:embed="rId21"/>
                     <a:srcRect/>
                     <a:stretch>
                       <a:fillRect/>
@@ -15722,14 +14589,14 @@
       <w:pPr>
         <w:pStyle w:val="Kop1"/>
       </w:pPr>
-      <w:bookmarkStart w:id="15" w:name="h.svgvhw66qmax" w:colFirst="0" w:colLast="0"/>
-      <w:bookmarkStart w:id="16" w:name="_Toc402947862"/>
-      <w:bookmarkEnd w:id="15"/>
+      <w:bookmarkStart w:id="14" w:name="h.svgvhw66qmax" w:colFirst="0" w:colLast="0"/>
+      <w:bookmarkStart w:id="15" w:name="_Toc402947862"/>
+      <w:bookmarkEnd w:id="14"/>
       <w:r>
         <w:lastRenderedPageBreak/>
         <w:t>H3 ERD</w:t>
       </w:r>
-      <w:bookmarkEnd w:id="16"/>
+      <w:bookmarkEnd w:id="15"/>
       <w:r>
         <w:br/>
       </w:r>
@@ -15741,6 +14608,7 @@
       <w:r>
         <w:rPr>
           <w:noProof/>
+          <w:lang w:val="nl-NL" w:eastAsia="nl-NL"/>
         </w:rPr>
         <w:drawing>
           <wp:inline distT="114300" distB="114300" distL="114300" distR="114300" wp14:anchorId="1313EB2F" wp14:editId="7E322E68">
@@ -15756,7 +14624,7 @@
                     <pic:cNvPicPr preferRelativeResize="0"/>
                   </pic:nvPicPr>
                   <pic:blipFill>
-                    <a:blip r:embed="rId20"/>
+                    <a:blip r:embed="rId22"/>
                     <a:srcRect/>
                     <a:stretch>
                       <a:fillRect/>
@@ -15794,6 +14662,7 @@
       <w:r>
         <w:rPr>
           <w:noProof/>
+          <w:lang w:val="nl-NL" w:eastAsia="nl-NL"/>
         </w:rPr>
         <w:drawing>
           <wp:inline distT="114300" distB="114300" distL="114300" distR="114300" wp14:anchorId="662B3ECB" wp14:editId="2414EB0F">
@@ -15809,7 +14678,7 @@
                     <pic:cNvPicPr preferRelativeResize="0"/>
                   </pic:nvPicPr>
                   <pic:blipFill>
-                    <a:blip r:embed="rId21"/>
+                    <a:blip r:embed="rId23"/>
                     <a:srcRect/>
                     <a:stretch>
                       <a:fillRect/>
@@ -15839,9 +14708,9 @@
           <w:lang w:val="nl-NL"/>
         </w:rPr>
       </w:pPr>
-      <w:bookmarkStart w:id="17" w:name="h.ivgdkpynnnds" w:colFirst="0" w:colLast="0"/>
-      <w:bookmarkStart w:id="18" w:name="_Toc402947863"/>
-      <w:bookmarkEnd w:id="17"/>
+      <w:bookmarkStart w:id="16" w:name="h.ivgdkpynnnds" w:colFirst="0" w:colLast="0"/>
+      <w:bookmarkStart w:id="17" w:name="_Toc402947863"/>
+      <w:bookmarkEnd w:id="16"/>
       <w:r>
         <w:rPr>
           <w:lang w:val="nl-NL"/>
@@ -15849,24 +14718,24 @@
         <w:lastRenderedPageBreak/>
         <w:t>H4 Schermen</w:t>
       </w:r>
+      <w:bookmarkEnd w:id="17"/>
+    </w:p>
+    <w:p>
+      <w:pPr>
+        <w:pStyle w:val="Kop2"/>
+        <w:rPr>
+          <w:lang w:val="nl-NL"/>
+        </w:rPr>
+      </w:pPr>
+      <w:bookmarkStart w:id="18" w:name="h.hv10pxkk0xb" w:colFirst="0" w:colLast="0"/>
       <w:bookmarkEnd w:id="18"/>
-    </w:p>
-    <w:p>
-      <w:pPr>
-        <w:pStyle w:val="Kop2"/>
-        <w:rPr>
-          <w:lang w:val="nl-NL"/>
-        </w:rPr>
-      </w:pPr>
-      <w:bookmarkStart w:id="19" w:name="h.hv10pxkk0xb" w:colFirst="0" w:colLast="0"/>
-      <w:bookmarkEnd w:id="19"/>
       <w:r>
         <w:rPr>
           <w:lang w:val="nl-NL"/>
         </w:rPr>
         <w:br/>
       </w:r>
-      <w:bookmarkStart w:id="20" w:name="_Toc402947864"/>
+      <w:bookmarkStart w:id="19" w:name="_Toc402947864"/>
       <w:r>
         <w:rPr>
           <w:lang w:val="nl-NL"/>
@@ -15885,7 +14754,7 @@
         </w:rPr>
         <w:t>login</w:t>
       </w:r>
-      <w:bookmarkEnd w:id="20"/>
+      <w:bookmarkEnd w:id="19"/>
     </w:p>
     <w:p>
       <w:pPr>
@@ -15905,6 +14774,7 @@
       <w:r>
         <w:rPr>
           <w:noProof/>
+          <w:lang w:val="nl-NL" w:eastAsia="nl-NL"/>
         </w:rPr>
         <w:drawing>
           <wp:inline distT="0" distB="0" distL="0" distR="0" wp14:anchorId="52F2A1EB" wp14:editId="413A88AB">
@@ -15924,7 +14794,7 @@
                     </pic:cNvPicPr>
                   </pic:nvPicPr>
                   <pic:blipFill>
-                    <a:blip r:embed="rId22">
+                    <a:blip r:embed="rId24">
                       <a:extLst>
                         <a:ext uri="{28A0092B-C50C-407E-A947-70E740481C1C}">
                           <a14:useLocalDpi xmlns:a14="http://schemas.microsoft.com/office/drawing/2010/main" val="0"/>
@@ -15962,6 +14832,10 @@
         <w:t xml:space="preserve">         </w:t>
       </w:r>
       <w:r>
+        <w:rPr>
+          <w:noProof/>
+          <w:lang w:val="nl-NL" w:eastAsia="nl-NL"/>
+        </w:rPr>
         <w:drawing>
           <wp:inline distT="0" distB="0" distL="0" distR="0" wp14:anchorId="2846A561" wp14:editId="39433CDA">
             <wp:extent cx="2889885" cy="4477385"/>
@@ -15980,7 +14854,7 @@
                     </pic:cNvPicPr>
                   </pic:nvPicPr>
                   <pic:blipFill>
-                    <a:blip r:embed="rId23">
+                    <a:blip r:embed="rId25">
                       <a:extLst>
                         <a:ext uri="{28A0092B-C50C-407E-A947-70E740481C1C}">
                           <a14:useLocalDpi xmlns:a14="http://schemas.microsoft.com/office/drawing/2010/main" val="0"/>
@@ -16032,7 +14906,7 @@
           <w:lang w:val="nl-NL"/>
         </w:rPr>
       </w:pPr>
-      <w:bookmarkStart w:id="21" w:name="_Toc402947865"/>
+      <w:bookmarkStart w:id="20" w:name="_Toc402947865"/>
       <w:r>
         <w:rPr>
           <w:lang w:val="nl-NL"/>
@@ -16040,7 +14914,7 @@
         <w:lastRenderedPageBreak/>
         <w:t>Instellingen</w:t>
       </w:r>
-      <w:bookmarkEnd w:id="21"/>
+      <w:bookmarkEnd w:id="20"/>
     </w:p>
     <w:p>
       <w:pPr>
@@ -16059,6 +14933,7 @@
       <w:r>
         <w:rPr>
           <w:noProof/>
+          <w:lang w:val="nl-NL" w:eastAsia="nl-NL"/>
         </w:rPr>
         <w:drawing>
           <wp:inline distT="0" distB="0" distL="0" distR="0" wp14:anchorId="34979547" wp14:editId="36469D82">
@@ -16078,7 +14953,7 @@
                     </pic:cNvPicPr>
                   </pic:nvPicPr>
                   <pic:blipFill>
-                    <a:blip r:embed="rId24">
+                    <a:blip r:embed="rId26">
                       <a:extLst>
                         <a:ext uri="{28A0092B-C50C-407E-A947-70E740481C1C}">
                           <a14:useLocalDpi xmlns:a14="http://schemas.microsoft.com/office/drawing/2010/main" val="0"/>
@@ -16130,7 +15005,7 @@
           <w:lang w:val="nl-NL"/>
         </w:rPr>
       </w:pPr>
-      <w:bookmarkStart w:id="22" w:name="_Toc402947866"/>
+      <w:bookmarkStart w:id="21" w:name="_Toc402947866"/>
       <w:r>
         <w:rPr>
           <w:lang w:val="nl-NL"/>
@@ -16138,7 +15013,7 @@
         <w:lastRenderedPageBreak/>
         <w:t>Beheerder</w:t>
       </w:r>
-      <w:bookmarkEnd w:id="22"/>
+      <w:bookmarkEnd w:id="21"/>
     </w:p>
     <w:p>
       <w:pPr>
@@ -16157,6 +15032,7 @@
       <w:r>
         <w:rPr>
           <w:noProof/>
+          <w:lang w:val="nl-NL" w:eastAsia="nl-NL"/>
         </w:rPr>
         <w:drawing>
           <wp:inline distT="0" distB="0" distL="0" distR="0" wp14:anchorId="4E156076" wp14:editId="25227FB6">
@@ -16176,7 +15052,7 @@
                     </pic:cNvPicPr>
                   </pic:nvPicPr>
                   <pic:blipFill>
-                    <a:blip r:embed="rId25">
+                    <a:blip r:embed="rId27">
                       <a:extLst>
                         <a:ext uri="{28A0092B-C50C-407E-A947-70E740481C1C}">
                           <a14:useLocalDpi xmlns:a14="http://schemas.microsoft.com/office/drawing/2010/main" val="0"/>
@@ -16215,7 +15091,7 @@
           <w:lang w:val="nl-NL"/>
         </w:rPr>
       </w:pPr>
-      <w:bookmarkStart w:id="23" w:name="_Toc402947867"/>
+      <w:bookmarkStart w:id="22" w:name="_Toc402947867"/>
       <w:r>
         <w:rPr>
           <w:lang w:val="nl-NL"/>
@@ -16223,7 +15099,7 @@
         <w:lastRenderedPageBreak/>
         <w:t>Body</w:t>
       </w:r>
-      <w:bookmarkEnd w:id="23"/>
+      <w:bookmarkEnd w:id="22"/>
     </w:p>
     <w:p>
       <w:pPr>
@@ -16235,6 +15111,7 @@
       <w:r>
         <w:rPr>
           <w:noProof/>
+          <w:lang w:val="nl-NL" w:eastAsia="nl-NL"/>
         </w:rPr>
         <w:drawing>
           <wp:inline distT="0" distB="0" distL="0" distR="0" wp14:anchorId="378A31B9" wp14:editId="4BA2606C">
@@ -16254,7 +15131,7 @@
                     </pic:cNvPicPr>
                   </pic:nvPicPr>
                   <pic:blipFill>
-                    <a:blip r:embed="rId26">
+                    <a:blip r:embed="rId28">
                       <a:extLst>
                         <a:ext uri="{28A0092B-C50C-407E-A947-70E740481C1C}">
                           <a14:useLocalDpi xmlns:a14="http://schemas.microsoft.com/office/drawing/2010/main" val="0"/>
@@ -16293,7 +15170,7 @@
           <w:lang w:val="nl-NL"/>
         </w:rPr>
       </w:pPr>
-      <w:bookmarkStart w:id="24" w:name="_Toc402947868"/>
+      <w:bookmarkStart w:id="23" w:name="_Toc402947868"/>
       <w:r>
         <w:rPr>
           <w:lang w:val="nl-NL"/>
@@ -16301,7 +15178,7 @@
         <w:lastRenderedPageBreak/>
         <w:t>Ingrediënt</w:t>
       </w:r>
-      <w:bookmarkEnd w:id="24"/>
+      <w:bookmarkEnd w:id="23"/>
     </w:p>
     <w:p>
       <w:pPr>
@@ -16313,6 +15190,7 @@
       <w:r>
         <w:rPr>
           <w:noProof/>
+          <w:lang w:val="nl-NL" w:eastAsia="nl-NL"/>
         </w:rPr>
         <w:drawing>
           <wp:inline distT="0" distB="0" distL="0" distR="0" wp14:anchorId="2F59DD63" wp14:editId="258EE3C0">
@@ -16332,7 +15210,7 @@
                     </pic:cNvPicPr>
                   </pic:nvPicPr>
                   <pic:blipFill>
-                    <a:blip r:embed="rId27">
+                    <a:blip r:embed="rId29">
                       <a:extLst>
                         <a:ext uri="{28A0092B-C50C-407E-A947-70E740481C1C}">
                           <a14:useLocalDpi xmlns:a14="http://schemas.microsoft.com/office/drawing/2010/main" val="0"/>
@@ -16379,7 +15257,7 @@
           <w:lang w:val="nl-NL"/>
         </w:rPr>
       </w:pPr>
-      <w:bookmarkStart w:id="25" w:name="_Toc402947869"/>
+      <w:bookmarkStart w:id="24" w:name="_Toc402947869"/>
       <w:r>
         <w:rPr>
           <w:lang w:val="nl-NL"/>
@@ -16387,7 +15265,7 @@
         <w:lastRenderedPageBreak/>
         <w:t>Leverancier</w:t>
       </w:r>
-      <w:bookmarkEnd w:id="25"/>
+      <w:bookmarkEnd w:id="24"/>
     </w:p>
     <w:p>
       <w:pPr>
@@ -16399,6 +15277,7 @@
       <w:r>
         <w:rPr>
           <w:noProof/>
+          <w:lang w:val="nl-NL" w:eastAsia="nl-NL"/>
         </w:rPr>
         <w:drawing>
           <wp:inline distT="0" distB="0" distL="0" distR="0" wp14:anchorId="75C40CD8" wp14:editId="7D2DC156">
@@ -16418,7 +15297,7 @@
                     </pic:cNvPicPr>
                   </pic:nvPicPr>
                   <pic:blipFill>
-                    <a:blip r:embed="rId28">
+                    <a:blip r:embed="rId30">
                       <a:extLst>
                         <a:ext uri="{28A0092B-C50C-407E-A947-70E740481C1C}">
                           <a14:useLocalDpi xmlns:a14="http://schemas.microsoft.com/office/drawing/2010/main" val="0"/>
@@ -16470,7 +15349,7 @@
           <w:lang w:val="nl-NL"/>
         </w:rPr>
       </w:pPr>
-      <w:bookmarkStart w:id="26" w:name="_Toc402947870"/>
+      <w:bookmarkStart w:id="25" w:name="_Toc402947870"/>
       <w:r>
         <w:rPr>
           <w:lang w:val="nl-NL"/>
@@ -16478,7 +15357,7 @@
         <w:lastRenderedPageBreak/>
         <w:t>Toevoegen</w:t>
       </w:r>
-      <w:bookmarkEnd w:id="26"/>
+      <w:bookmarkEnd w:id="25"/>
     </w:p>
     <w:p>
       <w:pPr>
@@ -16497,6 +15376,7 @@
       <w:r>
         <w:rPr>
           <w:noProof/>
+          <w:lang w:val="nl-NL" w:eastAsia="nl-NL"/>
         </w:rPr>
         <w:drawing>
           <wp:inline distT="0" distB="0" distL="0" distR="0" wp14:anchorId="5F5EFEA5" wp14:editId="5A5BEA43">
@@ -16516,7 +15396,7 @@
                     </pic:cNvPicPr>
                   </pic:nvPicPr>
                   <pic:blipFill>
-                    <a:blip r:embed="rId29">
+                    <a:blip r:embed="rId31">
                       <a:extLst>
                         <a:ext uri="{28A0092B-C50C-407E-A947-70E740481C1C}">
                           <a14:useLocalDpi xmlns:a14="http://schemas.microsoft.com/office/drawing/2010/main" val="0"/>
@@ -16566,9 +15446,9 @@
           <w:lang w:val="nl-NL"/>
         </w:rPr>
       </w:pPr>
-      <w:bookmarkStart w:id="27" w:name="h.wmxzv9m560rb" w:colFirst="0" w:colLast="0"/>
-      <w:bookmarkStart w:id="28" w:name="_Toc402947871"/>
-      <w:bookmarkEnd w:id="27"/>
+      <w:bookmarkStart w:id="26" w:name="h.wmxzv9m560rb" w:colFirst="0" w:colLast="0"/>
+      <w:bookmarkStart w:id="27" w:name="_Toc402947871"/>
+      <w:bookmarkEnd w:id="26"/>
       <w:r>
         <w:rPr>
           <w:rFonts w:asciiTheme="minorHAnsi" w:hAnsiTheme="minorHAnsi"/>
@@ -16578,7 +15458,7 @@
         <w:lastRenderedPageBreak/>
         <w:t>Winkelwagen</w:t>
       </w:r>
-      <w:bookmarkEnd w:id="28"/>
+      <w:bookmarkEnd w:id="27"/>
     </w:p>
     <w:p>
       <w:pPr>
@@ -16587,6 +15467,7 @@
       <w:r>
         <w:rPr>
           <w:noProof/>
+          <w:lang w:val="nl-NL" w:eastAsia="nl-NL"/>
         </w:rPr>
         <w:drawing>
           <wp:inline distT="114300" distB="114300" distL="114300" distR="114300" wp14:anchorId="4C56D908" wp14:editId="3AD0EE09">
@@ -16602,7 +15483,7 @@
                     <pic:cNvPicPr preferRelativeResize="0"/>
                   </pic:nvPicPr>
                   <pic:blipFill>
-                    <a:blip r:embed="rId30"/>
+                    <a:blip r:embed="rId32"/>
                     <a:srcRect/>
                     <a:stretch>
                       <a:fillRect/>
@@ -16642,9 +15523,9 @@
           <w:sz w:val="32"/>
         </w:rPr>
       </w:pPr>
-      <w:bookmarkStart w:id="29" w:name="h.sfssucyolyfa" w:colFirst="0" w:colLast="0"/>
-      <w:bookmarkStart w:id="30" w:name="_Toc402947872"/>
-      <w:bookmarkEnd w:id="29"/>
+      <w:bookmarkStart w:id="28" w:name="h.sfssucyolyfa" w:colFirst="0" w:colLast="0"/>
+      <w:bookmarkStart w:id="29" w:name="_Toc402947872"/>
+      <w:bookmarkEnd w:id="28"/>
       <w:proofErr w:type="spellStart"/>
       <w:r>
         <w:rPr>
@@ -16653,7 +15534,7 @@
         </w:rPr>
         <w:t>Routeplanning</w:t>
       </w:r>
-      <w:bookmarkEnd w:id="30"/>
+      <w:bookmarkEnd w:id="29"/>
       <w:proofErr w:type="spellEnd"/>
     </w:p>
     <w:p>
@@ -16663,6 +15544,7 @@
       <w:r>
         <w:rPr>
           <w:noProof/>
+          <w:lang w:val="nl-NL" w:eastAsia="nl-NL"/>
         </w:rPr>
         <w:drawing>
           <wp:inline distT="114300" distB="114300" distL="114300" distR="114300" wp14:anchorId="7C4898D9" wp14:editId="081CA4E9">
@@ -16678,7 +15560,7 @@
                     <pic:cNvPicPr preferRelativeResize="0"/>
                   </pic:nvPicPr>
                   <pic:blipFill>
-                    <a:blip r:embed="rId31"/>
+                    <a:blip r:embed="rId33"/>
                     <a:srcRect/>
                     <a:stretch>
                       <a:fillRect/>
@@ -16709,12 +15591,12 @@
           <w:lang w:val="nl-NL"/>
         </w:rPr>
       </w:pPr>
-      <w:bookmarkStart w:id="31" w:name="h.rzcwat5eaxij" w:colFirst="0" w:colLast="0"/>
-      <w:bookmarkStart w:id="32" w:name="h.rz31ssxmgx8f" w:colFirst="0" w:colLast="0"/>
-      <w:bookmarkStart w:id="33" w:name="h.ed7za2w5uyas" w:colFirst="0" w:colLast="0"/>
+      <w:bookmarkStart w:id="30" w:name="h.rzcwat5eaxij" w:colFirst="0" w:colLast="0"/>
+      <w:bookmarkStart w:id="31" w:name="h.rz31ssxmgx8f" w:colFirst="0" w:colLast="0"/>
+      <w:bookmarkStart w:id="32" w:name="h.ed7za2w5uyas" w:colFirst="0" w:colLast="0"/>
+      <w:bookmarkEnd w:id="30"/>
       <w:bookmarkEnd w:id="31"/>
       <w:bookmarkEnd w:id="32"/>
-      <w:bookmarkEnd w:id="33"/>
       <w:r>
         <w:rPr>
           <w:rFonts w:asciiTheme="minorHAnsi" w:hAnsiTheme="minorHAnsi"/>
@@ -16731,7 +15613,7 @@
           <w:lang w:val="nl-NL"/>
         </w:rPr>
       </w:pPr>
-      <w:bookmarkStart w:id="34" w:name="_Toc402947873"/>
+      <w:bookmarkStart w:id="33" w:name="_Toc402947873"/>
       <w:r>
         <w:rPr>
           <w:lang w:val="nl-NL"/>
@@ -16739,7 +15621,7 @@
         <w:lastRenderedPageBreak/>
         <w:t>H5 Groepsevaluatie</w:t>
       </w:r>
-      <w:bookmarkEnd w:id="34"/>
+      <w:bookmarkEnd w:id="33"/>
     </w:p>
     <w:p>
       <w:pPr>
@@ -16760,9 +15642,9 @@
           <w:lang w:val="nl-NL"/>
         </w:rPr>
       </w:pPr>
-      <w:bookmarkStart w:id="35" w:name="h.suwlt7wikskt" w:colFirst="0" w:colLast="0"/>
-      <w:bookmarkStart w:id="36" w:name="_Toc402947874"/>
-      <w:bookmarkEnd w:id="35"/>
+      <w:bookmarkStart w:id="34" w:name="h.suwlt7wikskt" w:colFirst="0" w:colLast="0"/>
+      <w:bookmarkStart w:id="35" w:name="_Toc402947874"/>
+      <w:bookmarkEnd w:id="34"/>
       <w:r>
         <w:rPr>
           <w:rFonts w:asciiTheme="minorHAnsi" w:hAnsiTheme="minorHAnsi"/>
@@ -16771,7 +15653,7 @@
         </w:rPr>
         <w:t>Thijs</w:t>
       </w:r>
-      <w:bookmarkEnd w:id="36"/>
+      <w:bookmarkEnd w:id="35"/>
     </w:p>
     <w:p>
       <w:pPr>
@@ -16792,9 +15674,9 @@
           <w:lang w:val="nl-NL"/>
         </w:rPr>
       </w:pPr>
-      <w:bookmarkStart w:id="37" w:name="h.obzwwraahfhl" w:colFirst="0" w:colLast="0"/>
-      <w:bookmarkStart w:id="38" w:name="_Toc402947875"/>
-      <w:bookmarkEnd w:id="37"/>
+      <w:bookmarkStart w:id="36" w:name="h.obzwwraahfhl" w:colFirst="0" w:colLast="0"/>
+      <w:bookmarkStart w:id="37" w:name="_Toc402947875"/>
+      <w:bookmarkEnd w:id="36"/>
       <w:r>
         <w:rPr>
           <w:rFonts w:asciiTheme="minorHAnsi" w:hAnsiTheme="minorHAnsi"/>
@@ -16803,16 +15685,113 @@
         </w:rPr>
         <w:t>Rik Jan</w:t>
       </w:r>
-      <w:bookmarkEnd w:id="38"/>
-    </w:p>
-    <w:p>
-      <w:pPr>
-        <w:rPr>
-          <w:rFonts w:asciiTheme="minorHAnsi" w:hAnsiTheme="minorHAnsi"/>
-          <w:sz w:val="28"/>
-          <w:lang w:val="nl-NL"/>
-        </w:rPr>
-      </w:pPr>
+      <w:bookmarkEnd w:id="37"/>
+    </w:p>
+    <w:p>
+      <w:pPr>
+        <w:pStyle w:val="Geenafstand"/>
+        <w:rPr>
+          <w:lang w:val="nl-NL"/>
+        </w:rPr>
+      </w:pPr>
+      <w:r>
+        <w:rPr>
+          <w:lang w:val="nl-NL"/>
+        </w:rPr>
+        <w:t>Nu de website klaar is kijk een met een goed gevoel terug op ons projectgroepje. Ik vind dat we in begin heel goed zijn begonnen en al een stukje voor liepen op de planning die we gemaakt hadden. Wel vind ik dat we te globaal de planning hebben gemaakt voor de PHP pagina’s. Misschien gaat dit makkelijker af</w:t>
+      </w:r>
+      <w:r>
+        <w:rPr>
+          <w:lang w:val="nl-NL"/>
+        </w:rPr>
+        <w:t xml:space="preserve"> in de toekomst</w:t>
+      </w:r>
+      <w:r>
+        <w:rPr>
+          <w:lang w:val="nl-NL"/>
+        </w:rPr>
+        <w:t xml:space="preserve"> als je</w:t>
+      </w:r>
+      <w:r>
+        <w:rPr>
+          <w:lang w:val="nl-NL"/>
+        </w:rPr>
+        <w:t xml:space="preserve"> dan</w:t>
+      </w:r>
+      <w:r>
+        <w:rPr>
+          <w:lang w:val="nl-NL"/>
+        </w:rPr>
+        <w:t xml:space="preserve"> meer ervaring hebt met het maken van </w:t>
+      </w:r>
+      <w:r>
+        <w:rPr>
+          <w:lang w:val="nl-NL"/>
+        </w:rPr>
+        <w:t>websites en PHP applicaties.</w:t>
+      </w:r>
+      <w:r>
+        <w:rPr>
+          <w:lang w:val="nl-NL"/>
+        </w:rPr>
+        <w:t xml:space="preserve"> Ook het voeren van discussies en het vergaderen ging goed af. Iedereen zegde gewoon wat hij er van vond en respecteerde ook meningen van anderen.</w:t>
+      </w:r>
+      <w:r>
+        <w:rPr>
+          <w:lang w:val="nl-NL"/>
+        </w:rPr>
+        <w:t xml:space="preserve"> Ik vind ook dat iedereen stinkend zijn best heeft gedaan voor het project.</w:t>
+      </w:r>
+    </w:p>
+    <w:p>
+      <w:pPr>
+        <w:pStyle w:val="Geenafstand"/>
+        <w:rPr>
+          <w:lang w:val="nl-NL"/>
+        </w:rPr>
+      </w:pPr>
+    </w:p>
+    <w:p>
+      <w:pPr>
+        <w:pStyle w:val="Geenafstand"/>
+        <w:rPr>
+          <w:lang w:val="nl-NL"/>
+        </w:rPr>
+      </w:pPr>
+      <w:r>
+        <w:rPr>
+          <w:lang w:val="nl-NL"/>
+        </w:rPr>
+        <w:t xml:space="preserve">Wat ik wel jammer vind is dat we van </w:t>
+      </w:r>
+      <w:proofErr w:type="spellStart"/>
+      <w:r>
+        <w:rPr>
+          <w:lang w:val="nl-NL"/>
+        </w:rPr>
+        <w:t>Youssef</w:t>
+      </w:r>
+      <w:proofErr w:type="spellEnd"/>
+      <w:r>
+        <w:rPr>
+          <w:lang w:val="nl-NL"/>
+        </w:rPr>
+        <w:t xml:space="preserve"> na een poos niks te horen hebben gekregen en hij ook niet kwam opdagen op school als we project uur hadden of een afspraak hadden gemaakt. Uiteindelijk is </w:t>
+      </w:r>
+      <w:proofErr w:type="spellStart"/>
+      <w:r>
+        <w:rPr>
+          <w:lang w:val="nl-NL"/>
+        </w:rPr>
+        <w:t>Youssef</w:t>
+      </w:r>
+      <w:proofErr w:type="spellEnd"/>
+      <w:r>
+        <w:rPr>
+          <w:lang w:val="nl-NL"/>
+        </w:rPr>
+        <w:t xml:space="preserve"> uit de groep gezet.</w:t>
+      </w:r>
     </w:p>
     <w:p>
       <w:pPr>
@@ -16824,9 +15803,9 @@
           <w:lang w:val="nl-NL"/>
         </w:rPr>
       </w:pPr>
-      <w:bookmarkStart w:id="39" w:name="h.d3tjb3tja54x" w:colFirst="0" w:colLast="0"/>
-      <w:bookmarkStart w:id="40" w:name="_Toc402947876"/>
-      <w:bookmarkEnd w:id="39"/>
+      <w:bookmarkStart w:id="38" w:name="h.d3tjb3tja54x" w:colFirst="0" w:colLast="0"/>
+      <w:bookmarkStart w:id="39" w:name="_Toc402947876"/>
+      <w:bookmarkEnd w:id="38"/>
       <w:r>
         <w:rPr>
           <w:rFonts w:asciiTheme="minorHAnsi" w:hAnsiTheme="minorHAnsi"/>
@@ -16835,7 +15814,7 @@
         </w:rPr>
         <w:t>Sergen</w:t>
       </w:r>
-      <w:bookmarkEnd w:id="40"/>
+      <w:bookmarkEnd w:id="39"/>
     </w:p>
     <w:p>
       <w:pPr>
@@ -16856,9 +15835,9 @@
           <w:lang w:val="nl-NL"/>
         </w:rPr>
       </w:pPr>
-      <w:bookmarkStart w:id="41" w:name="h.psqimohq9h1w" w:colFirst="0" w:colLast="0"/>
-      <w:bookmarkStart w:id="42" w:name="_Toc402947877"/>
-      <w:bookmarkEnd w:id="41"/>
+      <w:bookmarkStart w:id="40" w:name="h.psqimohq9h1w" w:colFirst="0" w:colLast="0"/>
+      <w:bookmarkStart w:id="41" w:name="_Toc402947877"/>
+      <w:bookmarkEnd w:id="40"/>
       <w:r>
         <w:rPr>
           <w:rFonts w:asciiTheme="minorHAnsi" w:hAnsiTheme="minorHAnsi"/>
@@ -16867,7 +15846,7 @@
         </w:rPr>
         <w:t>Vincent</w:t>
       </w:r>
-      <w:bookmarkEnd w:id="42"/>
+      <w:bookmarkEnd w:id="41"/>
     </w:p>
     <w:p>
       <w:pPr>
@@ -16961,15 +15940,7 @@
           <w:sz w:val="24"/>
           <w:lang w:val="nl-NL"/>
         </w:rPr>
-        <w:t xml:space="preserve"> hebben gehoord. Hij reageerde niet meer op</w:t>
-      </w:r>
-      <w:r>
-        <w:rPr>
-          <w:rFonts w:asciiTheme="minorHAnsi" w:hAnsiTheme="minorHAnsi"/>
-          <w:sz w:val="24"/>
-          <w:lang w:val="nl-NL"/>
-        </w:rPr>
-        <w:t xml:space="preserve"> berichten en kwam ook niet meer bij de besprekingen.</w:t>
+        <w:t xml:space="preserve"> hebben gehoord. Hij reageerde niet meer op berichten en kwam ook niet meer bij de besprekingen.</w:t>
       </w:r>
     </w:p>
     <w:p>
@@ -17087,8 +16058,8 @@
           <w:lang w:val="nl-NL"/>
         </w:rPr>
       </w:pPr>
-      <w:bookmarkStart w:id="43" w:name="h.qcgmkdke8co0" w:colFirst="0" w:colLast="0"/>
-      <w:bookmarkEnd w:id="43"/>
+      <w:bookmarkStart w:id="42" w:name="h.qcgmkdke8co0" w:colFirst="0" w:colLast="0"/>
+      <w:bookmarkEnd w:id="42"/>
       <w:r>
         <w:rPr>
           <w:rFonts w:asciiTheme="minorHAnsi" w:hAnsiTheme="minorHAnsi"/>
@@ -17105,7 +16076,7 @@
           <w:lang w:val="nl-NL"/>
         </w:rPr>
       </w:pPr>
-      <w:bookmarkStart w:id="44" w:name="_Toc402947878"/>
+      <w:bookmarkStart w:id="43" w:name="_Toc402947878"/>
       <w:r>
         <w:rPr>
           <w:lang w:val="nl-NL"/>
@@ -17113,7 +16084,7 @@
         <w:lastRenderedPageBreak/>
         <w:t>H6 Persoonlijke Reflectie</w:t>
       </w:r>
-      <w:bookmarkEnd w:id="44"/>
+      <w:bookmarkEnd w:id="43"/>
     </w:p>
     <w:p>
       <w:pPr>
@@ -17134,9 +16105,9 @@
           <w:lang w:val="nl-NL"/>
         </w:rPr>
       </w:pPr>
-      <w:bookmarkStart w:id="45" w:name="h.9m99xkcboz5i" w:colFirst="0" w:colLast="0"/>
-      <w:bookmarkStart w:id="46" w:name="_Toc402947879"/>
-      <w:bookmarkEnd w:id="45"/>
+      <w:bookmarkStart w:id="44" w:name="h.9m99xkcboz5i" w:colFirst="0" w:colLast="0"/>
+      <w:bookmarkStart w:id="45" w:name="_Toc402947879"/>
+      <w:bookmarkEnd w:id="44"/>
       <w:r>
         <w:rPr>
           <w:rFonts w:asciiTheme="minorHAnsi" w:hAnsiTheme="minorHAnsi"/>
@@ -17145,7 +16116,7 @@
         </w:rPr>
         <w:t>Thijs</w:t>
       </w:r>
-      <w:bookmarkEnd w:id="46"/>
+      <w:bookmarkEnd w:id="45"/>
     </w:p>
     <w:p>
       <w:pPr>
@@ -17157,9 +16128,9 @@
           <w:lang w:val="nl-NL"/>
         </w:rPr>
       </w:pPr>
-      <w:bookmarkStart w:id="47" w:name="h.4k4lhoizcd5a" w:colFirst="0" w:colLast="0"/>
-      <w:bookmarkStart w:id="48" w:name="_Toc402947880"/>
-      <w:bookmarkEnd w:id="47"/>
+      <w:bookmarkStart w:id="46" w:name="h.4k4lhoizcd5a" w:colFirst="0" w:colLast="0"/>
+      <w:bookmarkStart w:id="47" w:name="_Toc402947880"/>
+      <w:bookmarkEnd w:id="46"/>
       <w:r>
         <w:rPr>
           <w:rFonts w:asciiTheme="minorHAnsi" w:hAnsiTheme="minorHAnsi"/>
@@ -17168,6 +16139,22 @@
         </w:rPr>
         <w:t>Rik Jan</w:t>
       </w:r>
+      <w:bookmarkEnd w:id="47"/>
+    </w:p>
+    <w:p>
+      <w:pPr>
+        <w:pStyle w:val="Geenafstand"/>
+        <w:rPr>
+          <w:lang w:val="nl-NL"/>
+        </w:rPr>
+      </w:pPr>
+      <w:r>
+        <w:rPr>
+          <w:lang w:val="nl-NL"/>
+        </w:rPr>
+        <w:t>Als ik nu het resultaat zie van het project vind ik het project wel geslaagd. Toen we begonnen dacht ik dat het heel veel werk zou zijn, maar als je alles goed verdeeld viel dat wel mee. Ik heb veel geleerd toen ik met het project bezig was. Zo heb ik veel meer over databases geleerd en ook veel over PHP. Omdat ik verantwoordelijk was voor de database heb ik ook veel opgestoken van SQL, omdat ik de SQL files voor het maken van de database en het vullen van de database moest maken. Ik vond het ook erg leuk om aan het project te werken omdat je naar een bepaald resultaat toe werkt en iets hebt gemaakt wat gebruikt kan worden.</w:t>
+      </w:r>
+      <w:bookmarkStart w:id="48" w:name="_GoBack"/>
       <w:bookmarkEnd w:id="48"/>
     </w:p>
     <w:p>
@@ -17320,15 +16307,7 @@
           <w:sz w:val="24"/>
           <w:lang w:val="nl-NL"/>
         </w:rPr>
-        <w:t>Ik had het idee dat de andere leden van de groep hier al iets verder in waren, maar dat was niet erg daar kon ik da</w:t>
-      </w:r>
-      <w:r>
-        <w:rPr>
-          <w:rFonts w:asciiTheme="minorHAnsi" w:hAnsiTheme="minorHAnsi"/>
-          <w:sz w:val="24"/>
-          <w:lang w:val="nl-NL"/>
-        </w:rPr>
-        <w:t>n juist van leren.</w:t>
+        <w:t>Ik had het idee dat de andere leden van de groep hier al iets verder in waren, maar dat was niet erg daar kon ik dan juist van leren.</w:t>
       </w:r>
     </w:p>
     <w:p>
@@ -17416,15 +16395,7 @@
           <w:sz w:val="24"/>
           <w:lang w:val="nl-NL"/>
         </w:rPr>
-        <w:t xml:space="preserve">Persoonlijk vond ik het project ook veel </w:t>
-      </w:r>
-      <w:r>
-        <w:rPr>
-          <w:rFonts w:asciiTheme="minorHAnsi" w:hAnsiTheme="minorHAnsi"/>
-          <w:sz w:val="24"/>
-          <w:lang w:val="nl-NL"/>
-        </w:rPr>
-        <w:t>fijner werken dan de andere opdrachten die we hadden.</w:t>
+        <w:t>Persoonlijk vond ik het project ook veel fijner werken dan de andere opdrachten die we hadden.</w:t>
       </w:r>
     </w:p>
     <w:p>
@@ -17445,12 +16416,109 @@
       </w:r>
     </w:p>
     <w:sectPr>
+      <w:footerReference w:type="default" r:id="rId34"/>
       <w:pgSz w:w="12240" w:h="15840"/>
       <w:pgMar w:top="1440" w:right="1440" w:bottom="1440" w:left="1440" w:header="720" w:footer="720" w:gutter="0"/>
       <w:cols w:space="720"/>
     </w:sectPr>
   </w:body>
 </w:document>
+</file>
+
+<file path=word/endnotes.xml><?xml version="1.0" encoding="utf-8"?>
+<w:endnotes xmlns:wpc="http://schemas.microsoft.com/office/word/2010/wordprocessingCanvas" xmlns:mc="http://schemas.openxmlformats.org/markup-compatibility/2006" xmlns:o="urn:schemas-microsoft-com:office:office" xmlns:r="http://schemas.openxmlformats.org/officeDocument/2006/relationships" xmlns:m="http://schemas.openxmlformats.org/officeDocument/2006/math" xmlns:v="urn:schemas-microsoft-com:vml" xmlns:wp14="http://schemas.microsoft.com/office/word/2010/wordprocessingDrawing" xmlns:wp="http://schemas.openxmlformats.org/drawingml/2006/wordprocessingDrawing" xmlns:w10="urn:schemas-microsoft-com:office:word" xmlns:w="http://schemas.openxmlformats.org/wordprocessingml/2006/main" xmlns:w14="http://schemas.microsoft.com/office/word/2010/wordml" xmlns:w15="http://schemas.microsoft.com/office/word/2012/wordml" xmlns:wpg="http://schemas.microsoft.com/office/word/2010/wordprocessingGroup" xmlns:wpi="http://schemas.microsoft.com/office/word/2010/wordprocessingInk" xmlns:wne="http://schemas.microsoft.com/office/word/2006/wordml" xmlns:wps="http://schemas.microsoft.com/office/word/2010/wordprocessingShape" mc:Ignorable="w14 w15 wp14">
+  <w:endnote w:type="separator" w:id="-1">
+    <w:p>
+      <w:pPr>
+        <w:spacing w:line="240" w:lineRule="auto"/>
+      </w:pPr>
+      <w:r>
+        <w:separator/>
+      </w:r>
+    </w:p>
+  </w:endnote>
+  <w:endnote w:type="continuationSeparator" w:id="0">
+    <w:p>
+      <w:pPr>
+        <w:spacing w:line="240" w:lineRule="auto"/>
+      </w:pPr>
+      <w:r>
+        <w:continuationSeparator/>
+      </w:r>
+    </w:p>
+  </w:endnote>
+</w:endnotes>
+</file>
+
+<file path=word/footer1.xml><?xml version="1.0" encoding="utf-8"?>
+<w:ftr xmlns:wpc="http://schemas.microsoft.com/office/word/2010/wordprocessingCanvas" xmlns:mc="http://schemas.openxmlformats.org/markup-compatibility/2006" xmlns:o="urn:schemas-microsoft-com:office:office" xmlns:r="http://schemas.openxmlformats.org/officeDocument/2006/relationships" xmlns:m="http://schemas.openxmlformats.org/officeDocument/2006/math" xmlns:v="urn:schemas-microsoft-com:vml" xmlns:wp14="http://schemas.microsoft.com/office/word/2010/wordprocessingDrawing" xmlns:wp="http://schemas.openxmlformats.org/drawingml/2006/wordprocessingDrawing" xmlns:w10="urn:schemas-microsoft-com:office:word" xmlns:w="http://schemas.openxmlformats.org/wordprocessingml/2006/main" xmlns:w14="http://schemas.microsoft.com/office/word/2010/wordml" xmlns:w15="http://schemas.microsoft.com/office/word/2012/wordml" xmlns:wpg="http://schemas.microsoft.com/office/word/2010/wordprocessingGroup" xmlns:wpi="http://schemas.microsoft.com/office/word/2010/wordprocessingInk" xmlns:wne="http://schemas.microsoft.com/office/word/2006/wordml" xmlns:wps="http://schemas.microsoft.com/office/word/2010/wordprocessingShape" mc:Ignorable="w14 w15 wp14">
+  <w:sdt>
+    <w:sdtPr>
+      <w:id w:val="-1689122176"/>
+      <w:docPartObj>
+        <w:docPartGallery w:val="Page Numbers (Bottom of Page)"/>
+        <w:docPartUnique/>
+      </w:docPartObj>
+    </w:sdtPr>
+    <w:sdtContent>
+      <w:p>
+        <w:pPr>
+          <w:pStyle w:val="Voettekst"/>
+          <w:jc w:val="right"/>
+        </w:pPr>
+        <w:r>
+          <w:fldChar w:fldCharType="begin"/>
+        </w:r>
+        <w:r>
+          <w:instrText>PAGE   \* MERGEFORMAT</w:instrText>
+        </w:r>
+        <w:r>
+          <w:fldChar w:fldCharType="separate"/>
+        </w:r>
+        <w:r>
+          <w:rPr>
+            <w:noProof/>
+            <w:lang w:val="nl-NL"/>
+          </w:rPr>
+          <w:t>38</w:t>
+        </w:r>
+        <w:r>
+          <w:fldChar w:fldCharType="end"/>
+        </w:r>
+      </w:p>
+    </w:sdtContent>
+  </w:sdt>
+  <w:p>
+    <w:pPr>
+      <w:pStyle w:val="Voettekst"/>
+    </w:pPr>
+  </w:p>
+</w:ftr>
+</file>
+
+<file path=word/footnotes.xml><?xml version="1.0" encoding="utf-8"?>
+<w:footnotes xmlns:wpc="http://schemas.microsoft.com/office/word/2010/wordprocessingCanvas" xmlns:mc="http://schemas.openxmlformats.org/markup-compatibility/2006" xmlns:o="urn:schemas-microsoft-com:office:office" xmlns:r="http://schemas.openxmlformats.org/officeDocument/2006/relationships" xmlns:m="http://schemas.openxmlformats.org/officeDocument/2006/math" xmlns:v="urn:schemas-microsoft-com:vml" xmlns:wp14="http://schemas.microsoft.com/office/word/2010/wordprocessingDrawing" xmlns:wp="http://schemas.openxmlformats.org/drawingml/2006/wordprocessingDrawing" xmlns:w10="urn:schemas-microsoft-com:office:word" xmlns:w="http://schemas.openxmlformats.org/wordprocessingml/2006/main" xmlns:w14="http://schemas.microsoft.com/office/word/2010/wordml" xmlns:w15="http://schemas.microsoft.com/office/word/2012/wordml" xmlns:wpg="http://schemas.microsoft.com/office/word/2010/wordprocessingGroup" xmlns:wpi="http://schemas.microsoft.com/office/word/2010/wordprocessingInk" xmlns:wne="http://schemas.microsoft.com/office/word/2006/wordml" xmlns:wps="http://schemas.microsoft.com/office/word/2010/wordprocessingShape" mc:Ignorable="w14 w15 wp14">
+  <w:footnote w:type="separator" w:id="-1">
+    <w:p>
+      <w:pPr>
+        <w:spacing w:line="240" w:lineRule="auto"/>
+      </w:pPr>
+      <w:r>
+        <w:separator/>
+      </w:r>
+    </w:p>
+  </w:footnote>
+  <w:footnote w:type="continuationSeparator" w:id="0">
+    <w:p>
+      <w:pPr>
+        <w:spacing w:line="240" w:lineRule="auto"/>
+      </w:pPr>
+      <w:r>
+        <w:continuationSeparator/>
+      </w:r>
+    </w:p>
+  </w:footnote>
+</w:footnotes>
 </file>
 
 <file path=word/styles.xml><?xml version="1.0" encoding="utf-8"?>
@@ -18045,12 +17113,6 @@
     <w:tblPr>
       <w:tblStyleRowBandSize w:val="1"/>
       <w:tblStyleColBandSize w:val="1"/>
-      <w:tblCellMar>
-        <w:top w:w="0" w:type="dxa"/>
-        <w:left w:w="0" w:type="dxa"/>
-        <w:bottom w:w="0" w:type="dxa"/>
-        <w:right w:w="0" w:type="dxa"/>
-      </w:tblCellMar>
     </w:tblPr>
   </w:style>
   <w:style w:type="table" w:customStyle="1" w:styleId="a0">
@@ -18058,12 +17120,6 @@
     <w:tblPr>
       <w:tblStyleRowBandSize w:val="1"/>
       <w:tblStyleColBandSize w:val="1"/>
-      <w:tblCellMar>
-        <w:top w:w="0" w:type="dxa"/>
-        <w:left w:w="0" w:type="dxa"/>
-        <w:bottom w:w="0" w:type="dxa"/>
-        <w:right w:w="0" w:type="dxa"/>
-      </w:tblCellMar>
     </w:tblPr>
   </w:style>
   <w:style w:type="table" w:customStyle="1" w:styleId="a1">
@@ -18071,12 +17127,6 @@
     <w:tblPr>
       <w:tblStyleRowBandSize w:val="1"/>
       <w:tblStyleColBandSize w:val="1"/>
-      <w:tblCellMar>
-        <w:top w:w="0" w:type="dxa"/>
-        <w:left w:w="0" w:type="dxa"/>
-        <w:bottom w:w="0" w:type="dxa"/>
-        <w:right w:w="0" w:type="dxa"/>
-      </w:tblCellMar>
     </w:tblPr>
   </w:style>
   <w:style w:type="table" w:customStyle="1" w:styleId="a2">
@@ -18084,12 +17134,6 @@
     <w:tblPr>
       <w:tblStyleRowBandSize w:val="1"/>
       <w:tblStyleColBandSize w:val="1"/>
-      <w:tblCellMar>
-        <w:top w:w="0" w:type="dxa"/>
-        <w:left w:w="0" w:type="dxa"/>
-        <w:bottom w:w="0" w:type="dxa"/>
-        <w:right w:w="0" w:type="dxa"/>
-      </w:tblCellMar>
     </w:tblPr>
   </w:style>
   <w:style w:type="table" w:customStyle="1" w:styleId="a3">
@@ -18097,12 +17141,6 @@
     <w:tblPr>
       <w:tblStyleRowBandSize w:val="1"/>
       <w:tblStyleColBandSize w:val="1"/>
-      <w:tblCellMar>
-        <w:top w:w="0" w:type="dxa"/>
-        <w:left w:w="0" w:type="dxa"/>
-        <w:bottom w:w="0" w:type="dxa"/>
-        <w:right w:w="0" w:type="dxa"/>
-      </w:tblCellMar>
     </w:tblPr>
   </w:style>
   <w:style w:type="table" w:customStyle="1" w:styleId="a4">
@@ -18110,12 +17148,6 @@
     <w:tblPr>
       <w:tblStyleRowBandSize w:val="1"/>
       <w:tblStyleColBandSize w:val="1"/>
-      <w:tblCellMar>
-        <w:top w:w="0" w:type="dxa"/>
-        <w:left w:w="0" w:type="dxa"/>
-        <w:bottom w:w="0" w:type="dxa"/>
-        <w:right w:w="0" w:type="dxa"/>
-      </w:tblCellMar>
     </w:tblPr>
   </w:style>
   <w:style w:type="table" w:customStyle="1" w:styleId="a5">
@@ -18123,12 +17155,6 @@
     <w:tblPr>
       <w:tblStyleRowBandSize w:val="1"/>
       <w:tblStyleColBandSize w:val="1"/>
-      <w:tblCellMar>
-        <w:top w:w="0" w:type="dxa"/>
-        <w:left w:w="0" w:type="dxa"/>
-        <w:bottom w:w="0" w:type="dxa"/>
-        <w:right w:w="0" w:type="dxa"/>
-      </w:tblCellMar>
     </w:tblPr>
   </w:style>
   <w:style w:type="table" w:customStyle="1" w:styleId="a6">
@@ -18136,12 +17162,6 @@
     <w:tblPr>
       <w:tblStyleRowBandSize w:val="1"/>
       <w:tblStyleColBandSize w:val="1"/>
-      <w:tblCellMar>
-        <w:top w:w="0" w:type="dxa"/>
-        <w:left w:w="0" w:type="dxa"/>
-        <w:bottom w:w="0" w:type="dxa"/>
-        <w:right w:w="0" w:type="dxa"/>
-      </w:tblCellMar>
     </w:tblPr>
   </w:style>
   <w:style w:type="table" w:customStyle="1" w:styleId="a7">
@@ -18149,12 +17169,6 @@
     <w:tblPr>
       <w:tblStyleRowBandSize w:val="1"/>
       <w:tblStyleColBandSize w:val="1"/>
-      <w:tblCellMar>
-        <w:top w:w="0" w:type="dxa"/>
-        <w:left w:w="0" w:type="dxa"/>
-        <w:bottom w:w="0" w:type="dxa"/>
-        <w:right w:w="0" w:type="dxa"/>
-      </w:tblCellMar>
     </w:tblPr>
   </w:style>
   <w:style w:type="table" w:customStyle="1" w:styleId="a8">
@@ -18162,12 +17176,6 @@
     <w:tblPr>
       <w:tblStyleRowBandSize w:val="1"/>
       <w:tblStyleColBandSize w:val="1"/>
-      <w:tblCellMar>
-        <w:top w:w="0" w:type="dxa"/>
-        <w:left w:w="0" w:type="dxa"/>
-        <w:bottom w:w="0" w:type="dxa"/>
-        <w:right w:w="0" w:type="dxa"/>
-      </w:tblCellMar>
     </w:tblPr>
   </w:style>
   <w:style w:type="table" w:customStyle="1" w:styleId="a9">
@@ -18175,12 +17183,6 @@
     <w:tblPr>
       <w:tblStyleRowBandSize w:val="1"/>
       <w:tblStyleColBandSize w:val="1"/>
-      <w:tblCellMar>
-        <w:top w:w="0" w:type="dxa"/>
-        <w:left w:w="0" w:type="dxa"/>
-        <w:bottom w:w="0" w:type="dxa"/>
-        <w:right w:w="0" w:type="dxa"/>
-      </w:tblCellMar>
     </w:tblPr>
   </w:style>
   <w:style w:type="table" w:customStyle="1" w:styleId="aa">
@@ -18188,12 +17190,6 @@
     <w:tblPr>
       <w:tblStyleRowBandSize w:val="1"/>
       <w:tblStyleColBandSize w:val="1"/>
-      <w:tblCellMar>
-        <w:top w:w="0" w:type="dxa"/>
-        <w:left w:w="0" w:type="dxa"/>
-        <w:bottom w:w="0" w:type="dxa"/>
-        <w:right w:w="0" w:type="dxa"/>
-      </w:tblCellMar>
     </w:tblPr>
   </w:style>
   <w:style w:type="table" w:customStyle="1" w:styleId="ab">
@@ -18201,12 +17197,6 @@
     <w:tblPr>
       <w:tblStyleRowBandSize w:val="1"/>
       <w:tblStyleColBandSize w:val="1"/>
-      <w:tblCellMar>
-        <w:top w:w="0" w:type="dxa"/>
-        <w:left w:w="0" w:type="dxa"/>
-        <w:bottom w:w="0" w:type="dxa"/>
-        <w:right w:w="0" w:type="dxa"/>
-      </w:tblCellMar>
     </w:tblPr>
   </w:style>
   <w:style w:type="table" w:customStyle="1" w:styleId="ac">
@@ -18214,12 +17204,6 @@
     <w:tblPr>
       <w:tblStyleRowBandSize w:val="1"/>
       <w:tblStyleColBandSize w:val="1"/>
-      <w:tblCellMar>
-        <w:top w:w="0" w:type="dxa"/>
-        <w:left w:w="0" w:type="dxa"/>
-        <w:bottom w:w="0" w:type="dxa"/>
-        <w:right w:w="0" w:type="dxa"/>
-      </w:tblCellMar>
     </w:tblPr>
   </w:style>
   <w:style w:type="table" w:customStyle="1" w:styleId="ad">
@@ -18227,12 +17211,6 @@
     <w:tblPr>
       <w:tblStyleRowBandSize w:val="1"/>
       <w:tblStyleColBandSize w:val="1"/>
-      <w:tblCellMar>
-        <w:top w:w="0" w:type="dxa"/>
-        <w:left w:w="0" w:type="dxa"/>
-        <w:bottom w:w="0" w:type="dxa"/>
-        <w:right w:w="0" w:type="dxa"/>
-      </w:tblCellMar>
     </w:tblPr>
   </w:style>
   <w:style w:type="table" w:customStyle="1" w:styleId="ae">
@@ -18240,12 +17218,6 @@
     <w:tblPr>
       <w:tblStyleRowBandSize w:val="1"/>
       <w:tblStyleColBandSize w:val="1"/>
-      <w:tblCellMar>
-        <w:top w:w="0" w:type="dxa"/>
-        <w:left w:w="0" w:type="dxa"/>
-        <w:bottom w:w="0" w:type="dxa"/>
-        <w:right w:w="0" w:type="dxa"/>
-      </w:tblCellMar>
     </w:tblPr>
   </w:style>
   <w:style w:type="table" w:customStyle="1" w:styleId="af">
@@ -18253,12 +17225,6 @@
     <w:tblPr>
       <w:tblStyleRowBandSize w:val="1"/>
       <w:tblStyleColBandSize w:val="1"/>
-      <w:tblCellMar>
-        <w:top w:w="0" w:type="dxa"/>
-        <w:left w:w="0" w:type="dxa"/>
-        <w:bottom w:w="0" w:type="dxa"/>
-        <w:right w:w="0" w:type="dxa"/>
-      </w:tblCellMar>
     </w:tblPr>
   </w:style>
   <w:style w:type="table" w:customStyle="1" w:styleId="af0">
@@ -18266,12 +17232,6 @@
     <w:tblPr>
       <w:tblStyleRowBandSize w:val="1"/>
       <w:tblStyleColBandSize w:val="1"/>
-      <w:tblCellMar>
-        <w:top w:w="0" w:type="dxa"/>
-        <w:left w:w="0" w:type="dxa"/>
-        <w:bottom w:w="0" w:type="dxa"/>
-        <w:right w:w="0" w:type="dxa"/>
-      </w:tblCellMar>
     </w:tblPr>
   </w:style>
   <w:style w:type="table" w:customStyle="1" w:styleId="af1">
@@ -18279,12 +17239,6 @@
     <w:tblPr>
       <w:tblStyleRowBandSize w:val="1"/>
       <w:tblStyleColBandSize w:val="1"/>
-      <w:tblCellMar>
-        <w:top w:w="0" w:type="dxa"/>
-        <w:left w:w="0" w:type="dxa"/>
-        <w:bottom w:w="0" w:type="dxa"/>
-        <w:right w:w="0" w:type="dxa"/>
-      </w:tblCellMar>
     </w:tblPr>
   </w:style>
   <w:style w:type="table" w:customStyle="1" w:styleId="af2">
@@ -18292,12 +17246,6 @@
     <w:tblPr>
       <w:tblStyleRowBandSize w:val="1"/>
       <w:tblStyleColBandSize w:val="1"/>
-      <w:tblCellMar>
-        <w:top w:w="0" w:type="dxa"/>
-        <w:left w:w="0" w:type="dxa"/>
-        <w:bottom w:w="0" w:type="dxa"/>
-        <w:right w:w="0" w:type="dxa"/>
-      </w:tblCellMar>
     </w:tblPr>
   </w:style>
   <w:style w:type="table" w:customStyle="1" w:styleId="af3">
@@ -18305,12 +17253,6 @@
     <w:tblPr>
       <w:tblStyleRowBandSize w:val="1"/>
       <w:tblStyleColBandSize w:val="1"/>
-      <w:tblCellMar>
-        <w:top w:w="0" w:type="dxa"/>
-        <w:left w:w="0" w:type="dxa"/>
-        <w:bottom w:w="0" w:type="dxa"/>
-        <w:right w:w="0" w:type="dxa"/>
-      </w:tblCellMar>
     </w:tblPr>
   </w:style>
   <w:style w:type="paragraph" w:styleId="Kopvaninhoudsopgave">
@@ -18388,6 +17330,50 @@
     <w:pPr>
       <w:spacing w:after="100"/>
     </w:pPr>
+  </w:style>
+  <w:style w:type="paragraph" w:styleId="Koptekst">
+    <w:name w:val="header"/>
+    <w:basedOn w:val="Standaard"/>
+    <w:link w:val="KoptekstChar"/>
+    <w:uiPriority w:val="99"/>
+    <w:unhideWhenUsed/>
+    <w:rsid w:val="00DE1F3C"/>
+    <w:pPr>
+      <w:tabs>
+        <w:tab w:val="center" w:pos="4536"/>
+        <w:tab w:val="right" w:pos="9072"/>
+      </w:tabs>
+      <w:spacing w:line="240" w:lineRule="auto"/>
+    </w:pPr>
+  </w:style>
+  <w:style w:type="character" w:customStyle="1" w:styleId="KoptekstChar">
+    <w:name w:val="Koptekst Char"/>
+    <w:basedOn w:val="Standaardalinea-lettertype"/>
+    <w:link w:val="Koptekst"/>
+    <w:uiPriority w:val="99"/>
+    <w:rsid w:val="00DE1F3C"/>
+  </w:style>
+  <w:style w:type="paragraph" w:styleId="Voettekst">
+    <w:name w:val="footer"/>
+    <w:basedOn w:val="Standaard"/>
+    <w:link w:val="VoettekstChar"/>
+    <w:uiPriority w:val="99"/>
+    <w:unhideWhenUsed/>
+    <w:rsid w:val="00DE1F3C"/>
+    <w:pPr>
+      <w:tabs>
+        <w:tab w:val="center" w:pos="4536"/>
+        <w:tab w:val="right" w:pos="9072"/>
+      </w:tabs>
+      <w:spacing w:line="240" w:lineRule="auto"/>
+    </w:pPr>
+  </w:style>
+  <w:style w:type="character" w:customStyle="1" w:styleId="VoettekstChar">
+    <w:name w:val="Voettekst Char"/>
+    <w:basedOn w:val="Standaardalinea-lettertype"/>
+    <w:link w:val="Voettekst"/>
+    <w:uiPriority w:val="99"/>
+    <w:rsid w:val="00DE1F3C"/>
   </w:style>
 </w:styles>
 </file>
@@ -18658,7 +17644,7 @@
 </file>
 
 <file path=customXml/itemProps1.xml><?xml version="1.0" encoding="utf-8"?>
-<ds:datastoreItem xmlns:ds="http://schemas.openxmlformats.org/officeDocument/2006/customXml" ds:itemID="{3B17B223-93EF-4F00-90BE-96E3F8B8B1F1}">
+<ds:datastoreItem xmlns:ds="http://schemas.openxmlformats.org/officeDocument/2006/customXml" ds:itemID="{7A89389C-5B55-40E3-BFC8-AA8BEB56AD14}">
   <ds:schemaRefs>
     <ds:schemaRef ds:uri="http://schemas.openxmlformats.org/officeDocument/2006/bibliography"/>
   </ds:schemaRefs>

</xml_diff>

<commit_message>
Uiteindelijke versie van het verslag
</commit_message>
<xml_diff>
--- a/Bestanden/verslag/Verslag.docx
+++ b/Bestanden/verslag/Verslag.docx
@@ -5,7 +5,7 @@
   <w:body>
     <w:p>
       <w:pPr>
-        <w:pStyle w:val="Titel"/>
+        <w:pStyle w:val="Title"/>
         <w:contextualSpacing w:val="0"/>
         <w:rPr>
           <w:rFonts w:asciiTheme="minorHAnsi" w:hAnsiTheme="minorHAnsi"/>
@@ -304,8 +304,9 @@
           <w:sz w:val="28"/>
           <w:lang w:val="nl-NL"/>
         </w:rPr>
-        <w:t>Groep:</w:t>
-      </w:r>
+        <w:t>Groep</w:t>
+      </w:r>
+      <w:proofErr w:type="gramStart"/>
       <w:r>
         <w:rPr>
           <w:rFonts w:asciiTheme="minorHAnsi" w:hAnsiTheme="minorHAnsi"/>
@@ -313,8 +314,7 @@
           <w:sz w:val="28"/>
           <w:lang w:val="nl-NL"/>
         </w:rPr>
-        <w:tab/>
-        <w:t xml:space="preserve"> </w:t>
+        <w:t>:</w:t>
       </w:r>
       <w:r>
         <w:rPr>
@@ -325,23 +325,7 @@
         </w:rPr>
         <w:tab/>
       </w:r>
-      <w:r>
-        <w:rPr>
-          <w:rFonts w:asciiTheme="minorHAnsi" w:hAnsiTheme="minorHAnsi"/>
-          <w:sz w:val="28"/>
-          <w:lang w:val="nl-NL"/>
-        </w:rPr>
-        <w:t>F4</w:t>
-      </w:r>
-    </w:p>
-    <w:p>
-      <w:pPr>
-        <w:rPr>
-          <w:rFonts w:asciiTheme="minorHAnsi" w:hAnsiTheme="minorHAnsi"/>
-          <w:sz w:val="28"/>
-          <w:lang w:val="nl-NL"/>
-        </w:rPr>
-      </w:pPr>
+      <w:proofErr w:type="gramEnd"/>
       <w:r>
         <w:rPr>
           <w:rFonts w:asciiTheme="minorHAnsi" w:hAnsiTheme="minorHAnsi"/>
@@ -349,7 +333,7 @@
           <w:sz w:val="28"/>
           <w:lang w:val="nl-NL"/>
         </w:rPr>
-        <w:t xml:space="preserve">Leden: </w:t>
+        <w:t xml:space="preserve"> </w:t>
       </w:r>
       <w:r>
         <w:rPr>
@@ -363,29 +347,29 @@
       <w:r>
         <w:rPr>
           <w:rFonts w:asciiTheme="minorHAnsi" w:hAnsiTheme="minorHAnsi"/>
+          <w:sz w:val="28"/>
+          <w:lang w:val="nl-NL"/>
+        </w:rPr>
+        <w:t>F4</w:t>
+      </w:r>
+    </w:p>
+    <w:p>
+      <w:pPr>
+        <w:rPr>
+          <w:rFonts w:asciiTheme="minorHAnsi" w:hAnsiTheme="minorHAnsi"/>
+          <w:sz w:val="28"/>
+          <w:lang w:val="nl-NL"/>
+        </w:rPr>
+      </w:pPr>
+      <w:r>
+        <w:rPr>
+          <w:rFonts w:asciiTheme="minorHAnsi" w:hAnsiTheme="minorHAnsi"/>
           <w:b/>
           <w:sz w:val="28"/>
           <w:lang w:val="nl-NL"/>
         </w:rPr>
-        <w:tab/>
-      </w:r>
-      <w:r>
-        <w:rPr>
-          <w:rFonts w:asciiTheme="minorHAnsi" w:hAnsiTheme="minorHAnsi"/>
-          <w:sz w:val="28"/>
-          <w:lang w:val="nl-NL"/>
-        </w:rPr>
-        <w:t>Thijs Kuilman, Sergen Nurel, Rik Jan Schuringa, Vincent Baalmans</w:t>
-      </w:r>
-    </w:p>
-    <w:p>
-      <w:pPr>
-        <w:rPr>
-          <w:rFonts w:asciiTheme="minorHAnsi" w:hAnsiTheme="minorHAnsi"/>
-          <w:sz w:val="28"/>
-          <w:lang w:val="nl-NL"/>
-        </w:rPr>
-      </w:pPr>
+        <w:t xml:space="preserve">Leden: </w:t>
+      </w:r>
       <w:r>
         <w:rPr>
           <w:rFonts w:asciiTheme="minorHAnsi" w:hAnsiTheme="minorHAnsi"/>
@@ -393,7 +377,7 @@
           <w:sz w:val="28"/>
           <w:lang w:val="nl-NL"/>
         </w:rPr>
-        <w:t>Inleverdatum:</w:t>
+        <w:tab/>
       </w:r>
       <w:r>
         <w:rPr>
@@ -404,6 +388,52 @@
         </w:rPr>
         <w:tab/>
       </w:r>
+      <w:r>
+        <w:rPr>
+          <w:rFonts w:asciiTheme="minorHAnsi" w:hAnsiTheme="minorHAnsi"/>
+          <w:sz w:val="28"/>
+          <w:lang w:val="nl-NL"/>
+        </w:rPr>
+        <w:t>Thijs Kuilman, Sergen Nurel, Rik Jan Schuringa, Vincent Baalmans</w:t>
+      </w:r>
+    </w:p>
+    <w:p>
+      <w:pPr>
+        <w:rPr>
+          <w:rFonts w:asciiTheme="minorHAnsi" w:hAnsiTheme="minorHAnsi"/>
+          <w:sz w:val="28"/>
+          <w:lang w:val="nl-NL"/>
+        </w:rPr>
+      </w:pPr>
+      <w:r>
+        <w:rPr>
+          <w:rFonts w:asciiTheme="minorHAnsi" w:hAnsiTheme="minorHAnsi"/>
+          <w:b/>
+          <w:sz w:val="28"/>
+          <w:lang w:val="nl-NL"/>
+        </w:rPr>
+        <w:t>Inleverdatum</w:t>
+      </w:r>
+      <w:proofErr w:type="gramStart"/>
+      <w:r>
+        <w:rPr>
+          <w:rFonts w:asciiTheme="minorHAnsi" w:hAnsiTheme="minorHAnsi"/>
+          <w:b/>
+          <w:sz w:val="28"/>
+          <w:lang w:val="nl-NL"/>
+        </w:rPr>
+        <w:t>:</w:t>
+      </w:r>
+      <w:r>
+        <w:rPr>
+          <w:rFonts w:asciiTheme="minorHAnsi" w:hAnsiTheme="minorHAnsi"/>
+          <w:b/>
+          <w:sz w:val="28"/>
+          <w:lang w:val="nl-NL"/>
+        </w:rPr>
+        <w:tab/>
+      </w:r>
+      <w:proofErr w:type="gramEnd"/>
       <w:r>
         <w:rPr>
           <w:rFonts w:asciiTheme="minorHAnsi" w:hAnsiTheme="minorHAnsi"/>
@@ -483,7 +513,7 @@
       <w:sdtContent>
         <w:p>
           <w:pPr>
-            <w:pStyle w:val="Kopvaninhoudsopgave"/>
+            <w:pStyle w:val="TOCHeading"/>
           </w:pPr>
           <w:r>
             <w:rPr>
@@ -494,7 +524,7 @@
         </w:p>
         <w:p>
           <w:pPr>
-            <w:pStyle w:val="Inhopg1"/>
+            <w:pStyle w:val="TOC1"/>
             <w:tabs>
               <w:tab w:val="right" w:leader="dot" w:pos="9350"/>
             </w:tabs>
@@ -574,7 +604,7 @@
         </w:p>
         <w:p>
           <w:pPr>
-            <w:pStyle w:val="Inhopg2"/>
+            <w:pStyle w:val="TOC2"/>
             <w:tabs>
               <w:tab w:val="right" w:leader="dot" w:pos="9350"/>
             </w:tabs>
@@ -645,7 +675,7 @@
         </w:p>
         <w:p>
           <w:pPr>
-            <w:pStyle w:val="Inhopg2"/>
+            <w:pStyle w:val="TOC2"/>
             <w:tabs>
               <w:tab w:val="right" w:leader="dot" w:pos="9350"/>
             </w:tabs>
@@ -716,7 +746,7 @@
         </w:p>
         <w:p>
           <w:pPr>
-            <w:pStyle w:val="Inhopg1"/>
+            <w:pStyle w:val="TOC1"/>
             <w:tabs>
               <w:tab w:val="right" w:leader="dot" w:pos="9350"/>
             </w:tabs>
@@ -787,7 +817,7 @@
         </w:p>
         <w:p>
           <w:pPr>
-            <w:pStyle w:val="Inhopg2"/>
+            <w:pStyle w:val="TOC2"/>
             <w:tabs>
               <w:tab w:val="right" w:leader="dot" w:pos="9350"/>
             </w:tabs>
@@ -858,7 +888,7 @@
         </w:p>
         <w:p>
           <w:pPr>
-            <w:pStyle w:val="Inhopg2"/>
+            <w:pStyle w:val="TOC2"/>
             <w:tabs>
               <w:tab w:val="right" w:leader="dot" w:pos="9350"/>
             </w:tabs>
@@ -929,7 +959,7 @@
         </w:p>
         <w:p>
           <w:pPr>
-            <w:pStyle w:val="Inhopg1"/>
+            <w:pStyle w:val="TOC1"/>
             <w:tabs>
               <w:tab w:val="right" w:leader="dot" w:pos="9350"/>
             </w:tabs>
@@ -1000,7 +1030,7 @@
         </w:p>
         <w:p>
           <w:pPr>
-            <w:pStyle w:val="Inhopg1"/>
+            <w:pStyle w:val="TOC1"/>
             <w:tabs>
               <w:tab w:val="right" w:leader="dot" w:pos="9350"/>
             </w:tabs>
@@ -1072,7 +1102,7 @@
         </w:p>
         <w:p>
           <w:pPr>
-            <w:pStyle w:val="Inhopg2"/>
+            <w:pStyle w:val="TOC2"/>
             <w:tabs>
               <w:tab w:val="right" w:leader="dot" w:pos="9350"/>
             </w:tabs>
@@ -1144,7 +1174,7 @@
         </w:p>
         <w:p>
           <w:pPr>
-            <w:pStyle w:val="Inhopg2"/>
+            <w:pStyle w:val="TOC2"/>
             <w:tabs>
               <w:tab w:val="right" w:leader="dot" w:pos="9350"/>
             </w:tabs>
@@ -1216,7 +1246,7 @@
         </w:p>
         <w:p>
           <w:pPr>
-            <w:pStyle w:val="Inhopg2"/>
+            <w:pStyle w:val="TOC2"/>
             <w:tabs>
               <w:tab w:val="right" w:leader="dot" w:pos="9350"/>
             </w:tabs>
@@ -1288,7 +1318,7 @@
         </w:p>
         <w:p>
           <w:pPr>
-            <w:pStyle w:val="Inhopg2"/>
+            <w:pStyle w:val="TOC2"/>
             <w:tabs>
               <w:tab w:val="right" w:leader="dot" w:pos="9350"/>
             </w:tabs>
@@ -1360,7 +1390,7 @@
         </w:p>
         <w:p>
           <w:pPr>
-            <w:pStyle w:val="Inhopg2"/>
+            <w:pStyle w:val="TOC2"/>
             <w:tabs>
               <w:tab w:val="right" w:leader="dot" w:pos="9350"/>
             </w:tabs>
@@ -1432,7 +1462,7 @@
         </w:p>
         <w:p>
           <w:pPr>
-            <w:pStyle w:val="Inhopg2"/>
+            <w:pStyle w:val="TOC2"/>
             <w:tabs>
               <w:tab w:val="right" w:leader="dot" w:pos="9350"/>
             </w:tabs>
@@ -1504,7 +1534,7 @@
         </w:p>
         <w:p>
           <w:pPr>
-            <w:pStyle w:val="Inhopg2"/>
+            <w:pStyle w:val="TOC2"/>
             <w:tabs>
               <w:tab w:val="right" w:leader="dot" w:pos="9350"/>
             </w:tabs>
@@ -1576,7 +1606,7 @@
         </w:p>
         <w:p>
           <w:pPr>
-            <w:pStyle w:val="Inhopg2"/>
+            <w:pStyle w:val="TOC2"/>
             <w:tabs>
               <w:tab w:val="right" w:leader="dot" w:pos="9350"/>
             </w:tabs>
@@ -1648,7 +1678,7 @@
         </w:p>
         <w:p>
           <w:pPr>
-            <w:pStyle w:val="Inhopg2"/>
+            <w:pStyle w:val="TOC2"/>
             <w:tabs>
               <w:tab w:val="right" w:leader="dot" w:pos="9350"/>
             </w:tabs>
@@ -1719,7 +1749,7 @@
         </w:p>
         <w:p>
           <w:pPr>
-            <w:pStyle w:val="Inhopg1"/>
+            <w:pStyle w:val="TOC1"/>
             <w:tabs>
               <w:tab w:val="right" w:leader="dot" w:pos="9350"/>
             </w:tabs>
@@ -1791,7 +1821,7 @@
         </w:p>
         <w:p>
           <w:pPr>
-            <w:pStyle w:val="Inhopg2"/>
+            <w:pStyle w:val="TOC2"/>
             <w:tabs>
               <w:tab w:val="right" w:leader="dot" w:pos="9350"/>
             </w:tabs>
@@ -1863,7 +1893,7 @@
         </w:p>
         <w:p>
           <w:pPr>
-            <w:pStyle w:val="Inhopg2"/>
+            <w:pStyle w:val="TOC2"/>
             <w:tabs>
               <w:tab w:val="right" w:leader="dot" w:pos="9350"/>
             </w:tabs>
@@ -1935,7 +1965,7 @@
         </w:p>
         <w:p>
           <w:pPr>
-            <w:pStyle w:val="Inhopg2"/>
+            <w:pStyle w:val="TOC2"/>
             <w:tabs>
               <w:tab w:val="right" w:leader="dot" w:pos="9350"/>
             </w:tabs>
@@ -2007,7 +2037,7 @@
         </w:p>
         <w:p>
           <w:pPr>
-            <w:pStyle w:val="Inhopg2"/>
+            <w:pStyle w:val="TOC2"/>
             <w:tabs>
               <w:tab w:val="right" w:leader="dot" w:pos="9350"/>
             </w:tabs>
@@ -2079,7 +2109,7 @@
         </w:p>
         <w:p>
           <w:pPr>
-            <w:pStyle w:val="Inhopg1"/>
+            <w:pStyle w:val="TOC1"/>
             <w:tabs>
               <w:tab w:val="right" w:leader="dot" w:pos="9350"/>
             </w:tabs>
@@ -2151,7 +2181,7 @@
         </w:p>
         <w:p>
           <w:pPr>
-            <w:pStyle w:val="Inhopg2"/>
+            <w:pStyle w:val="TOC2"/>
             <w:tabs>
               <w:tab w:val="right" w:leader="dot" w:pos="9350"/>
             </w:tabs>
@@ -2223,7 +2253,7 @@
         </w:p>
         <w:p>
           <w:pPr>
-            <w:pStyle w:val="Inhopg2"/>
+            <w:pStyle w:val="TOC2"/>
             <w:tabs>
               <w:tab w:val="right" w:leader="dot" w:pos="9350"/>
             </w:tabs>
@@ -2295,7 +2325,7 @@
         </w:p>
         <w:p>
           <w:pPr>
-            <w:pStyle w:val="Inhopg2"/>
+            <w:pStyle w:val="TOC2"/>
             <w:tabs>
               <w:tab w:val="right" w:leader="dot" w:pos="9350"/>
             </w:tabs>
@@ -2367,7 +2397,7 @@
         </w:p>
         <w:p>
           <w:pPr>
-            <w:pStyle w:val="Inhopg2"/>
+            <w:pStyle w:val="TOC2"/>
             <w:tabs>
               <w:tab w:val="right" w:leader="dot" w:pos="9350"/>
             </w:tabs>
@@ -2451,12 +2481,12 @@
     </w:sdt>
     <w:p>
       <w:pPr>
-        <w:pStyle w:val="Geenafstand"/>
-      </w:pPr>
-    </w:p>
-    <w:p>
-      <w:pPr>
-        <w:pStyle w:val="Geenafstand"/>
+        <w:pStyle w:val="NoSpacing"/>
+      </w:pPr>
+    </w:p>
+    <w:p>
+      <w:pPr>
+        <w:pStyle w:val="NoSpacing"/>
         <w:rPr>
           <w:rFonts w:eastAsia="Trebuchet MS" w:cs="Trebuchet MS"/>
         </w:rPr>
@@ -2467,7 +2497,7 @@
     </w:p>
     <w:p>
       <w:pPr>
-        <w:pStyle w:val="Kop1"/>
+        <w:pStyle w:val="Heading1"/>
         <w:rPr>
           <w:sz w:val="28"/>
         </w:rPr>
@@ -2489,7 +2519,7 @@
     </w:p>
     <w:p>
       <w:pPr>
-        <w:pStyle w:val="Kop2"/>
+        <w:pStyle w:val="Heading2"/>
         <w:contextualSpacing w:val="0"/>
         <w:rPr>
           <w:rFonts w:asciiTheme="minorHAnsi" w:hAnsiTheme="minorHAnsi"/>
@@ -2528,7 +2558,7 @@
     </w:p>
     <w:p>
       <w:pPr>
-        <w:pStyle w:val="Geenafstand"/>
+        <w:pStyle w:val="NoSpacing"/>
       </w:pPr>
       <w:r>
         <w:rPr>
@@ -2912,6 +2942,7 @@
                 <w:lang w:val="nl-NL"/>
               </w:rPr>
             </w:pPr>
+            <w:proofErr w:type="gramStart"/>
             <w:r>
               <w:rPr>
                 <w:rFonts w:asciiTheme="minorHAnsi" w:hAnsiTheme="minorHAnsi"/>
@@ -2920,6 +2951,7 @@
               </w:rPr>
               <w:t>De inkooporder samenstellen waarin alle gegevens staan over de order</w:t>
             </w:r>
+            <w:proofErr w:type="gramEnd"/>
           </w:p>
         </w:tc>
       </w:tr>
@@ -9042,7 +9074,25 @@
                 <w:sz w:val="24"/>
                 <w:lang w:val="nl-NL"/>
               </w:rPr>
-              <w:t>.nl wordt er een reactie gestuurd naar de desbetreffende leverancier waarin aangegeven wordt dat er problemen zijn met de factuur. Afhankelijk van de reactie van de desbetreffende leverancier wordt het probleem afgehandeld.</w:t>
+              <w:t xml:space="preserve">.nl wordt er een reactie gestuurd naar de desbetreffende leverancier </w:t>
+            </w:r>
+            <w:proofErr w:type="gramStart"/>
+            <w:r>
+              <w:rPr>
+                <w:rFonts w:asciiTheme="minorHAnsi" w:hAnsiTheme="minorHAnsi"/>
+                <w:sz w:val="24"/>
+                <w:lang w:val="nl-NL"/>
+              </w:rPr>
+              <w:t>waarin</w:t>
+            </w:r>
+            <w:proofErr w:type="gramEnd"/>
+            <w:r>
+              <w:rPr>
+                <w:rFonts w:asciiTheme="minorHAnsi" w:hAnsiTheme="minorHAnsi"/>
+                <w:sz w:val="24"/>
+                <w:lang w:val="nl-NL"/>
+              </w:rPr>
+              <w:t xml:space="preserve"> aangegeven wordt dat er problemen zijn met de factuur. Afhankelijk van de reactie van de desbetreffende leverancier wordt het probleem afgehandeld.</w:t>
             </w:r>
           </w:p>
         </w:tc>
@@ -9256,7 +9306,7 @@
     </w:p>
     <w:p>
       <w:pPr>
-        <w:pStyle w:val="Kop2"/>
+        <w:pStyle w:val="Heading2"/>
         <w:contextualSpacing w:val="0"/>
         <w:rPr>
           <w:rFonts w:asciiTheme="minorHAnsi" w:hAnsiTheme="minorHAnsi"/>
@@ -9280,7 +9330,7 @@
     </w:p>
     <w:p>
       <w:pPr>
-        <w:pStyle w:val="Geenafstand"/>
+        <w:pStyle w:val="NoSpacing"/>
       </w:pPr>
       <w:bookmarkStart w:id="7" w:name="h.3in8e1wnk2cb" w:colFirst="0" w:colLast="0"/>
       <w:bookmarkEnd w:id="7"/>
@@ -10656,6 +10706,7 @@
               <w:t xml:space="preserve">De medewerker of klant vult gegevens in voor de account en stelt zijn </w:t>
             </w:r>
             <w:proofErr w:type="spellStart"/>
+            <w:proofErr w:type="gramStart"/>
             <w:r>
               <w:rPr>
                 <w:rFonts w:asciiTheme="minorHAnsi" w:hAnsiTheme="minorHAnsi"/>
@@ -10665,6 +10716,7 @@
               <w:t>ww</w:t>
             </w:r>
             <w:proofErr w:type="spellEnd"/>
+            <w:proofErr w:type="gramEnd"/>
             <w:r>
               <w:rPr>
                 <w:rFonts w:asciiTheme="minorHAnsi" w:hAnsiTheme="minorHAnsi"/>
@@ -13768,7 +13820,7 @@
     </w:p>
     <w:p>
       <w:pPr>
-        <w:pStyle w:val="Kop1"/>
+        <w:pStyle w:val="Heading1"/>
       </w:pPr>
       <w:bookmarkStart w:id="9" w:name="_Toc402947859"/>
       <w:r>
@@ -13784,7 +13836,7 @@
     </w:p>
     <w:p>
       <w:pPr>
-        <w:pStyle w:val="Kop2"/>
+        <w:pStyle w:val="Heading2"/>
         <w:contextualSpacing w:val="0"/>
         <w:rPr>
           <w:rFonts w:asciiTheme="minorHAnsi" w:hAnsiTheme="minorHAnsi"/>
@@ -13815,7 +13867,7 @@
     </w:p>
     <w:p>
       <w:pPr>
-        <w:pStyle w:val="Geenafstand"/>
+        <w:pStyle w:val="NoSpacing"/>
       </w:pPr>
       <w:r>
         <w:rPr>
@@ -13861,7 +13913,7 @@
     </w:p>
     <w:p>
       <w:pPr>
-        <w:pStyle w:val="Geenafstand"/>
+        <w:pStyle w:val="NoSpacing"/>
       </w:pPr>
       <w:r>
         <w:rPr>
@@ -13916,7 +13968,7 @@
     </w:p>
     <w:p>
       <w:pPr>
-        <w:pStyle w:val="Geenafstand"/>
+        <w:pStyle w:val="NoSpacing"/>
       </w:pPr>
       <w:r>
         <w:rPr>
@@ -13963,7 +14015,7 @@
     </w:p>
     <w:p>
       <w:pPr>
-        <w:pStyle w:val="Geenafstand"/>
+        <w:pStyle w:val="NoSpacing"/>
       </w:pPr>
       <w:r>
         <w:rPr>
@@ -14010,7 +14062,7 @@
     </w:p>
     <w:p>
       <w:pPr>
-        <w:pStyle w:val="Geenafstand"/>
+        <w:pStyle w:val="NoSpacing"/>
       </w:pPr>
       <w:r>
         <w:rPr>
@@ -14057,7 +14109,7 @@
     </w:p>
     <w:p>
       <w:pPr>
-        <w:pStyle w:val="Geenafstand"/>
+        <w:pStyle w:val="NoSpacing"/>
       </w:pPr>
       <w:r>
         <w:rPr>
@@ -14120,7 +14172,7 @@
     </w:p>
     <w:p>
       <w:pPr>
-        <w:pStyle w:val="Geenafstand"/>
+        <w:pStyle w:val="NoSpacing"/>
       </w:pPr>
       <w:r>
         <w:rPr>
@@ -14167,7 +14219,7 @@
     </w:p>
     <w:p>
       <w:pPr>
-        <w:pStyle w:val="Geenafstand"/>
+        <w:pStyle w:val="NoSpacing"/>
       </w:pPr>
       <w:r>
         <w:rPr>
@@ -14238,7 +14290,7 @@
     </w:p>
     <w:p>
       <w:pPr>
-        <w:pStyle w:val="Kop2"/>
+        <w:pStyle w:val="Heading2"/>
       </w:pPr>
       <w:bookmarkStart w:id="12" w:name="h.q3jn873ms1t2" w:colFirst="0" w:colLast="0"/>
       <w:bookmarkStart w:id="13" w:name="_Toc402947861"/>
@@ -14253,7 +14305,7 @@
     </w:p>
     <w:p>
       <w:pPr>
-        <w:pStyle w:val="Geenafstand"/>
+        <w:pStyle w:val="NoSpacing"/>
       </w:pPr>
       <w:r>
         <w:rPr>
@@ -14299,7 +14351,7 @@
     </w:p>
     <w:p>
       <w:pPr>
-        <w:pStyle w:val="Geenafstand"/>
+        <w:pStyle w:val="NoSpacing"/>
       </w:pPr>
       <w:r>
         <w:rPr>
@@ -14346,7 +14398,7 @@
     </w:p>
     <w:p>
       <w:pPr>
-        <w:pStyle w:val="Geenafstand"/>
+        <w:pStyle w:val="NoSpacing"/>
       </w:pPr>
       <w:r>
         <w:rPr>
@@ -14435,7 +14487,7 @@
     </w:p>
     <w:p>
       <w:pPr>
-        <w:pStyle w:val="Geenafstand"/>
+        <w:pStyle w:val="NoSpacing"/>
       </w:pPr>
       <w:r>
         <w:rPr>
@@ -14586,7 +14638,7 @@
     </w:p>
     <w:p>
       <w:pPr>
-        <w:pStyle w:val="Kop1"/>
+        <w:pStyle w:val="Heading1"/>
       </w:pPr>
       <w:bookmarkStart w:id="14" w:name="h.svgvhw66qmax" w:colFirst="0" w:colLast="0"/>
       <w:bookmarkStart w:id="15" w:name="_Toc402947862"/>
@@ -14602,7 +14654,7 @@
     </w:p>
     <w:p>
       <w:pPr>
-        <w:pStyle w:val="Geenafstand"/>
+        <w:pStyle w:val="NoSpacing"/>
       </w:pPr>
       <w:r>
         <w:rPr>
@@ -14656,7 +14708,7 @@
     </w:p>
     <w:p>
       <w:pPr>
-        <w:pStyle w:val="Geenafstand"/>
+        <w:pStyle w:val="NoSpacing"/>
       </w:pPr>
       <w:r>
         <w:rPr>
@@ -14702,7 +14754,7 @@
     </w:p>
     <w:p>
       <w:pPr>
-        <w:pStyle w:val="Kop1"/>
+        <w:pStyle w:val="Heading1"/>
         <w:rPr>
           <w:lang w:val="nl-NL"/>
         </w:rPr>
@@ -14721,7 +14773,7 @@
     </w:p>
     <w:p>
       <w:pPr>
-        <w:pStyle w:val="Kop2"/>
+        <w:pStyle w:val="Heading2"/>
         <w:rPr>
           <w:lang w:val="nl-NL"/>
         </w:rPr>
@@ -14765,7 +14817,7 @@
     </w:p>
     <w:p>
       <w:pPr>
-        <w:pStyle w:val="Geenafstand"/>
+        <w:pStyle w:val="NoSpacing"/>
         <w:rPr>
           <w:lang w:val="nl-NL"/>
         </w:rPr>
@@ -14900,7 +14952,7 @@
     </w:p>
     <w:p>
       <w:pPr>
-        <w:pStyle w:val="Kop2"/>
+        <w:pStyle w:val="Heading2"/>
         <w:rPr>
           <w:lang w:val="nl-NL"/>
         </w:rPr>
@@ -14924,7 +14976,7 @@
     </w:p>
     <w:p>
       <w:pPr>
-        <w:pStyle w:val="Geenafstand"/>
+        <w:pStyle w:val="NoSpacing"/>
         <w:rPr>
           <w:lang w:val="nl-NL"/>
         </w:rPr>
@@ -14999,7 +15051,7 @@
     </w:p>
     <w:p>
       <w:pPr>
-        <w:pStyle w:val="Kop2"/>
+        <w:pStyle w:val="Heading2"/>
         <w:rPr>
           <w:lang w:val="nl-NL"/>
         </w:rPr>
@@ -15023,7 +15075,7 @@
     </w:p>
     <w:p>
       <w:pPr>
-        <w:pStyle w:val="Geenafstand"/>
+        <w:pStyle w:val="NoSpacing"/>
         <w:rPr>
           <w:lang w:val="nl-NL"/>
         </w:rPr>
@@ -15085,7 +15137,7 @@
     </w:p>
     <w:p>
       <w:pPr>
-        <w:pStyle w:val="Kop2"/>
+        <w:pStyle w:val="Heading2"/>
         <w:rPr>
           <w:lang w:val="nl-NL"/>
         </w:rPr>
@@ -15102,7 +15154,7 @@
     </w:p>
     <w:p>
       <w:pPr>
-        <w:pStyle w:val="Geenafstand"/>
+        <w:pStyle w:val="NoSpacing"/>
         <w:rPr>
           <w:lang w:val="nl-NL"/>
         </w:rPr>
@@ -15164,7 +15216,7 @@
     </w:p>
     <w:p>
       <w:pPr>
-        <w:pStyle w:val="Kop2"/>
+        <w:pStyle w:val="Heading2"/>
         <w:rPr>
           <w:lang w:val="nl-NL"/>
         </w:rPr>
@@ -15181,7 +15233,7 @@
     </w:p>
     <w:p>
       <w:pPr>
-        <w:pStyle w:val="Geenafstand"/>
+        <w:pStyle w:val="NoSpacing"/>
         <w:rPr>
           <w:lang w:val="nl-NL"/>
         </w:rPr>
@@ -15251,7 +15303,7 @@
     </w:p>
     <w:p>
       <w:pPr>
-        <w:pStyle w:val="Kop2"/>
+        <w:pStyle w:val="Heading2"/>
         <w:rPr>
           <w:lang w:val="nl-NL"/>
         </w:rPr>
@@ -15268,7 +15320,7 @@
     </w:p>
     <w:p>
       <w:pPr>
-        <w:pStyle w:val="Geenafstand"/>
+        <w:pStyle w:val="NoSpacing"/>
         <w:rPr>
           <w:lang w:val="nl-NL"/>
         </w:rPr>
@@ -15343,7 +15395,7 @@
     </w:p>
     <w:p>
       <w:pPr>
-        <w:pStyle w:val="Kop2"/>
+        <w:pStyle w:val="Heading2"/>
         <w:rPr>
           <w:lang w:val="nl-NL"/>
         </w:rPr>
@@ -15367,7 +15419,7 @@
     </w:p>
     <w:p>
       <w:pPr>
-        <w:pStyle w:val="Geenafstand"/>
+        <w:pStyle w:val="NoSpacing"/>
         <w:rPr>
           <w:lang w:val="nl-NL"/>
         </w:rPr>
@@ -15429,15 +15481,15 @@
     </w:p>
     <w:p>
       <w:pPr>
-        <w:pStyle w:val="Geenafstand"/>
-        <w:rPr>
-          <w:lang w:val="nl-NL"/>
-        </w:rPr>
-      </w:pPr>
-    </w:p>
-    <w:p>
-      <w:pPr>
-        <w:pStyle w:val="Kop2"/>
+        <w:pStyle w:val="NoSpacing"/>
+        <w:rPr>
+          <w:lang w:val="nl-NL"/>
+        </w:rPr>
+      </w:pPr>
+    </w:p>
+    <w:p>
+      <w:pPr>
+        <w:pStyle w:val="Heading2"/>
         <w:contextualSpacing w:val="0"/>
         <w:rPr>
           <w:rFonts w:asciiTheme="minorHAnsi" w:hAnsiTheme="minorHAnsi"/>
@@ -15461,7 +15513,7 @@
     </w:p>
     <w:p>
       <w:pPr>
-        <w:pStyle w:val="Geenafstand"/>
+        <w:pStyle w:val="NoSpacing"/>
       </w:pPr>
       <w:r>
         <w:rPr>
@@ -15515,7 +15567,7 @@
     </w:p>
     <w:p>
       <w:pPr>
-        <w:pStyle w:val="Kop2"/>
+        <w:pStyle w:val="Heading2"/>
         <w:contextualSpacing w:val="0"/>
         <w:rPr>
           <w:rFonts w:asciiTheme="minorHAnsi" w:hAnsiTheme="minorHAnsi"/>
@@ -15538,7 +15590,7 @@
     </w:p>
     <w:p>
       <w:pPr>
-        <w:pStyle w:val="Geenafstand"/>
+        <w:pStyle w:val="NoSpacing"/>
       </w:pPr>
       <w:r>
         <w:rPr>
@@ -15589,7 +15641,7 @@
     </w:p>
     <w:p>
       <w:pPr>
-        <w:pStyle w:val="Kop2"/>
+        <w:pStyle w:val="Heading2"/>
         <w:contextualSpacing w:val="0"/>
         <w:rPr>
           <w:rFonts w:asciiTheme="minorHAnsi" w:hAnsiTheme="minorHAnsi"/>
@@ -15616,7 +15668,10 @@
     </w:p>
     <w:p>
       <w:pPr>
-        <w:pStyle w:val="Geenafstand"/>
+        <w:pStyle w:val="NoSpacing"/>
+        <w:rPr>
+          <w:i/>
+        </w:rPr>
       </w:pPr>
       <w:r>
         <w:rPr>
@@ -15675,10 +15730,11 @@
     </w:p>
     <w:p>
       <w:pPr>
-        <w:pStyle w:val="Kop2"/>
+        <w:pStyle w:val="Heading2"/>
         <w:contextualSpacing w:val="0"/>
         <w:rPr>
           <w:rFonts w:asciiTheme="minorHAnsi" w:hAnsiTheme="minorHAnsi"/>
+          <w:i/>
           <w:sz w:val="32"/>
           <w:lang w:val="nl-NL"/>
         </w:rPr>
@@ -15692,6 +15748,7 @@
       <w:r>
         <w:rPr>
           <w:rFonts w:asciiTheme="minorHAnsi" w:hAnsiTheme="minorHAnsi"/>
+          <w:i/>
           <w:sz w:val="32"/>
           <w:lang w:val="nl-NL"/>
         </w:rPr>
@@ -15755,6 +15812,166 @@
     <w:p>
       <w:pPr>
         <w:rPr>
+          <w:rFonts w:asciiTheme="minorHAnsi" w:hAnsiTheme="minorHAnsi"/>
+          <w:sz w:val="48"/>
+          <w:lang w:val="nl-NL"/>
+        </w:rPr>
+      </w:pPr>
+      <w:r>
+        <w:rPr>
+          <w:rFonts w:asciiTheme="minorHAnsi" w:hAnsiTheme="minorHAnsi"/>
+          <w:sz w:val="48"/>
+          <w:lang w:val="nl-NL"/>
+        </w:rPr>
+        <w:br w:type="page"/>
+      </w:r>
+    </w:p>
+    <w:p>
+      <w:pPr>
+        <w:rPr>
+          <w:rFonts w:asciiTheme="minorHAnsi" w:hAnsiTheme="minorHAnsi"/>
+          <w:sz w:val="48"/>
+          <w:lang w:val="nl-NL"/>
+        </w:rPr>
+      </w:pPr>
+    </w:p>
+    <w:p>
+      <w:pPr>
+        <w:pStyle w:val="NoSpacing"/>
+        <w:rPr>
+          <w:i/>
+        </w:rPr>
+      </w:pPr>
+    </w:p>
+    <w:p>
+      <w:pPr>
+        <w:pStyle w:val="Heading2"/>
+        <w:contextualSpacing w:val="0"/>
+        <w:rPr>
+          <w:rFonts w:asciiTheme="minorHAnsi" w:hAnsiTheme="minorHAnsi"/>
+          <w:i/>
+          <w:sz w:val="32"/>
+          <w:lang w:val="nl-NL"/>
+        </w:rPr>
+      </w:pPr>
+      <w:r>
+        <w:rPr>
+          <w:rFonts w:asciiTheme="minorHAnsi" w:hAnsiTheme="minorHAnsi"/>
+          <w:i/>
+          <w:sz w:val="32"/>
+          <w:lang w:val="nl-NL"/>
+        </w:rPr>
+        <w:t>Inkooporder</w:t>
+      </w:r>
+    </w:p>
+    <w:p>
+      <w:pPr>
+        <w:rPr>
+          <w:rFonts w:asciiTheme="minorHAnsi" w:hAnsiTheme="minorHAnsi"/>
+          <w:sz w:val="48"/>
+          <w:lang w:val="nl-NL"/>
+        </w:rPr>
+      </w:pPr>
+      <w:r>
+        <w:rPr>
+          <w:rFonts w:asciiTheme="minorHAnsi" w:hAnsiTheme="minorHAnsi"/>
+          <w:noProof/>
+          <w:sz w:val="48"/>
+          <w:lang w:val="nl-NL" w:eastAsia="nl-NL"/>
+        </w:rPr>
+        <w:drawing>
+          <wp:inline distT="0" distB="0" distL="0" distR="0" wp14:anchorId="63DF5DA4" wp14:editId="0B1851B2">
+            <wp:extent cx="3476204" cy="3083442"/>
+            <wp:effectExtent l="0" t="0" r="0" b="3175"/>
+            <wp:docPr id="16" name="Picture 16" descr="C:\Users\Vincent\Documents\GitHub\EatIt\Bestanden\Schermen\inkooporder1.png"/>
+            <wp:cNvGraphicFramePr>
+              <a:graphicFrameLocks xmlns:a="http://schemas.openxmlformats.org/drawingml/2006/main" noChangeAspect="1"/>
+            </wp:cNvGraphicFramePr>
+            <a:graphic xmlns:a="http://schemas.openxmlformats.org/drawingml/2006/main">
+              <a:graphicData uri="http://schemas.openxmlformats.org/drawingml/2006/picture">
+                <pic:pic xmlns:pic="http://schemas.openxmlformats.org/drawingml/2006/picture">
+                  <pic:nvPicPr>
+                    <pic:cNvPr id="0" name="Picture 1" descr="C:\Users\Vincent\Documents\GitHub\EatIt\Bestanden\Schermen\inkooporder1.png"/>
+                    <pic:cNvPicPr>
+                      <a:picLocks noChangeAspect="1" noChangeArrowheads="1"/>
+                    </pic:cNvPicPr>
+                  </pic:nvPicPr>
+                  <pic:blipFill>
+                    <a:blip r:embed="rId36">
+                      <a:extLst>
+                        <a:ext uri="{28A0092B-C50C-407E-A947-70E740481C1C}">
+                          <a14:useLocalDpi xmlns:a14="http://schemas.microsoft.com/office/drawing/2010/main" val="0"/>
+                        </a:ext>
+                      </a:extLst>
+                    </a:blip>
+                    <a:srcRect/>
+                    <a:stretch>
+                      <a:fillRect/>
+                    </a:stretch>
+                  </pic:blipFill>
+                  <pic:spPr bwMode="auto">
+                    <a:xfrm>
+                      <a:off x="0" y="0"/>
+                      <a:ext cx="3479275" cy="3086166"/>
+                    </a:xfrm>
+                    <a:prstGeom prst="rect">
+                      <a:avLst/>
+                    </a:prstGeom>
+                    <a:noFill/>
+                    <a:ln>
+                      <a:noFill/>
+                    </a:ln>
+                  </pic:spPr>
+                </pic:pic>
+              </a:graphicData>
+            </a:graphic>
+          </wp:inline>
+        </w:drawing>
+      </w:r>
+      <w:bookmarkStart w:id="33" w:name="_GoBack"/>
+      <w:bookmarkEnd w:id="33"/>
+    </w:p>
+    <w:p>
+      <w:pPr>
+        <w:pStyle w:val="NoSpacing"/>
+        <w:rPr>
+          <w:i/>
+        </w:rPr>
+      </w:pPr>
+    </w:p>
+    <w:p>
+      <w:pPr>
+        <w:pStyle w:val="Heading2"/>
+        <w:contextualSpacing w:val="0"/>
+        <w:rPr>
+          <w:rFonts w:asciiTheme="minorHAnsi" w:hAnsiTheme="minorHAnsi"/>
+          <w:i/>
+          <w:sz w:val="32"/>
+          <w:lang w:val="nl-NL"/>
+        </w:rPr>
+      </w:pPr>
+      <w:r>
+        <w:rPr>
+          <w:rFonts w:asciiTheme="minorHAnsi" w:hAnsiTheme="minorHAnsi"/>
+          <w:i/>
+          <w:sz w:val="32"/>
+          <w:lang w:val="nl-NL"/>
+        </w:rPr>
+        <w:t>Inkooporder</w:t>
+      </w:r>
+      <w:r>
+        <w:rPr>
+          <w:rFonts w:asciiTheme="minorHAnsi" w:hAnsiTheme="minorHAnsi"/>
+          <w:i/>
+          <w:sz w:val="32"/>
+          <w:lang w:val="nl-NL"/>
+        </w:rPr>
+        <w:t>2</w:t>
+      </w:r>
+    </w:p>
+    <w:p>
+      <w:pPr>
+        <w:rPr>
           <w:rFonts w:asciiTheme="minorHAnsi" w:eastAsia="Trebuchet MS" w:hAnsiTheme="minorHAnsi" w:cs="Trebuchet MS"/>
           <w:sz w:val="48"/>
           <w:lang w:val="nl-NL"/>
@@ -15763,7 +15980,63 @@
       <w:r>
         <w:rPr>
           <w:rFonts w:asciiTheme="minorHAnsi" w:hAnsiTheme="minorHAnsi"/>
+          <w:noProof/>
           <w:sz w:val="48"/>
+          <w:lang w:val="nl-NL" w:eastAsia="nl-NL"/>
+        </w:rPr>
+        <w:drawing>
+          <wp:inline distT="0" distB="0" distL="0" distR="0">
+            <wp:extent cx="2891790" cy="3285490"/>
+            <wp:effectExtent l="0" t="0" r="3810" b="0"/>
+            <wp:docPr id="19" name="Picture 19" descr="C:\Users\Vincent\Documents\GitHub\EatIt\Bestanden\Schermen\inkooporder2.png"/>
+            <wp:cNvGraphicFramePr>
+              <a:graphicFrameLocks xmlns:a="http://schemas.openxmlformats.org/drawingml/2006/main" noChangeAspect="1"/>
+            </wp:cNvGraphicFramePr>
+            <a:graphic xmlns:a="http://schemas.openxmlformats.org/drawingml/2006/main">
+              <a:graphicData uri="http://schemas.openxmlformats.org/drawingml/2006/picture">
+                <pic:pic xmlns:pic="http://schemas.openxmlformats.org/drawingml/2006/picture">
+                  <pic:nvPicPr>
+                    <pic:cNvPr id="0" name="Picture 2" descr="C:\Users\Vincent\Documents\GitHub\EatIt\Bestanden\Schermen\inkooporder2.png"/>
+                    <pic:cNvPicPr>
+                      <a:picLocks noChangeAspect="1" noChangeArrowheads="1"/>
+                    </pic:cNvPicPr>
+                  </pic:nvPicPr>
+                  <pic:blipFill>
+                    <a:blip r:embed="rId37">
+                      <a:extLst>
+                        <a:ext uri="{28A0092B-C50C-407E-A947-70E740481C1C}">
+                          <a14:useLocalDpi xmlns:a14="http://schemas.microsoft.com/office/drawing/2010/main" val="0"/>
+                        </a:ext>
+                      </a:extLst>
+                    </a:blip>
+                    <a:srcRect/>
+                    <a:stretch>
+                      <a:fillRect/>
+                    </a:stretch>
+                  </pic:blipFill>
+                  <pic:spPr bwMode="auto">
+                    <a:xfrm>
+                      <a:off x="0" y="0"/>
+                      <a:ext cx="2891790" cy="3285490"/>
+                    </a:xfrm>
+                    <a:prstGeom prst="rect">
+                      <a:avLst/>
+                    </a:prstGeom>
+                    <a:noFill/>
+                    <a:ln>
+                      <a:noFill/>
+                    </a:ln>
+                  </pic:spPr>
+                </pic:pic>
+              </a:graphicData>
+            </a:graphic>
+          </wp:inline>
+        </w:drawing>
+      </w:r>
+      <w:r>
+        <w:rPr>
+          <w:rFonts w:asciiTheme="minorHAnsi" w:hAnsiTheme="minorHAnsi"/>
+          <w:sz w:val="48"/>
           <w:lang w:val="nl-NL"/>
         </w:rPr>
         <w:br w:type="page"/>
@@ -15771,12 +16044,12 @@
     </w:p>
     <w:p>
       <w:pPr>
-        <w:pStyle w:val="Kop1"/>
-        <w:rPr>
-          <w:lang w:val="nl-NL"/>
-        </w:rPr>
-      </w:pPr>
-      <w:bookmarkStart w:id="33" w:name="_Toc402947873"/>
+        <w:pStyle w:val="Heading1"/>
+        <w:rPr>
+          <w:lang w:val="nl-NL"/>
+        </w:rPr>
+      </w:pPr>
+      <w:bookmarkStart w:id="34" w:name="_Toc402947873"/>
       <w:r>
         <w:rPr>
           <w:lang w:val="nl-NL"/>
@@ -15784,7 +16057,7 @@
         <w:lastRenderedPageBreak/>
         <w:t>H5 Groepsevaluatie</w:t>
       </w:r>
-      <w:bookmarkEnd w:id="33"/>
+      <w:bookmarkEnd w:id="34"/>
     </w:p>
     <w:p>
       <w:pPr>
@@ -15797,7 +16070,7 @@
     </w:p>
     <w:p>
       <w:pPr>
-        <w:pStyle w:val="Kop2"/>
+        <w:pStyle w:val="Heading2"/>
         <w:contextualSpacing w:val="0"/>
         <w:rPr>
           <w:rFonts w:asciiTheme="minorHAnsi" w:hAnsiTheme="minorHAnsi"/>
@@ -15805,9 +16078,9 @@
           <w:lang w:val="nl-NL"/>
         </w:rPr>
       </w:pPr>
-      <w:bookmarkStart w:id="34" w:name="h.suwlt7wikskt" w:colFirst="0" w:colLast="0"/>
-      <w:bookmarkStart w:id="35" w:name="_Toc402947874"/>
-      <w:bookmarkEnd w:id="34"/>
+      <w:bookmarkStart w:id="35" w:name="h.suwlt7wikskt" w:colFirst="0" w:colLast="0"/>
+      <w:bookmarkStart w:id="36" w:name="_Toc402947874"/>
+      <w:bookmarkEnd w:id="35"/>
       <w:r>
         <w:rPr>
           <w:rFonts w:asciiTheme="minorHAnsi" w:hAnsiTheme="minorHAnsi"/>
@@ -15816,7 +16089,7 @@
         </w:rPr>
         <w:t>Thijs</w:t>
       </w:r>
-      <w:bookmarkEnd w:id="35"/>
+      <w:bookmarkEnd w:id="36"/>
     </w:p>
     <w:p>
       <w:pPr>
@@ -15840,14 +16113,24 @@
           <w:sz w:val="24"/>
           <w:lang w:val="nl-NL"/>
         </w:rPr>
-        <w:t xml:space="preserve"> meneer</w:t>
-      </w:r>
+        <w:t xml:space="preserve"> </w:t>
+      </w:r>
+      <w:proofErr w:type="gramStart"/>
       <w:r>
         <w:rPr>
           <w:rFonts w:asciiTheme="minorHAnsi" w:hAnsiTheme="minorHAnsi"/>
           <w:sz w:val="24"/>
           <w:lang w:val="nl-NL"/>
         </w:rPr>
+        <w:t>meneer</w:t>
+      </w:r>
+      <w:proofErr w:type="gramEnd"/>
+      <w:r>
+        <w:rPr>
+          <w:rFonts w:asciiTheme="minorHAnsi" w:hAnsiTheme="minorHAnsi"/>
+          <w:sz w:val="24"/>
+          <w:lang w:val="nl-NL"/>
+        </w:rPr>
         <w:t xml:space="preserve"> </w:t>
       </w:r>
       <w:proofErr w:type="spellStart"/>
@@ -15956,6 +16239,7 @@
           <w:lang w:val="nl-NL"/>
         </w:rPr>
       </w:pPr>
+      <w:proofErr w:type="gramStart"/>
       <w:r>
         <w:rPr>
           <w:rFonts w:asciiTheme="minorHAnsi" w:hAnsiTheme="minorHAnsi"/>
@@ -15964,6 +16248,7 @@
         </w:rPr>
         <w:t>Al met al ben ik erg positief over de samenwerking en vind ik dat we een goed resultaat hebben neergezet.</w:t>
       </w:r>
+      <w:proofErr w:type="gramEnd"/>
     </w:p>
     <w:p>
       <w:pPr>
@@ -15976,7 +16261,7 @@
     </w:p>
     <w:p>
       <w:pPr>
-        <w:pStyle w:val="Kop2"/>
+        <w:pStyle w:val="Heading2"/>
         <w:contextualSpacing w:val="0"/>
         <w:rPr>
           <w:rFonts w:asciiTheme="minorHAnsi" w:hAnsiTheme="minorHAnsi"/>
@@ -15984,9 +16269,9 @@
           <w:lang w:val="nl-NL"/>
         </w:rPr>
       </w:pPr>
-      <w:bookmarkStart w:id="36" w:name="h.obzwwraahfhl" w:colFirst="0" w:colLast="0"/>
-      <w:bookmarkStart w:id="37" w:name="_Toc402947875"/>
-      <w:bookmarkEnd w:id="36"/>
+      <w:bookmarkStart w:id="37" w:name="h.obzwwraahfhl" w:colFirst="0" w:colLast="0"/>
+      <w:bookmarkStart w:id="38" w:name="_Toc402947875"/>
+      <w:bookmarkEnd w:id="37"/>
       <w:r>
         <w:rPr>
           <w:rFonts w:asciiTheme="minorHAnsi" w:hAnsiTheme="minorHAnsi"/>
@@ -15995,11 +16280,11 @@
         </w:rPr>
         <w:t>Rik Jan</w:t>
       </w:r>
-      <w:bookmarkEnd w:id="37"/>
-    </w:p>
-    <w:p>
-      <w:pPr>
-        <w:pStyle w:val="Geenafstand"/>
+      <w:bookmarkEnd w:id="38"/>
+    </w:p>
+    <w:p>
+      <w:pPr>
+        <w:pStyle w:val="NoSpacing"/>
         <w:rPr>
           <w:rFonts w:asciiTheme="minorHAnsi" w:hAnsiTheme="minorHAnsi"/>
           <w:sz w:val="24"/>
@@ -16089,7 +16374,7 @@
     </w:p>
     <w:p>
       <w:pPr>
-        <w:pStyle w:val="Geenafstand"/>
+        <w:pStyle w:val="NoSpacing"/>
         <w:rPr>
           <w:rFonts w:asciiTheme="minorHAnsi" w:hAnsiTheme="minorHAnsi"/>
           <w:sz w:val="24"/>
@@ -16099,7 +16384,7 @@
     </w:p>
     <w:p>
       <w:pPr>
-        <w:pStyle w:val="Geenafstand"/>
+        <w:pStyle w:val="NoSpacing"/>
         <w:rPr>
           <w:rFonts w:asciiTheme="minorHAnsi" w:hAnsiTheme="minorHAnsi"/>
           <w:sz w:val="24"/>
@@ -16149,7 +16434,7 @@
     </w:p>
     <w:p>
       <w:pPr>
-        <w:pStyle w:val="Kop2"/>
+        <w:pStyle w:val="Heading2"/>
         <w:contextualSpacing w:val="0"/>
         <w:rPr>
           <w:rFonts w:asciiTheme="minorHAnsi" w:hAnsiTheme="minorHAnsi"/>
@@ -16158,9 +16443,9 @@
           <w:lang w:val="nl-NL"/>
         </w:rPr>
       </w:pPr>
-      <w:bookmarkStart w:id="38" w:name="h.d3tjb3tja54x" w:colFirst="0" w:colLast="0"/>
-      <w:bookmarkStart w:id="39" w:name="_Toc402947876"/>
-      <w:bookmarkEnd w:id="38"/>
+      <w:bookmarkStart w:id="39" w:name="h.d3tjb3tja54x" w:colFirst="0" w:colLast="0"/>
+      <w:bookmarkStart w:id="40" w:name="_Toc402947876"/>
+      <w:bookmarkEnd w:id="39"/>
       <w:r>
         <w:rPr>
           <w:rFonts w:asciiTheme="minorHAnsi" w:hAnsiTheme="minorHAnsi"/>
@@ -16170,7 +16455,7 @@
         <w:lastRenderedPageBreak/>
         <w:t>Serge</w:t>
       </w:r>
-      <w:bookmarkEnd w:id="39"/>
+      <w:bookmarkEnd w:id="40"/>
       <w:r>
         <w:rPr>
           <w:rFonts w:asciiTheme="minorHAnsi" w:hAnsiTheme="minorHAnsi"/>
@@ -16188,9 +16473,9 @@
         </w:rPr>
         <w:t xml:space="preserve"> </w:t>
       </w:r>
-      <w:bookmarkStart w:id="40" w:name="h.psqimohq9h1w" w:colFirst="0" w:colLast="0"/>
-      <w:bookmarkStart w:id="41" w:name="_Toc402947877"/>
-      <w:bookmarkEnd w:id="40"/>
+      <w:bookmarkStart w:id="41" w:name="h.psqimohq9h1w" w:colFirst="0" w:colLast="0"/>
+      <w:bookmarkStart w:id="42" w:name="_Toc402947877"/>
+      <w:bookmarkEnd w:id="41"/>
     </w:p>
     <w:p>
       <w:pPr>
@@ -16331,6 +16616,7 @@
           <w:lang w:val="nl-NL"/>
         </w:rPr>
       </w:pPr>
+      <w:proofErr w:type="gramStart"/>
       <w:r>
         <w:rPr>
           <w:rFonts w:asciiTheme="minorHAnsi" w:hAnsiTheme="minorHAnsi"/>
@@ -16340,6 +16626,7 @@
         </w:rPr>
         <w:t xml:space="preserve">Het was alleen jammer dat Yousef zich niet melde tijdens de meetings en dat hij zijn werk ook niet deed hierdoor moesten wij al zijn werk overnemen en liepen we wat achterstand op. </w:t>
       </w:r>
+      <w:proofErr w:type="gramEnd"/>
     </w:p>
     <w:p>
       <w:pPr>
@@ -16362,7 +16649,7 @@
     </w:p>
     <w:p>
       <w:pPr>
-        <w:pStyle w:val="Kop2"/>
+        <w:pStyle w:val="Heading2"/>
         <w:contextualSpacing w:val="0"/>
         <w:rPr>
           <w:rFonts w:asciiTheme="minorHAnsi" w:hAnsiTheme="minorHAnsi"/>
@@ -16378,8 +16665,6 @@
         </w:rPr>
         <w:t>Vincent</w:t>
       </w:r>
-      <w:bookmarkStart w:id="42" w:name="_GoBack"/>
-      <w:bookmarkEnd w:id="41"/>
       <w:bookmarkEnd w:id="42"/>
     </w:p>
     <w:p>
@@ -16587,7 +16872,7 @@
     </w:p>
     <w:p>
       <w:pPr>
-        <w:pStyle w:val="Kop1"/>
+        <w:pStyle w:val="Heading1"/>
         <w:rPr>
           <w:lang w:val="nl-NL"/>
         </w:rPr>
@@ -16613,7 +16898,7 @@
     </w:p>
     <w:p>
       <w:pPr>
-        <w:pStyle w:val="Kop2"/>
+        <w:pStyle w:val="Heading2"/>
         <w:contextualSpacing w:val="0"/>
         <w:rPr>
           <w:rFonts w:asciiTheme="minorHAnsi" w:hAnsiTheme="minorHAnsi"/>
@@ -16748,7 +17033,7 @@
     </w:p>
     <w:p>
       <w:pPr>
-        <w:pStyle w:val="Kop2"/>
+        <w:pStyle w:val="Heading2"/>
         <w:contextualSpacing w:val="0"/>
         <w:rPr>
           <w:rFonts w:asciiTheme="minorHAnsi" w:hAnsiTheme="minorHAnsi"/>
@@ -16771,7 +17056,7 @@
     </w:p>
     <w:p>
       <w:pPr>
-        <w:pStyle w:val="Geenafstand"/>
+        <w:pStyle w:val="NoSpacing"/>
         <w:rPr>
           <w:rFonts w:asciiTheme="minorHAnsi" w:hAnsiTheme="minorHAnsi"/>
           <w:sz w:val="24"/>
@@ -16789,7 +17074,7 @@
     </w:p>
     <w:p>
       <w:pPr>
-        <w:pStyle w:val="Kop2"/>
+        <w:pStyle w:val="Heading2"/>
         <w:contextualSpacing w:val="0"/>
         <w:rPr>
           <w:rFonts w:asciiTheme="minorHAnsi" w:hAnsiTheme="minorHAnsi"/>
@@ -16870,7 +17155,7 @@
     </w:p>
     <w:p>
       <w:pPr>
-        <w:pStyle w:val="Kop2"/>
+        <w:pStyle w:val="Heading2"/>
         <w:contextualSpacing w:val="0"/>
         <w:rPr>
           <w:rFonts w:asciiTheme="minorHAnsi" w:hAnsiTheme="minorHAnsi"/>
@@ -17090,7 +17375,7 @@
       </w:r>
     </w:p>
     <w:sectPr>
-      <w:footerReference w:type="default" r:id="rId36"/>
+      <w:footerReference w:type="default" r:id="rId38"/>
       <w:pgSz w:w="12240" w:h="15840"/>
       <w:pgMar w:top="1440" w:right="1440" w:bottom="1440" w:left="1440" w:header="720" w:footer="720" w:gutter="0"/>
       <w:cols w:space="720"/>
@@ -17134,10 +17419,11 @@
         <w:docPartUnique/>
       </w:docPartObj>
     </w:sdtPr>
+    <w:sdtEndPr/>
     <w:sdtContent>
       <w:p>
         <w:pPr>
-          <w:pStyle w:val="Voettekst"/>
+          <w:pStyle w:val="Footer"/>
           <w:jc w:val="right"/>
         </w:pPr>
         <w:r>
@@ -17154,7 +17440,7 @@
             <w:noProof/>
             <w:lang w:val="nl-NL"/>
           </w:rPr>
-          <w:t>38</w:t>
+          <w:t>40</w:t>
         </w:r>
         <w:r>
           <w:fldChar w:fldCharType="end"/>
@@ -17164,7 +17450,7 @@
   </w:sdt>
   <w:p>
     <w:pPr>
-      <w:pStyle w:val="Voettekst"/>
+      <w:pStyle w:val="Footer"/>
     </w:pPr>
   </w:p>
 </w:ftr>
@@ -17585,13 +17871,13 @@
     <w:lsdException w:name="List Table 6 Colorful Accent 6" w:uiPriority="51"/>
     <w:lsdException w:name="List Table 7 Colorful Accent 6" w:uiPriority="52"/>
   </w:latentStyles>
-  <w:style w:type="paragraph" w:default="1" w:styleId="Standaard">
+  <w:style w:type="paragraph" w:default="1" w:styleId="Normal">
     <w:name w:val="Normal"/>
   </w:style>
-  <w:style w:type="paragraph" w:styleId="Kop1">
+  <w:style w:type="paragraph" w:styleId="Heading1">
     <w:name w:val="heading 1"/>
-    <w:basedOn w:val="Standaard"/>
-    <w:next w:val="Standaard"/>
+    <w:basedOn w:val="Normal"/>
+    <w:next w:val="Normal"/>
     <w:rsid w:val="00CE155A"/>
     <w:pPr>
       <w:keepNext/>
@@ -17606,10 +17892,10 @@
       <w:sz w:val="32"/>
     </w:rPr>
   </w:style>
-  <w:style w:type="paragraph" w:styleId="Kop2">
+  <w:style w:type="paragraph" w:styleId="Heading2">
     <w:name w:val="heading 2"/>
-    <w:basedOn w:val="Standaard"/>
-    <w:next w:val="Standaard"/>
+    <w:basedOn w:val="Normal"/>
+    <w:next w:val="Normal"/>
     <w:pPr>
       <w:keepNext/>
       <w:keepLines/>
@@ -17623,10 +17909,10 @@
       <w:sz w:val="26"/>
     </w:rPr>
   </w:style>
-  <w:style w:type="paragraph" w:styleId="Kop3">
+  <w:style w:type="paragraph" w:styleId="Heading3">
     <w:name w:val="heading 3"/>
-    <w:basedOn w:val="Standaard"/>
-    <w:next w:val="Standaard"/>
+    <w:basedOn w:val="Normal"/>
+    <w:next w:val="Normal"/>
     <w:pPr>
       <w:keepNext/>
       <w:keepLines/>
@@ -17641,10 +17927,10 @@
       <w:sz w:val="24"/>
     </w:rPr>
   </w:style>
-  <w:style w:type="paragraph" w:styleId="Kop4">
+  <w:style w:type="paragraph" w:styleId="Heading4">
     <w:name w:val="heading 4"/>
-    <w:basedOn w:val="Standaard"/>
-    <w:next w:val="Standaard"/>
+    <w:basedOn w:val="Normal"/>
+    <w:next w:val="Normal"/>
     <w:pPr>
       <w:keepNext/>
       <w:keepLines/>
@@ -17658,10 +17944,10 @@
       <w:u w:val="single"/>
     </w:rPr>
   </w:style>
-  <w:style w:type="paragraph" w:styleId="Kop5">
+  <w:style w:type="paragraph" w:styleId="Heading5">
     <w:name w:val="heading 5"/>
-    <w:basedOn w:val="Standaard"/>
-    <w:next w:val="Standaard"/>
+    <w:basedOn w:val="Normal"/>
+    <w:next w:val="Normal"/>
     <w:pPr>
       <w:keepNext/>
       <w:keepLines/>
@@ -17674,10 +17960,10 @@
       <w:color w:val="666666"/>
     </w:rPr>
   </w:style>
-  <w:style w:type="paragraph" w:styleId="Kop6">
+  <w:style w:type="paragraph" w:styleId="Heading6">
     <w:name w:val="heading 6"/>
-    <w:basedOn w:val="Standaard"/>
-    <w:next w:val="Standaard"/>
+    <w:basedOn w:val="Normal"/>
+    <w:next w:val="Normal"/>
     <w:pPr>
       <w:keepNext/>
       <w:keepLines/>
@@ -17691,11 +17977,11 @@
       <w:color w:val="666666"/>
     </w:rPr>
   </w:style>
-  <w:style w:type="paragraph" w:styleId="Kop7">
+  <w:style w:type="paragraph" w:styleId="Heading7">
     <w:name w:val="heading 7"/>
-    <w:basedOn w:val="Standaard"/>
-    <w:next w:val="Standaard"/>
-    <w:link w:val="Kop7Char"/>
+    <w:basedOn w:val="Normal"/>
+    <w:next w:val="Normal"/>
+    <w:link w:val="Heading7Char"/>
     <w:uiPriority w:val="9"/>
     <w:unhideWhenUsed/>
     <w:qFormat/>
@@ -17713,13 +17999,13 @@
       <w:color w:val="1F4D78" w:themeColor="accent1" w:themeShade="7F"/>
     </w:rPr>
   </w:style>
-  <w:style w:type="character" w:default="1" w:styleId="Standaardalinea-lettertype">
+  <w:style w:type="character" w:default="1" w:styleId="DefaultParagraphFont">
     <w:name w:val="Default Paragraph Font"/>
     <w:uiPriority w:val="1"/>
     <w:semiHidden/>
     <w:unhideWhenUsed/>
   </w:style>
-  <w:style w:type="table" w:default="1" w:styleId="Standaardtabel">
+  <w:style w:type="table" w:default="1" w:styleId="TableNormal">
     <w:name w:val="Normal Table"/>
     <w:uiPriority w:val="99"/>
     <w:semiHidden/>
@@ -17734,7 +18020,7 @@
       </w:tblCellMar>
     </w:tblPr>
   </w:style>
-  <w:style w:type="numbering" w:default="1" w:styleId="Geenlijst">
+  <w:style w:type="numbering" w:default="1" w:styleId="NoList">
     <w:name w:val="No List"/>
     <w:uiPriority w:val="99"/>
     <w:semiHidden/>
@@ -17751,10 +18037,10 @@
       </w:tblCellMar>
     </w:tblPr>
   </w:style>
-  <w:style w:type="paragraph" w:styleId="Titel">
+  <w:style w:type="paragraph" w:styleId="Title">
     <w:name w:val="Title"/>
-    <w:basedOn w:val="Standaard"/>
-    <w:next w:val="Standaard"/>
+    <w:basedOn w:val="Normal"/>
+    <w:next w:val="Normal"/>
     <w:pPr>
       <w:keepNext/>
       <w:keepLines/>
@@ -17765,10 +18051,10 @@
       <w:sz w:val="42"/>
     </w:rPr>
   </w:style>
-  <w:style w:type="paragraph" w:styleId="Ondertitel">
+  <w:style w:type="paragraph" w:styleId="Subtitle">
     <w:name w:val="Subtitle"/>
-    <w:basedOn w:val="Standaard"/>
-    <w:next w:val="Standaard"/>
+    <w:basedOn w:val="Normal"/>
+    <w:next w:val="Normal"/>
     <w:pPr>
       <w:keepNext/>
       <w:keepLines/>
@@ -17929,10 +18215,10 @@
       <w:tblStyleColBandSize w:val="1"/>
     </w:tblPr>
   </w:style>
-  <w:style w:type="paragraph" w:styleId="Kopvaninhoudsopgave">
+  <w:style w:type="paragraph" w:styleId="TOCHeading">
     <w:name w:val="TOC Heading"/>
-    <w:basedOn w:val="Kop1"/>
-    <w:next w:val="Standaard"/>
+    <w:basedOn w:val="Heading1"/>
+    <w:next w:val="Normal"/>
     <w:uiPriority w:val="39"/>
     <w:unhideWhenUsed/>
     <w:qFormat/>
@@ -17947,10 +18233,10 @@
       <w:szCs w:val="32"/>
     </w:rPr>
   </w:style>
-  <w:style w:type="paragraph" w:styleId="Inhopg2">
+  <w:style w:type="paragraph" w:styleId="TOC2">
     <w:name w:val="toc 2"/>
-    <w:basedOn w:val="Standaard"/>
-    <w:next w:val="Standaard"/>
+    <w:basedOn w:val="Normal"/>
+    <w:next w:val="Normal"/>
     <w:autoRedefine/>
     <w:uiPriority w:val="39"/>
     <w:unhideWhenUsed/>
@@ -17962,7 +18248,7 @@
   </w:style>
   <w:style w:type="character" w:styleId="Hyperlink">
     <w:name w:val="Hyperlink"/>
-    <w:basedOn w:val="Standaardalinea-lettertype"/>
+    <w:basedOn w:val="DefaultParagraphFont"/>
     <w:uiPriority w:val="99"/>
     <w:unhideWhenUsed/>
     <w:rsid w:val="00606A44"/>
@@ -17971,7 +18257,7 @@
       <w:u w:val="single"/>
     </w:rPr>
   </w:style>
-  <w:style w:type="paragraph" w:styleId="Geenafstand">
+  <w:style w:type="paragraph" w:styleId="NoSpacing">
     <w:name w:val="No Spacing"/>
     <w:uiPriority w:val="1"/>
     <w:qFormat/>
@@ -17980,10 +18266,10 @@
       <w:spacing w:line="240" w:lineRule="auto"/>
     </w:pPr>
   </w:style>
-  <w:style w:type="character" w:customStyle="1" w:styleId="Kop7Char">
-    <w:name w:val="Kop 7 Char"/>
-    <w:basedOn w:val="Standaardalinea-lettertype"/>
-    <w:link w:val="Kop7"/>
+  <w:style w:type="character" w:customStyle="1" w:styleId="Heading7Char">
+    <w:name w:val="Heading 7 Char"/>
+    <w:basedOn w:val="DefaultParagraphFont"/>
+    <w:link w:val="Heading7"/>
     <w:uiPriority w:val="9"/>
     <w:rsid w:val="00606A44"/>
     <w:rPr>
@@ -17993,10 +18279,10 @@
       <w:color w:val="1F4D78" w:themeColor="accent1" w:themeShade="7F"/>
     </w:rPr>
   </w:style>
-  <w:style w:type="paragraph" w:styleId="Inhopg1">
+  <w:style w:type="paragraph" w:styleId="TOC1">
     <w:name w:val="toc 1"/>
-    <w:basedOn w:val="Standaard"/>
-    <w:next w:val="Standaard"/>
+    <w:basedOn w:val="Normal"/>
+    <w:next w:val="Normal"/>
     <w:autoRedefine/>
     <w:uiPriority w:val="39"/>
     <w:unhideWhenUsed/>
@@ -18005,10 +18291,10 @@
       <w:spacing w:after="100"/>
     </w:pPr>
   </w:style>
-  <w:style w:type="paragraph" w:styleId="Koptekst">
+  <w:style w:type="paragraph" w:styleId="Header">
     <w:name w:val="header"/>
-    <w:basedOn w:val="Standaard"/>
-    <w:link w:val="KoptekstChar"/>
+    <w:basedOn w:val="Normal"/>
+    <w:link w:val="HeaderChar"/>
     <w:uiPriority w:val="99"/>
     <w:unhideWhenUsed/>
     <w:rsid w:val="00DE1F3C"/>
@@ -18020,17 +18306,17 @@
       <w:spacing w:line="240" w:lineRule="auto"/>
     </w:pPr>
   </w:style>
-  <w:style w:type="character" w:customStyle="1" w:styleId="KoptekstChar">
-    <w:name w:val="Koptekst Char"/>
-    <w:basedOn w:val="Standaardalinea-lettertype"/>
-    <w:link w:val="Koptekst"/>
+  <w:style w:type="character" w:customStyle="1" w:styleId="HeaderChar">
+    <w:name w:val="Header Char"/>
+    <w:basedOn w:val="DefaultParagraphFont"/>
+    <w:link w:val="Header"/>
     <w:uiPriority w:val="99"/>
     <w:rsid w:val="00DE1F3C"/>
   </w:style>
-  <w:style w:type="paragraph" w:styleId="Voettekst">
+  <w:style w:type="paragraph" w:styleId="Footer">
     <w:name w:val="footer"/>
-    <w:basedOn w:val="Standaard"/>
-    <w:link w:val="VoettekstChar"/>
+    <w:basedOn w:val="Normal"/>
+    <w:link w:val="FooterChar"/>
     <w:uiPriority w:val="99"/>
     <w:unhideWhenUsed/>
     <w:rsid w:val="00DE1F3C"/>
@@ -18042,10 +18328,10 @@
       <w:spacing w:line="240" w:lineRule="auto"/>
     </w:pPr>
   </w:style>
-  <w:style w:type="character" w:customStyle="1" w:styleId="VoettekstChar">
-    <w:name w:val="Voettekst Char"/>
-    <w:basedOn w:val="Standaardalinea-lettertype"/>
-    <w:link w:val="Voettekst"/>
+  <w:style w:type="character" w:customStyle="1" w:styleId="FooterChar">
+    <w:name w:val="Footer Char"/>
+    <w:basedOn w:val="DefaultParagraphFont"/>
+    <w:link w:val="Footer"/>
     <w:uiPriority w:val="99"/>
     <w:rsid w:val="00DE1F3C"/>
   </w:style>
@@ -18318,7 +18604,7 @@
 </file>
 
 <file path=customXml/itemProps1.xml><?xml version="1.0" encoding="utf-8"?>
-<ds:datastoreItem xmlns:ds="http://schemas.openxmlformats.org/officeDocument/2006/customXml" ds:itemID="{8EDB0340-59D7-42F4-A55C-1A6AF29D8CA0}">
+<ds:datastoreItem xmlns:ds="http://schemas.openxmlformats.org/officeDocument/2006/customXml" ds:itemID="{86B15DE6-1BC8-4C72-A09C-A3E37EEB83C5}">
   <ds:schemaRefs>
     <ds:schemaRef ds:uri="http://schemas.openxmlformats.org/officeDocument/2006/bibliography"/>
   </ds:schemaRefs>

</xml_diff>